<commit_message>
Adjusted training manual to the current TRP arcs.
</commit_message>
<xml_diff>
--- a/Training Manual/132-388-Training Manual.docx
+++ b/Training Manual/132-388-Training Manual.docx
@@ -14,7 +14,11 @@
           <w:docPartUnique/>
         </w:docPartObj>
       </w:sdtPr>
-      <w:sdtEndPr/>
+      <w:sdtEndPr>
+        <w:rPr>
+          <w:rFonts w:cs="Arial"/>
+        </w:rPr>
+      </w:sdtEndPr>
       <w:sdtContent>
         <w:sdt>
           <w:sdtPr>
@@ -26,9 +30,6 @@
             <w:p>
               <w:pPr>
                 <w:pStyle w:val="Heading6"/>
-                <w:spacing w:before="0"/>
-                <w:contextualSpacing/>
-                <w:jc w:val="center"/>
               </w:pPr>
               <w:r>
                 <w:rPr>
@@ -287,15 +288,8 @@
             </w:sdtContent>
           </w:sdt>
         </w:p>
+        <w:p/>
         <w:p>
-          <w:pPr>
-            <w:contextualSpacing/>
-          </w:pPr>
-        </w:p>
-        <w:p>
-          <w:pPr>
-            <w:contextualSpacing/>
-          </w:pPr>
           <w:r>
             <w:rPr>
               <w:noProof/>
@@ -307,7 +301,7 @@
                 <v:stroke joinstyle="miter"/>
                 <v:path gradientshapeok="t" o:connecttype="rect"/>
               </v:shapetype>
-              <v:shape id="Text Box 142" o:spid="_x0000_s1026" type="#_x0000_t202" style="position:absolute;margin-left:.4pt;margin-top:750.15pt;width:487.3pt;height:43.85pt;z-index:251658240;visibility:visible;mso-width-percent:1000;mso-position-horizontal-relative:margin;mso-position-vertical-relative:page;mso-width-percent:1000;mso-width-relative:margin;mso-height-relative:margin;v-text-anchor:bottom" o:gfxdata="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" filled="f" stroked="f" strokeweight=".5pt">
+              <v:shape id="Text Box 142" o:spid="_x0000_s1026" type="#_x0000_t202" style="position:absolute;left:0;text-align:left;margin-left:.4pt;margin-top:750.15pt;width:487.3pt;height:43.85pt;z-index:251658240;visibility:visible;mso-width-percent:1000;mso-position-horizontal-relative:margin;mso-position-vertical-relative:page;mso-width-percent:1000;mso-width-relative:margin;mso-height-relative:margin;v-text-anchor:bottom" o:gfxdata="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" filled="f" stroked="f" strokeweight=".5pt">
                 <v:textbox inset="0,0,0,0">
                   <w:txbxContent>
                     <w:p>
@@ -427,16 +421,8 @@
         </w:p>
       </w:sdtContent>
     </w:sdt>
-    <w:p>
-      <w:pPr>
-        <w:contextualSpacing/>
-      </w:pPr>
-    </w:p>
-    <w:p>
-      <w:pPr>
-        <w:contextualSpacing/>
-      </w:pPr>
-    </w:p>
+    <w:p/>
+    <w:p/>
     <w:sdt>
       <w:sdtPr>
         <w:alias w:val="Title"/>
@@ -450,7 +436,6 @@
         <w:p>
           <w:pPr>
             <w:pStyle w:val="Title"/>
-            <w:jc w:val="center"/>
           </w:pPr>
           <w:r>
             <w:rPr>
@@ -461,16 +446,8 @@
         </w:p>
       </w:sdtContent>
     </w:sdt>
-    <w:p>
-      <w:pPr>
-        <w:contextualSpacing/>
-      </w:pPr>
-    </w:p>
-    <w:p>
-      <w:pPr>
-        <w:contextualSpacing/>
-      </w:pPr>
-    </w:p>
+    <w:p/>
+    <w:p/>
     <w:tbl>
       <w:tblPr>
         <w:tblStyle w:val="PlainTable31"/>
@@ -491,29 +468,10 @@
             <w:tcW w:w="2802" w:type="dxa"/>
           </w:tcPr>
           <w:p>
-            <w:pPr>
-              <w:tabs>
-                <w:tab w:val="left" w:pos="5556"/>
-              </w:tabs>
-              <w:contextualSpacing/>
-              <w:jc w:val="right"/>
-              <w:rPr>
-                <w:b w:val="0"/>
-                <w:color w:val="969696" w:themeColor="accent3"/>
-              </w:rPr>
-            </w:pPr>
-            <w:r>
-              <w:rPr>
-                <w:b w:val="0"/>
-                <w:color w:val="969696" w:themeColor="accent3"/>
-              </w:rPr>
+            <w:r>
               <w:t>Applies to</w:t>
             </w:r>
             <w:r>
-              <w:rPr>
-                <w:b w:val="0"/>
-                <w:color w:val="969696" w:themeColor="accent3"/>
-              </w:rPr>
               <w:t>:</w:t>
             </w:r>
           </w:p>
@@ -534,10 +492,6 @@
               </w:tcPr>
               <w:p>
                 <w:pPr>
-                  <w:tabs>
-                    <w:tab w:val="left" w:pos="5556"/>
-                  </w:tabs>
-                  <w:contextualSpacing/>
                   <w:cnfStyle w:val="100000000000" w:firstRow="1" w:lastRow="0" w:firstColumn="0" w:lastColumn="0" w:oddVBand="0" w:evenVBand="0" w:oddHBand="0" w:evenHBand="0" w:firstRowFirstColumn="0" w:firstRowLastColumn="0" w:lastRowFirstColumn="0" w:lastRowLastColumn="0"/>
                 </w:pPr>
                 <w:r>
@@ -561,31 +515,13 @@
             <w:tcW w:w="2802" w:type="dxa"/>
           </w:tcPr>
           <w:p>
-            <w:pPr>
-              <w:tabs>
-                <w:tab w:val="left" w:pos="5556"/>
-              </w:tabs>
-              <w:contextualSpacing/>
-              <w:jc w:val="right"/>
-              <w:rPr>
-                <w:b w:val="0"/>
-                <w:color w:val="969696" w:themeColor="accent3"/>
-              </w:rPr>
-            </w:pPr>
-            <w:r>
-              <w:rPr>
-                <w:b w:val="0"/>
-                <w:color w:val="969696" w:themeColor="accent3"/>
-              </w:rPr>
+            <w:r>
               <w:t>Type:</w:t>
             </w:r>
           </w:p>
         </w:tc>
         <w:sdt>
           <w:sdtPr>
-            <w:rPr>
-              <w:b/>
-            </w:rPr>
             <w:alias w:val="Subject"/>
             <w:tag w:val=""/>
             <w:id w:val="-1006355676"/>
@@ -600,15 +536,10 @@
               </w:tcPr>
               <w:p>
                 <w:pPr>
-                  <w:tabs>
-                    <w:tab w:val="left" w:pos="5556"/>
-                  </w:tabs>
-                  <w:contextualSpacing/>
                   <w:cnfStyle w:val="000000100000" w:firstRow="0" w:lastRow="0" w:firstColumn="0" w:lastColumn="0" w:oddVBand="0" w:evenVBand="0" w:oddHBand="1" w:evenHBand="0" w:firstRowFirstColumn="0" w:firstRowLastColumn="0" w:lastRowFirstColumn="0" w:lastRowLastColumn="0"/>
                 </w:pPr>
                 <w:r>
                   <w:rPr>
-                    <w:b/>
                     <w:lang w:val="nb-NO"/>
                   </w:rPr>
                   <w:t>Training Manual</w:t>
@@ -625,22 +556,7 @@
             <w:tcW w:w="2802" w:type="dxa"/>
           </w:tcPr>
           <w:p>
-            <w:pPr>
-              <w:tabs>
-                <w:tab w:val="left" w:pos="5556"/>
-              </w:tabs>
-              <w:contextualSpacing/>
-              <w:jc w:val="right"/>
-              <w:rPr>
-                <w:b w:val="0"/>
-                <w:color w:val="969696" w:themeColor="accent3"/>
-              </w:rPr>
-            </w:pPr>
-            <w:r>
-              <w:rPr>
-                <w:b w:val="0"/>
-                <w:color w:val="969696" w:themeColor="accent3"/>
-              </w:rPr>
+            <w:r>
               <w:t>Version:</w:t>
             </w:r>
           </w:p>
@@ -651,10 +567,6 @@
           </w:tcPr>
           <w:p>
             <w:pPr>
-              <w:tabs>
-                <w:tab w:val="left" w:pos="5556"/>
-              </w:tabs>
-              <w:contextualSpacing/>
               <w:cnfStyle w:val="000000000000" w:firstRow="0" w:lastRow="0" w:firstColumn="0" w:lastColumn="0" w:oddVBand="0" w:evenVBand="0" w:oddHBand="0" w:evenHBand="0" w:firstRowFirstColumn="0" w:firstRowLastColumn="0" w:lastRowFirstColumn="0" w:lastRowLastColumn="0"/>
             </w:pPr>
             <w:r>
@@ -676,22 +588,7 @@
             <w:tcW w:w="2802" w:type="dxa"/>
           </w:tcPr>
           <w:p>
-            <w:pPr>
-              <w:tabs>
-                <w:tab w:val="left" w:pos="5556"/>
-              </w:tabs>
-              <w:contextualSpacing/>
-              <w:jc w:val="right"/>
-              <w:rPr>
-                <w:b w:val="0"/>
-                <w:color w:val="969696" w:themeColor="accent3"/>
-              </w:rPr>
-            </w:pPr>
-            <w:r>
-              <w:rPr>
-                <w:b w:val="0"/>
-                <w:color w:val="969696" w:themeColor="accent3"/>
-              </w:rPr>
+            <w:r>
               <w:t>Published date:</w:t>
             </w:r>
           </w:p>
@@ -717,10 +614,6 @@
               </w:tcPr>
               <w:p>
                 <w:pPr>
-                  <w:tabs>
-                    <w:tab w:val="left" w:pos="5556"/>
-                  </w:tabs>
-                  <w:contextualSpacing/>
                   <w:cnfStyle w:val="000000100000" w:firstRow="0" w:lastRow="0" w:firstColumn="0" w:lastColumn="0" w:oddVBand="0" w:evenVBand="0" w:oddHBand="1" w:evenHBand="0" w:firstRowFirstColumn="0" w:firstRowLastColumn="0" w:lastRowFirstColumn="0" w:lastRowLastColumn="0"/>
                 </w:pPr>
                 <w:r>
@@ -747,22 +640,7 @@
             <w:tcW w:w="2802" w:type="dxa"/>
           </w:tcPr>
           <w:p>
-            <w:pPr>
-              <w:tabs>
-                <w:tab w:val="left" w:pos="5556"/>
-              </w:tabs>
-              <w:contextualSpacing/>
-              <w:jc w:val="right"/>
-              <w:rPr>
-                <w:b w:val="0"/>
-                <w:color w:val="969696" w:themeColor="accent3"/>
-              </w:rPr>
-            </w:pPr>
-            <w:r>
-              <w:rPr>
-                <w:b w:val="0"/>
-                <w:color w:val="969696" w:themeColor="accent3"/>
-              </w:rPr>
+            <w:r>
               <w:t>Document responsible:</w:t>
             </w:r>
           </w:p>
@@ -773,10 +651,6 @@
           </w:tcPr>
           <w:p>
             <w:pPr>
-              <w:tabs>
-                <w:tab w:val="left" w:pos="5556"/>
-              </w:tabs>
-              <w:contextualSpacing/>
               <w:cnfStyle w:val="000000000000" w:firstRow="0" w:lastRow="0" w:firstColumn="0" w:lastColumn="0" w:oddVBand="0" w:evenVBand="0" w:oddHBand="0" w:evenHBand="0" w:firstRowFirstColumn="0" w:firstRowLastColumn="0" w:lastRowFirstColumn="0" w:lastRowLastColumn="0"/>
             </w:pPr>
             <w:r>
@@ -803,29 +677,10 @@
             <w:tcW w:w="2802" w:type="dxa"/>
           </w:tcPr>
           <w:p>
-            <w:pPr>
-              <w:tabs>
-                <w:tab w:val="left" w:pos="5556"/>
-              </w:tabs>
-              <w:contextualSpacing/>
-              <w:jc w:val="right"/>
-              <w:rPr>
-                <w:b w:val="0"/>
-                <w:color w:val="969696" w:themeColor="accent3"/>
-              </w:rPr>
-            </w:pPr>
-            <w:r>
-              <w:rPr>
-                <w:b w:val="0"/>
-                <w:color w:val="969696" w:themeColor="accent3"/>
-              </w:rPr>
+            <w:r>
               <w:t>summary of changes</w:t>
             </w:r>
             <w:r>
-              <w:rPr>
-                <w:b w:val="0"/>
-                <w:color w:val="969696" w:themeColor="accent3"/>
-              </w:rPr>
               <w:t>:</w:t>
             </w:r>
           </w:p>
@@ -836,31 +691,15 @@
           </w:tcPr>
           <w:p>
             <w:pPr>
-              <w:tabs>
-                <w:tab w:val="left" w:pos="5556"/>
-              </w:tabs>
-              <w:contextualSpacing/>
               <w:cnfStyle w:val="000000100000" w:firstRow="0" w:lastRow="0" w:firstColumn="0" w:lastColumn="0" w:oddVBand="0" w:evenVBand="0" w:oddHBand="1" w:evenHBand="0" w:firstRowFirstColumn="0" w:firstRowLastColumn="0" w:lastRowFirstColumn="0" w:lastRowLastColumn="0"/>
-              <w:rPr>
-                <w:i/>
-              </w:rPr>
             </w:pPr>
             <w:r>
-              <w:rPr>
-                <w:i/>
-              </w:rPr>
               <w:t>0.</w:t>
             </w:r>
             <w:r>
-              <w:rPr>
-                <w:i/>
-              </w:rPr>
               <w:t>1</w:t>
             </w:r>
             <w:r>
-              <w:rPr>
-                <w:i/>
-              </w:rPr>
               <w:t xml:space="preserve"> Initial Draft</w:t>
             </w:r>
           </w:p>
@@ -873,24 +712,7 @@
             <w:tcW w:w="2802" w:type="dxa"/>
           </w:tcPr>
           <w:p>
-            <w:pPr>
-              <w:tabs>
-                <w:tab w:val="left" w:pos="5556"/>
-              </w:tabs>
-              <w:contextualSpacing/>
-              <w:jc w:val="right"/>
-              <w:rPr>
-                <w:b w:val="0"/>
-                <w:bCs w:val="0"/>
-                <w:color w:val="969696" w:themeColor="accent3"/>
-              </w:rPr>
-            </w:pPr>
-            <w:r>
-              <w:rPr>
-                <w:b w:val="0"/>
-                <w:bCs w:val="0"/>
-                <w:color w:val="969696" w:themeColor="accent3"/>
-              </w:rPr>
+            <w:r>
               <w:t>rEFERENCES:</w:t>
             </w:r>
           </w:p>
@@ -901,35 +723,18 @@
           </w:tcPr>
           <w:p>
             <w:pPr>
-              <w:tabs>
-                <w:tab w:val="left" w:pos="5556"/>
-              </w:tabs>
-              <w:contextualSpacing/>
               <w:cnfStyle w:val="000000000000" w:firstRow="0" w:lastRow="0" w:firstColumn="0" w:lastColumn="0" w:oddVBand="0" w:evenVBand="0" w:oddHBand="0" w:evenHBand="0" w:firstRowFirstColumn="0" w:firstRowLastColumn="0" w:lastRowFirstColumn="0" w:lastRowLastColumn="0"/>
-              <w:rPr>
-                <w:i/>
-              </w:rPr>
             </w:pPr>
           </w:p>
         </w:tc>
       </w:tr>
     </w:tbl>
-    <w:p>
-      <w:pPr>
-        <w:tabs>
-          <w:tab w:val="left" w:pos="5556"/>
-        </w:tabs>
-        <w:contextualSpacing/>
-      </w:pPr>
-    </w:p>
-    <w:bookmarkStart w:id="0" w:name="_Toc21555705" w:displacedByCustomXml="next"/>
+    <w:p/>
     <w:sdt>
       <w:sdtPr>
         <w:rPr>
-          <w:rFonts w:asciiTheme="minorHAnsi" w:eastAsiaTheme="minorHAnsi" w:hAnsiTheme="minorHAnsi" w:cstheme="minorBidi"/>
-          <w:color w:val="auto"/>
+          <w:rFonts w:cstheme="minorBidi"/>
           <w:sz w:val="20"/>
-          <w:szCs w:val="20"/>
         </w:rPr>
         <w:id w:val="1694652702"/>
         <w:docPartObj>
@@ -939,31 +744,28 @@
       </w:sdtPr>
       <w:sdtEndPr>
         <w:rPr>
+          <w:rFonts w:cs="Arial"/>
           <w:b/>
           <w:bCs/>
           <w:noProof/>
-          <w:sz w:val="22"/>
+          <w:sz w:val="24"/>
         </w:rPr>
       </w:sdtEndPr>
       <w:sdtContent>
         <w:p>
-          <w:pPr>
-            <w:pStyle w:val="Heading1"/>
-          </w:pPr>
           <w:r>
             <w:t>Contents</w:t>
           </w:r>
-          <w:bookmarkEnd w:id="0"/>
         </w:p>
         <w:p>
           <w:pPr>
             <w:pStyle w:val="TOC1"/>
             <w:tabs>
-              <w:tab w:val="left" w:pos="400"/>
+              <w:tab w:val="left" w:pos="660"/>
               <w:tab w:val="right" w:leader="dot" w:pos="9736"/>
             </w:tabs>
             <w:rPr>
-              <w:rFonts w:eastAsiaTheme="minorEastAsia"/>
+              <w:rFonts w:eastAsiaTheme="minorEastAsia" w:cstheme="minorBidi"/>
               <w:noProof/>
               <w:szCs w:val="22"/>
               <w:lang w:val="en-US"/>
@@ -978,7 +780,7 @@
           <w:r>
             <w:fldChar w:fldCharType="separate"/>
           </w:r>
-          <w:hyperlink w:anchor="_Toc21555705" w:history="1">
+          <w:hyperlink w:anchor="_Toc21802207" w:history="1">
             <w:r>
               <w:rPr>
                 <w:rStyle w:val="Hyperlink"/>
@@ -988,7 +790,7 @@
             </w:r>
             <w:r>
               <w:rPr>
-                <w:rFonts w:eastAsiaTheme="minorEastAsia"/>
+                <w:rFonts w:eastAsiaTheme="minorEastAsia" w:cstheme="minorBidi"/>
                 <w:noProof/>
                 <w:szCs w:val="22"/>
                 <w:lang w:val="en-US"/>
@@ -1000,7 +802,7 @@
                 <w:rStyle w:val="Hyperlink"/>
                 <w:noProof/>
               </w:rPr>
-              <w:t>Contents</w:t>
+              <w:t>Introduction</w:t>
             </w:r>
             <w:r>
               <w:rPr>
@@ -1021,7 +823,7 @@
                 <w:noProof/>
                 <w:webHidden/>
               </w:rPr>
-              <w:instrText xml:space="preserve"> PAGEREF _Toc21555705 \h </w:instrText>
+              <w:instrText xml:space="preserve"> PAGEREF _Toc21802207 \h </w:instrText>
             </w:r>
             <w:r>
               <w:rPr>
@@ -1041,7 +843,7 @@
                 <w:noProof/>
                 <w:webHidden/>
               </w:rPr>
-              <w:t>2</w:t>
+              <w:t>4</w:t>
             </w:r>
             <w:r>
               <w:rPr>
@@ -1056,17 +858,17 @@
           <w:pPr>
             <w:pStyle w:val="TOC1"/>
             <w:tabs>
-              <w:tab w:val="left" w:pos="400"/>
+              <w:tab w:val="left" w:pos="660"/>
               <w:tab w:val="right" w:leader="dot" w:pos="9736"/>
             </w:tabs>
             <w:rPr>
-              <w:rFonts w:eastAsiaTheme="minorEastAsia"/>
+              <w:rFonts w:eastAsiaTheme="minorEastAsia" w:cstheme="minorBidi"/>
               <w:noProof/>
               <w:szCs w:val="22"/>
               <w:lang w:val="en-US"/>
             </w:rPr>
           </w:pPr>
-          <w:hyperlink w:anchor="_Toc21555706" w:history="1">
+          <w:hyperlink w:anchor="_Toc21802208" w:history="1">
             <w:r>
               <w:rPr>
                 <w:rStyle w:val="Hyperlink"/>
@@ -1076,7 +878,7 @@
             </w:r>
             <w:r>
               <w:rPr>
-                <w:rFonts w:eastAsiaTheme="minorEastAsia"/>
+                <w:rFonts w:eastAsiaTheme="minorEastAsia" w:cstheme="minorBidi"/>
                 <w:noProof/>
                 <w:szCs w:val="22"/>
                 <w:lang w:val="en-US"/>
@@ -1088,7 +890,22 @@
                 <w:rStyle w:val="Hyperlink"/>
                 <w:noProof/>
               </w:rPr>
-              <w:t>Introduction</w:t>
+              <w:t>388</w:t>
+            </w:r>
+            <w:r>
+              <w:rPr>
+                <w:rStyle w:val="Hyperlink"/>
+                <w:noProof/>
+                <w:vertAlign w:val="superscript"/>
+              </w:rPr>
+              <w:t>th</w:t>
+            </w:r>
+            <w:r>
+              <w:rPr>
+                <w:rStyle w:val="Hyperlink"/>
+                <w:noProof/>
+              </w:rPr>
+              <w:t xml:space="preserve"> Mission types</w:t>
             </w:r>
             <w:r>
               <w:rPr>
@@ -1109,110 +926,7 @@
                 <w:noProof/>
                 <w:webHidden/>
               </w:rPr>
-              <w:instrText xml:space="preserve"> PAGEREF _Toc21555706 \h </w:instrText>
-            </w:r>
-            <w:r>
-              <w:rPr>
-                <w:noProof/>
-                <w:webHidden/>
-              </w:rPr>
-            </w:r>
-            <w:r>
-              <w:rPr>
-                <w:noProof/>
-                <w:webHidden/>
-              </w:rPr>
-              <w:fldChar w:fldCharType="separate"/>
-            </w:r>
-            <w:r>
-              <w:rPr>
-                <w:noProof/>
-                <w:webHidden/>
-              </w:rPr>
-              <w:t>4</w:t>
-            </w:r>
-            <w:r>
-              <w:rPr>
-                <w:noProof/>
-                <w:webHidden/>
-              </w:rPr>
-              <w:fldChar w:fldCharType="end"/>
-            </w:r>
-          </w:hyperlink>
-        </w:p>
-        <w:p>
-          <w:pPr>
-            <w:pStyle w:val="TOC1"/>
-            <w:tabs>
-              <w:tab w:val="left" w:pos="400"/>
-              <w:tab w:val="right" w:leader="dot" w:pos="9736"/>
-            </w:tabs>
-            <w:rPr>
-              <w:rFonts w:eastAsiaTheme="minorEastAsia"/>
-              <w:noProof/>
-              <w:szCs w:val="22"/>
-              <w:lang w:val="en-US"/>
-            </w:rPr>
-          </w:pPr>
-          <w:hyperlink w:anchor="_Toc21555707" w:history="1">
-            <w:r>
-              <w:rPr>
-                <w:rStyle w:val="Hyperlink"/>
-                <w:noProof/>
-              </w:rPr>
-              <w:t>3.</w:t>
-            </w:r>
-            <w:r>
-              <w:rPr>
-                <w:rFonts w:eastAsiaTheme="minorEastAsia"/>
-                <w:noProof/>
-                <w:szCs w:val="22"/>
-                <w:lang w:val="en-US"/>
-              </w:rPr>
-              <w:tab/>
-            </w:r>
-            <w:r>
-              <w:rPr>
-                <w:rStyle w:val="Hyperlink"/>
-                <w:noProof/>
-              </w:rPr>
-              <w:t>388</w:t>
-            </w:r>
-            <w:r>
-              <w:rPr>
-                <w:rStyle w:val="Hyperlink"/>
-                <w:noProof/>
-                <w:vertAlign w:val="superscript"/>
-              </w:rPr>
-              <w:t>th</w:t>
-            </w:r>
-            <w:r>
-              <w:rPr>
-                <w:rStyle w:val="Hyperlink"/>
-                <w:noProof/>
-              </w:rPr>
-              <w:t xml:space="preserve"> Mission types</w:t>
-            </w:r>
-            <w:r>
-              <w:rPr>
-                <w:noProof/>
-                <w:webHidden/>
-              </w:rPr>
-              <w:tab/>
-            </w:r>
-            <w:r>
-              <w:rPr>
-                <w:noProof/>
-                <w:webHidden/>
-              </w:rPr>
-              <w:fldChar w:fldCharType="begin"/>
-            </w:r>
-            <w:r>
-              <w:rPr>
-                <w:noProof/>
-                <w:webHidden/>
-              </w:rPr>
-              <w:instrText xml:space="preserve"> PAGEREF _Toc21555707 \h </w:instrText>
+              <w:instrText xml:space="preserve"> PAGEREF _Toc21802208 \h </w:instrText>
             </w:r>
             <w:r>
               <w:rPr>
@@ -1251,23 +965,23 @@
               <w:tab w:val="right" w:leader="dot" w:pos="9736"/>
             </w:tabs>
             <w:rPr>
-              <w:rFonts w:eastAsiaTheme="minorEastAsia"/>
+              <w:rFonts w:eastAsiaTheme="minorEastAsia" w:cstheme="minorBidi"/>
               <w:noProof/>
               <w:szCs w:val="22"/>
               <w:lang w:val="en-US"/>
             </w:rPr>
           </w:pPr>
-          <w:hyperlink w:anchor="_Toc21555708" w:history="1">
+          <w:hyperlink w:anchor="_Toc21802209" w:history="1">
             <w:r>
               <w:rPr>
                 <w:rStyle w:val="Hyperlink"/>
                 <w:noProof/>
               </w:rPr>
-              <w:t>3.1</w:t>
-            </w:r>
-            <w:r>
-              <w:rPr>
-                <w:rFonts w:eastAsiaTheme="minorEastAsia"/>
+              <w:t>2.1</w:t>
+            </w:r>
+            <w:r>
+              <w:rPr>
+                <w:rFonts w:eastAsiaTheme="minorEastAsia" w:cstheme="minorBidi"/>
                 <w:noProof/>
                 <w:szCs w:val="22"/>
                 <w:lang w:val="en-US"/>
@@ -1300,7 +1014,7 @@
                 <w:noProof/>
                 <w:webHidden/>
               </w:rPr>
-              <w:instrText xml:space="preserve"> PAGEREF _Toc21555708 \h </w:instrText>
+              <w:instrText xml:space="preserve"> PAGEREF _Toc21802209 \h </w:instrText>
             </w:r>
             <w:r>
               <w:rPr>
@@ -1335,27 +1049,27 @@
           <w:pPr>
             <w:pStyle w:val="TOC1"/>
             <w:tabs>
-              <w:tab w:val="left" w:pos="400"/>
+              <w:tab w:val="left" w:pos="660"/>
               <w:tab w:val="right" w:leader="dot" w:pos="9736"/>
             </w:tabs>
             <w:rPr>
-              <w:rFonts w:eastAsiaTheme="minorEastAsia"/>
+              <w:rFonts w:eastAsiaTheme="minorEastAsia" w:cstheme="minorBidi"/>
               <w:noProof/>
               <w:szCs w:val="22"/>
               <w:lang w:val="en-US"/>
             </w:rPr>
           </w:pPr>
-          <w:hyperlink w:anchor="_Toc21555709" w:history="1">
+          <w:hyperlink w:anchor="_Toc21802210" w:history="1">
             <w:r>
               <w:rPr>
                 <w:rStyle w:val="Hyperlink"/>
                 <w:noProof/>
               </w:rPr>
-              <w:t>4.</w:t>
-            </w:r>
-            <w:r>
-              <w:rPr>
-                <w:rFonts w:eastAsiaTheme="minorEastAsia"/>
+              <w:t>3.</w:t>
+            </w:r>
+            <w:r>
+              <w:rPr>
+                <w:rFonts w:eastAsiaTheme="minorEastAsia" w:cstheme="minorBidi"/>
                 <w:noProof/>
                 <w:szCs w:val="22"/>
                 <w:lang w:val="en-US"/>
@@ -1388,7 +1102,7 @@
                 <w:noProof/>
                 <w:webHidden/>
               </w:rPr>
-              <w:instrText xml:space="preserve"> PAGEREF _Toc21555709 \h </w:instrText>
+              <w:instrText xml:space="preserve"> PAGEREF _Toc21802210 \h </w:instrText>
             </w:r>
             <w:r>
               <w:rPr>
@@ -1427,23 +1141,23 @@
               <w:tab w:val="right" w:leader="dot" w:pos="9736"/>
             </w:tabs>
             <w:rPr>
-              <w:rFonts w:eastAsiaTheme="minorEastAsia"/>
+              <w:rFonts w:eastAsiaTheme="minorEastAsia" w:cstheme="minorBidi"/>
               <w:noProof/>
               <w:szCs w:val="22"/>
               <w:lang w:val="en-US"/>
             </w:rPr>
           </w:pPr>
-          <w:hyperlink w:anchor="_Toc21555710" w:history="1">
+          <w:hyperlink w:anchor="_Toc21802211" w:history="1">
             <w:r>
               <w:rPr>
                 <w:rStyle w:val="Hyperlink"/>
                 <w:noProof/>
               </w:rPr>
-              <w:t>4.1</w:t>
-            </w:r>
-            <w:r>
-              <w:rPr>
-                <w:rFonts w:eastAsiaTheme="minorEastAsia"/>
+              <w:t>3.1</w:t>
+            </w:r>
+            <w:r>
+              <w:rPr>
+                <w:rFonts w:eastAsiaTheme="minorEastAsia" w:cstheme="minorBidi"/>
                 <w:noProof/>
                 <w:szCs w:val="22"/>
                 <w:lang w:val="en-US"/>
@@ -1455,7 +1169,7 @@
                 <w:rStyle w:val="Hyperlink"/>
                 <w:noProof/>
               </w:rPr>
-              <w:t>…</w:t>
+              <w:t>Contracts</w:t>
             </w:r>
             <w:r>
               <w:rPr>
@@ -1476,7 +1190,7 @@
                 <w:noProof/>
                 <w:webHidden/>
               </w:rPr>
-              <w:instrText xml:space="preserve"> PAGEREF _Toc21555710 \h </w:instrText>
+              <w:instrText xml:space="preserve"> PAGEREF _Toc21802211 \h </w:instrText>
             </w:r>
             <w:r>
               <w:rPr>
@@ -1515,23 +1229,23 @@
               <w:tab w:val="right" w:leader="dot" w:pos="9736"/>
             </w:tabs>
             <w:rPr>
-              <w:rFonts w:eastAsiaTheme="minorEastAsia"/>
+              <w:rFonts w:eastAsiaTheme="minorEastAsia" w:cstheme="minorBidi"/>
               <w:noProof/>
               <w:szCs w:val="22"/>
               <w:lang w:val="en-US"/>
             </w:rPr>
           </w:pPr>
-          <w:hyperlink w:anchor="_Toc21555711" w:history="1">
+          <w:hyperlink w:anchor="_Toc21802212" w:history="1">
             <w:r>
               <w:rPr>
                 <w:rStyle w:val="Hyperlink"/>
                 <w:noProof/>
               </w:rPr>
-              <w:t>4.2</w:t>
-            </w:r>
-            <w:r>
-              <w:rPr>
-                <w:rFonts w:eastAsiaTheme="minorEastAsia"/>
+              <w:t>3.2</w:t>
+            </w:r>
+            <w:r>
+              <w:rPr>
+                <w:rFonts w:eastAsiaTheme="minorEastAsia" w:cstheme="minorBidi"/>
                 <w:noProof/>
                 <w:szCs w:val="22"/>
                 <w:lang w:val="en-US"/>
@@ -1543,7 +1257,7 @@
                 <w:rStyle w:val="Hyperlink"/>
                 <w:noProof/>
               </w:rPr>
-              <w:t>Contracts</w:t>
+              <w:t>Mission planning</w:t>
             </w:r>
             <w:r>
               <w:rPr>
@@ -1564,7 +1278,7 @@
                 <w:noProof/>
                 <w:webHidden/>
               </w:rPr>
-              <w:instrText xml:space="preserve"> PAGEREF _Toc21555711 \h </w:instrText>
+              <w:instrText xml:space="preserve"> PAGEREF _Toc21802212 \h </w:instrText>
             </w:r>
             <w:r>
               <w:rPr>
@@ -1603,23 +1317,23 @@
               <w:tab w:val="right" w:leader="dot" w:pos="9736"/>
             </w:tabs>
             <w:rPr>
-              <w:rFonts w:eastAsiaTheme="minorEastAsia"/>
+              <w:rFonts w:eastAsiaTheme="minorEastAsia" w:cstheme="minorBidi"/>
               <w:noProof/>
               <w:szCs w:val="22"/>
               <w:lang w:val="en-US"/>
             </w:rPr>
           </w:pPr>
-          <w:hyperlink w:anchor="_Toc21555712" w:history="1">
+          <w:hyperlink w:anchor="_Toc21802213" w:history="1">
             <w:r>
               <w:rPr>
                 <w:rStyle w:val="Hyperlink"/>
                 <w:noProof/>
               </w:rPr>
-              <w:t>4.3</w:t>
-            </w:r>
-            <w:r>
-              <w:rPr>
-                <w:rFonts w:eastAsiaTheme="minorEastAsia"/>
+              <w:t>3.3</w:t>
+            </w:r>
+            <w:r>
+              <w:rPr>
+                <w:rFonts w:eastAsiaTheme="minorEastAsia" w:cstheme="minorBidi"/>
                 <w:noProof/>
                 <w:szCs w:val="22"/>
                 <w:lang w:val="en-US"/>
@@ -1631,7 +1345,7 @@
                 <w:rStyle w:val="Hyperlink"/>
                 <w:noProof/>
               </w:rPr>
-              <w:t>Briefing</w:t>
+              <w:t>Mission briefing</w:t>
             </w:r>
             <w:r>
               <w:rPr>
@@ -1652,7 +1366,7 @@
                 <w:noProof/>
                 <w:webHidden/>
               </w:rPr>
-              <w:instrText xml:space="preserve"> PAGEREF _Toc21555712 \h </w:instrText>
+              <w:instrText xml:space="preserve"> PAGEREF _Toc21802213 \h </w:instrText>
             </w:r>
             <w:r>
               <w:rPr>
@@ -1687,27 +1401,27 @@
           <w:pPr>
             <w:pStyle w:val="TOC1"/>
             <w:tabs>
-              <w:tab w:val="left" w:pos="400"/>
+              <w:tab w:val="left" w:pos="660"/>
               <w:tab w:val="right" w:leader="dot" w:pos="9736"/>
             </w:tabs>
             <w:rPr>
-              <w:rFonts w:eastAsiaTheme="minorEastAsia"/>
+              <w:rFonts w:eastAsiaTheme="minorEastAsia" w:cstheme="minorBidi"/>
               <w:noProof/>
               <w:szCs w:val="22"/>
               <w:lang w:val="en-US"/>
             </w:rPr>
           </w:pPr>
-          <w:hyperlink w:anchor="_Toc21555713" w:history="1">
+          <w:hyperlink w:anchor="_Toc21802214" w:history="1">
             <w:r>
               <w:rPr>
                 <w:rStyle w:val="Hyperlink"/>
                 <w:noProof/>
               </w:rPr>
-              <w:t>5.</w:t>
-            </w:r>
-            <w:r>
-              <w:rPr>
-                <w:rFonts w:eastAsiaTheme="minorEastAsia"/>
+              <w:t>4.</w:t>
+            </w:r>
+            <w:r>
+              <w:rPr>
+                <w:rFonts w:eastAsiaTheme="minorEastAsia" w:cstheme="minorBidi"/>
                 <w:noProof/>
                 <w:szCs w:val="22"/>
                 <w:lang w:val="en-US"/>
@@ -1719,7 +1433,7 @@
                 <w:rStyle w:val="Hyperlink"/>
                 <w:noProof/>
               </w:rPr>
-              <w:t>Basics</w:t>
+              <w:t>Initial Qualification Training (IQT)</w:t>
             </w:r>
             <w:r>
               <w:rPr>
@@ -1740,7 +1454,7 @@
                 <w:noProof/>
                 <w:webHidden/>
               </w:rPr>
-              <w:instrText xml:space="preserve"> PAGEREF _Toc21555713 \h </w:instrText>
+              <w:instrText xml:space="preserve"> PAGEREF _Toc21802214 \h </w:instrText>
             </w:r>
             <w:r>
               <w:rPr>
@@ -1779,23 +1493,23 @@
               <w:tab w:val="right" w:leader="dot" w:pos="9736"/>
             </w:tabs>
             <w:rPr>
-              <w:rFonts w:eastAsiaTheme="minorEastAsia"/>
+              <w:rFonts w:eastAsiaTheme="minorEastAsia" w:cstheme="minorBidi"/>
               <w:noProof/>
               <w:szCs w:val="22"/>
               <w:lang w:val="en-US"/>
             </w:rPr>
           </w:pPr>
-          <w:hyperlink w:anchor="_Toc21555714" w:history="1">
+          <w:hyperlink w:anchor="_Toc21802215" w:history="1">
             <w:r>
               <w:rPr>
                 <w:rStyle w:val="Hyperlink"/>
                 <w:noProof/>
               </w:rPr>
-              <w:t>5.1</w:t>
-            </w:r>
-            <w:r>
-              <w:rPr>
-                <w:rFonts w:eastAsiaTheme="minorEastAsia"/>
+              <w:t>4.1</w:t>
+            </w:r>
+            <w:r>
+              <w:rPr>
+                <w:rFonts w:eastAsiaTheme="minorEastAsia" w:cstheme="minorBidi"/>
                 <w:noProof/>
                 <w:szCs w:val="22"/>
                 <w:lang w:val="en-US"/>
@@ -1807,7 +1521,7 @@
                 <w:rStyle w:val="Hyperlink"/>
                 <w:noProof/>
               </w:rPr>
-              <w:t>Roles</w:t>
+              <w:t>BAS-01: Basic Game Configuration</w:t>
             </w:r>
             <w:r>
               <w:rPr>
@@ -1828,7 +1542,7 @@
                 <w:noProof/>
                 <w:webHidden/>
               </w:rPr>
-              <w:instrText xml:space="preserve"> PAGEREF _Toc21555714 \h </w:instrText>
+              <w:instrText xml:space="preserve"> PAGEREF _Toc21802215 \h </w:instrText>
             </w:r>
             <w:r>
               <w:rPr>
@@ -1867,23 +1581,23 @@
               <w:tab w:val="right" w:leader="dot" w:pos="9736"/>
             </w:tabs>
             <w:rPr>
-              <w:rFonts w:eastAsiaTheme="minorEastAsia"/>
+              <w:rFonts w:eastAsiaTheme="minorEastAsia" w:cstheme="minorBidi"/>
               <w:noProof/>
               <w:szCs w:val="22"/>
               <w:lang w:val="en-US"/>
             </w:rPr>
           </w:pPr>
-          <w:hyperlink w:anchor="_Toc21555715" w:history="1">
+          <w:hyperlink w:anchor="_Toc21802216" w:history="1">
             <w:r>
               <w:rPr>
                 <w:rStyle w:val="Hyperlink"/>
                 <w:noProof/>
               </w:rPr>
-              <w:t>5.2</w:t>
-            </w:r>
-            <w:r>
-              <w:rPr>
-                <w:rFonts w:eastAsiaTheme="minorEastAsia"/>
+              <w:t>4.2</w:t>
+            </w:r>
+            <w:r>
+              <w:rPr>
+                <w:rFonts w:eastAsiaTheme="minorEastAsia" w:cstheme="minorBidi"/>
                 <w:noProof/>
                 <w:szCs w:val="22"/>
                 <w:lang w:val="en-US"/>
@@ -1895,7 +1609,7 @@
                 <w:rStyle w:val="Hyperlink"/>
                 <w:noProof/>
               </w:rPr>
-              <w:t>Communication</w:t>
+              <w:t>BAS-02: Basic Aircraft Procedures</w:t>
             </w:r>
             <w:r>
               <w:rPr>
@@ -1916,7 +1630,7 @@
                 <w:noProof/>
                 <w:webHidden/>
               </w:rPr>
-              <w:instrText xml:space="preserve"> PAGEREF _Toc21555715 \h </w:instrText>
+              <w:instrText xml:space="preserve"> PAGEREF _Toc21802216 \h </w:instrText>
             </w:r>
             <w:r>
               <w:rPr>
@@ -1955,23 +1669,23 @@
               <w:tab w:val="right" w:leader="dot" w:pos="9736"/>
             </w:tabs>
             <w:rPr>
-              <w:rFonts w:eastAsiaTheme="minorEastAsia"/>
+              <w:rFonts w:eastAsiaTheme="minorEastAsia" w:cstheme="minorBidi"/>
               <w:noProof/>
               <w:szCs w:val="22"/>
               <w:lang w:val="en-US"/>
             </w:rPr>
           </w:pPr>
-          <w:hyperlink w:anchor="_Toc21555716" w:history="1">
+          <w:hyperlink w:anchor="_Toc21802217" w:history="1">
             <w:r>
               <w:rPr>
                 <w:rStyle w:val="Hyperlink"/>
                 <w:noProof/>
               </w:rPr>
-              <w:t>5.3</w:t>
-            </w:r>
-            <w:r>
-              <w:rPr>
-                <w:rFonts w:eastAsiaTheme="minorEastAsia"/>
+              <w:t>4.3</w:t>
+            </w:r>
+            <w:r>
+              <w:rPr>
+                <w:rFonts w:eastAsiaTheme="minorEastAsia" w:cstheme="minorBidi"/>
                 <w:noProof/>
                 <w:szCs w:val="22"/>
                 <w:lang w:val="en-US"/>
@@ -1983,7 +1697,7 @@
                 <w:rStyle w:val="Hyperlink"/>
                 <w:noProof/>
               </w:rPr>
-              <w:t>Controlling agencies</w:t>
+              <w:t>BAS-03: Basic flight</w:t>
             </w:r>
             <w:r>
               <w:rPr>
@@ -2004,7 +1718,7 @@
                 <w:noProof/>
                 <w:webHidden/>
               </w:rPr>
-              <w:instrText xml:space="preserve"> PAGEREF _Toc21555716 \h </w:instrText>
+              <w:instrText xml:space="preserve"> PAGEREF _Toc21802217 \h </w:instrText>
             </w:r>
             <w:r>
               <w:rPr>
@@ -2043,23 +1757,23 @@
               <w:tab w:val="right" w:leader="dot" w:pos="9736"/>
             </w:tabs>
             <w:rPr>
-              <w:rFonts w:eastAsiaTheme="minorEastAsia"/>
+              <w:rFonts w:eastAsiaTheme="minorEastAsia" w:cstheme="minorBidi"/>
               <w:noProof/>
               <w:szCs w:val="22"/>
               <w:lang w:val="en-US"/>
             </w:rPr>
           </w:pPr>
-          <w:hyperlink w:anchor="_Toc21555717" w:history="1">
+          <w:hyperlink w:anchor="_Toc21802218" w:history="1">
             <w:r>
               <w:rPr>
                 <w:rStyle w:val="Hyperlink"/>
                 <w:noProof/>
               </w:rPr>
-              <w:t>5.4</w:t>
-            </w:r>
-            <w:r>
-              <w:rPr>
-                <w:rFonts w:eastAsiaTheme="minorEastAsia"/>
+              <w:t>4.4</w:t>
+            </w:r>
+            <w:r>
+              <w:rPr>
+                <w:rFonts w:eastAsiaTheme="minorEastAsia" w:cstheme="minorBidi"/>
                 <w:noProof/>
                 <w:szCs w:val="22"/>
                 <w:lang w:val="en-US"/>
@@ -2071,7 +1785,7 @@
                 <w:rStyle w:val="Hyperlink"/>
                 <w:noProof/>
               </w:rPr>
-              <w:t>Airfield operations and departures</w:t>
+              <w:t>BAS-04: Air-to-Air Refuelling</w:t>
             </w:r>
             <w:r>
               <w:rPr>
@@ -2092,7 +1806,7 @@
                 <w:noProof/>
                 <w:webHidden/>
               </w:rPr>
-              <w:instrText xml:space="preserve"> PAGEREF _Toc21555717 \h </w:instrText>
+              <w:instrText xml:space="preserve"> PAGEREF _Toc21802218 \h </w:instrText>
             </w:r>
             <w:r>
               <w:rPr>
@@ -2131,23 +1845,23 @@
               <w:tab w:val="right" w:leader="dot" w:pos="9736"/>
             </w:tabs>
             <w:rPr>
-              <w:rFonts w:eastAsiaTheme="minorEastAsia"/>
+              <w:rFonts w:eastAsiaTheme="minorEastAsia" w:cstheme="minorBidi"/>
               <w:noProof/>
               <w:szCs w:val="22"/>
               <w:lang w:val="en-US"/>
             </w:rPr>
           </w:pPr>
-          <w:hyperlink w:anchor="_Toc21555718" w:history="1">
+          <w:hyperlink w:anchor="_Toc21802219" w:history="1">
             <w:r>
               <w:rPr>
                 <w:rStyle w:val="Hyperlink"/>
                 <w:noProof/>
               </w:rPr>
-              <w:t>5.5</w:t>
-            </w:r>
-            <w:r>
-              <w:rPr>
-                <w:rFonts w:eastAsiaTheme="minorEastAsia"/>
+              <w:t>4.5</w:t>
+            </w:r>
+            <w:r>
+              <w:rPr>
+                <w:rFonts w:eastAsiaTheme="minorEastAsia" w:cstheme="minorBidi"/>
                 <w:noProof/>
                 <w:szCs w:val="22"/>
                 <w:lang w:val="en-US"/>
@@ -2159,7 +1873,7 @@
                 <w:rStyle w:val="Hyperlink"/>
                 <w:noProof/>
               </w:rPr>
-              <w:t>Navigation</w:t>
+              <w:t>AVI-01: Systems Configuration &amp; Management</w:t>
             </w:r>
             <w:r>
               <w:rPr>
@@ -2180,7 +1894,7 @@
                 <w:noProof/>
                 <w:webHidden/>
               </w:rPr>
-              <w:instrText xml:space="preserve"> PAGEREF _Toc21555718 \h </w:instrText>
+              <w:instrText xml:space="preserve"> PAGEREF _Toc21802219 \h </w:instrText>
             </w:r>
             <w:r>
               <w:rPr>
@@ -2219,23 +1933,23 @@
               <w:tab w:val="right" w:leader="dot" w:pos="9736"/>
             </w:tabs>
             <w:rPr>
-              <w:rFonts w:eastAsiaTheme="minorEastAsia"/>
+              <w:rFonts w:eastAsiaTheme="minorEastAsia" w:cstheme="minorBidi"/>
               <w:noProof/>
               <w:szCs w:val="22"/>
               <w:lang w:val="en-US"/>
             </w:rPr>
           </w:pPr>
-          <w:hyperlink w:anchor="_Toc21555719" w:history="1">
+          <w:hyperlink w:anchor="_Toc21802220" w:history="1">
             <w:r>
               <w:rPr>
                 <w:rStyle w:val="Hyperlink"/>
                 <w:noProof/>
               </w:rPr>
-              <w:t>5.6</w:t>
-            </w:r>
-            <w:r>
-              <w:rPr>
-                <w:rFonts w:eastAsiaTheme="minorEastAsia"/>
+              <w:t>4.6</w:t>
+            </w:r>
+            <w:r>
+              <w:rPr>
+                <w:rFonts w:eastAsiaTheme="minorEastAsia" w:cstheme="minorBidi"/>
                 <w:noProof/>
                 <w:szCs w:val="22"/>
                 <w:lang w:val="en-US"/>
@@ -2247,7 +1961,7 @@
                 <w:rStyle w:val="Hyperlink"/>
                 <w:noProof/>
               </w:rPr>
-              <w:t>Ops- checks</w:t>
+              <w:t>NAV-01: Basic Navigation</w:t>
             </w:r>
             <w:r>
               <w:rPr>
@@ -2268,7 +1982,7 @@
                 <w:noProof/>
                 <w:webHidden/>
               </w:rPr>
-              <w:instrText xml:space="preserve"> PAGEREF _Toc21555719 \h </w:instrText>
+              <w:instrText xml:space="preserve"> PAGEREF _Toc21802220 \h </w:instrText>
             </w:r>
             <w:r>
               <w:rPr>
@@ -2307,23 +2021,23 @@
               <w:tab w:val="right" w:leader="dot" w:pos="9736"/>
             </w:tabs>
             <w:rPr>
-              <w:rFonts w:eastAsiaTheme="minorEastAsia"/>
+              <w:rFonts w:eastAsiaTheme="minorEastAsia" w:cstheme="minorBidi"/>
               <w:noProof/>
               <w:szCs w:val="22"/>
               <w:lang w:val="en-US"/>
             </w:rPr>
           </w:pPr>
-          <w:hyperlink w:anchor="_Toc21555720" w:history="1">
+          <w:hyperlink w:anchor="_Toc21802221" w:history="1">
             <w:r>
               <w:rPr>
                 <w:rStyle w:val="Hyperlink"/>
                 <w:noProof/>
               </w:rPr>
-              <w:t>5.7</w:t>
-            </w:r>
-            <w:r>
-              <w:rPr>
-                <w:rFonts w:eastAsiaTheme="minorEastAsia"/>
+              <w:t>4.7</w:t>
+            </w:r>
+            <w:r>
+              <w:rPr>
+                <w:rFonts w:eastAsiaTheme="minorEastAsia" w:cstheme="minorBidi"/>
                 <w:noProof/>
                 <w:szCs w:val="22"/>
                 <w:lang w:val="en-US"/>
@@ -2335,7 +2049,7 @@
                 <w:rStyle w:val="Hyperlink"/>
                 <w:noProof/>
               </w:rPr>
-              <w:t>Precision flight</w:t>
+              <w:t>BAS-05: Precision Flight</w:t>
             </w:r>
             <w:r>
               <w:rPr>
@@ -2356,7 +2070,7 @@
                 <w:noProof/>
                 <w:webHidden/>
               </w:rPr>
-              <w:instrText xml:space="preserve"> PAGEREF _Toc21555720 \h </w:instrText>
+              <w:instrText xml:space="preserve"> PAGEREF _Toc21802221 \h </w:instrText>
             </w:r>
             <w:r>
               <w:rPr>
@@ -2395,23 +2109,23 @@
               <w:tab w:val="right" w:leader="dot" w:pos="9736"/>
             </w:tabs>
             <w:rPr>
-              <w:rFonts w:eastAsiaTheme="minorEastAsia"/>
+              <w:rFonts w:eastAsiaTheme="minorEastAsia" w:cstheme="minorBidi"/>
               <w:noProof/>
               <w:szCs w:val="22"/>
               <w:lang w:val="en-US"/>
             </w:rPr>
           </w:pPr>
-          <w:hyperlink w:anchor="_Toc21555721" w:history="1">
+          <w:hyperlink w:anchor="_Toc21802222" w:history="1">
             <w:r>
               <w:rPr>
                 <w:rStyle w:val="Hyperlink"/>
                 <w:noProof/>
               </w:rPr>
-              <w:t>5.8</w:t>
-            </w:r>
-            <w:r>
-              <w:rPr>
-                <w:rFonts w:eastAsiaTheme="minorEastAsia"/>
+              <w:t>4.8</w:t>
+            </w:r>
+            <w:r>
+              <w:rPr>
+                <w:rFonts w:eastAsiaTheme="minorEastAsia" w:cstheme="minorBidi"/>
                 <w:noProof/>
                 <w:szCs w:val="22"/>
                 <w:lang w:val="en-US"/>
@@ -2423,7 +2137,22 @@
                 <w:rStyle w:val="Hyperlink"/>
                 <w:noProof/>
               </w:rPr>
-              <w:t>Formations (incl look angles, coverage etc)</w:t>
+              <w:t>COM-01: In-flight Communications (The 132</w:t>
+            </w:r>
+            <w:r>
+              <w:rPr>
+                <w:rStyle w:val="Hyperlink"/>
+                <w:noProof/>
+                <w:vertAlign w:val="superscript"/>
+              </w:rPr>
+              <w:t>nd</w:t>
+            </w:r>
+            <w:r>
+              <w:rPr>
+                <w:rStyle w:val="Hyperlink"/>
+                <w:noProof/>
+              </w:rPr>
+              <w:t xml:space="preserve"> way of flying)</w:t>
             </w:r>
             <w:r>
               <w:rPr>
@@ -2444,7 +2173,95 @@
                 <w:noProof/>
                 <w:webHidden/>
               </w:rPr>
-              <w:instrText xml:space="preserve"> PAGEREF _Toc21555721 \h </w:instrText>
+              <w:instrText xml:space="preserve"> PAGEREF _Toc21802222 \h </w:instrText>
+            </w:r>
+            <w:r>
+              <w:rPr>
+                <w:noProof/>
+                <w:webHidden/>
+              </w:rPr>
+            </w:r>
+            <w:r>
+              <w:rPr>
+                <w:noProof/>
+                <w:webHidden/>
+              </w:rPr>
+              <w:fldChar w:fldCharType="separate"/>
+            </w:r>
+            <w:r>
+              <w:rPr>
+                <w:noProof/>
+                <w:webHidden/>
+              </w:rPr>
+              <w:t>5</w:t>
+            </w:r>
+            <w:r>
+              <w:rPr>
+                <w:noProof/>
+                <w:webHidden/>
+              </w:rPr>
+              <w:fldChar w:fldCharType="end"/>
+            </w:r>
+          </w:hyperlink>
+        </w:p>
+        <w:p>
+          <w:pPr>
+            <w:pStyle w:val="TOC1"/>
+            <w:tabs>
+              <w:tab w:val="left" w:pos="660"/>
+              <w:tab w:val="right" w:leader="dot" w:pos="9736"/>
+            </w:tabs>
+            <w:rPr>
+              <w:rFonts w:eastAsiaTheme="minorEastAsia" w:cstheme="minorBidi"/>
+              <w:noProof/>
+              <w:szCs w:val="22"/>
+              <w:lang w:val="en-US"/>
+            </w:rPr>
+          </w:pPr>
+          <w:hyperlink w:anchor="_Toc21802223" w:history="1">
+            <w:r>
+              <w:rPr>
+                <w:rStyle w:val="Hyperlink"/>
+                <w:noProof/>
+              </w:rPr>
+              <w:t>5.</w:t>
+            </w:r>
+            <w:r>
+              <w:rPr>
+                <w:rFonts w:eastAsiaTheme="minorEastAsia" w:cstheme="minorBidi"/>
+                <w:noProof/>
+                <w:szCs w:val="22"/>
+                <w:lang w:val="en-US"/>
+              </w:rPr>
+              <w:tab/>
+            </w:r>
+            <w:r>
+              <w:rPr>
+                <w:rStyle w:val="Hyperlink"/>
+                <w:noProof/>
+              </w:rPr>
+              <w:t>Basics</w:t>
+            </w:r>
+            <w:r>
+              <w:rPr>
+                <w:noProof/>
+                <w:webHidden/>
+              </w:rPr>
+              <w:tab/>
+            </w:r>
+            <w:r>
+              <w:rPr>
+                <w:noProof/>
+                <w:webHidden/>
+              </w:rPr>
+              <w:fldChar w:fldCharType="begin"/>
+            </w:r>
+            <w:r>
+              <w:rPr>
+                <w:noProof/>
+                <w:webHidden/>
+              </w:rPr>
+              <w:instrText xml:space="preserve"> PAGEREF _Toc21802223 \h </w:instrText>
             </w:r>
             <w:r>
               <w:rPr>
@@ -2483,23 +2300,23 @@
               <w:tab w:val="right" w:leader="dot" w:pos="9736"/>
             </w:tabs>
             <w:rPr>
-              <w:rFonts w:eastAsiaTheme="minorEastAsia"/>
+              <w:rFonts w:eastAsiaTheme="minorEastAsia" w:cstheme="minorBidi"/>
               <w:noProof/>
               <w:szCs w:val="22"/>
               <w:lang w:val="en-US"/>
             </w:rPr>
           </w:pPr>
-          <w:hyperlink w:anchor="_Toc21555722" w:history="1">
+          <w:hyperlink w:anchor="_Toc21802224" w:history="1">
             <w:r>
               <w:rPr>
                 <w:rStyle w:val="Hyperlink"/>
                 <w:noProof/>
               </w:rPr>
-              <w:t>5.9</w:t>
-            </w:r>
-            <w:r>
-              <w:rPr>
-                <w:rFonts w:eastAsiaTheme="minorEastAsia"/>
+              <w:t>5.1</w:t>
+            </w:r>
+            <w:r>
+              <w:rPr>
+                <w:rFonts w:eastAsiaTheme="minorEastAsia" w:cstheme="minorBidi"/>
                 <w:noProof/>
                 <w:szCs w:val="22"/>
                 <w:lang w:val="en-US"/>
@@ -2511,7 +2328,7 @@
                 <w:rStyle w:val="Hyperlink"/>
                 <w:noProof/>
               </w:rPr>
-              <w:t>Formation changes</w:t>
+              <w:t>Roles</w:t>
             </w:r>
             <w:r>
               <w:rPr>
@@ -2532,7 +2349,7 @@
                 <w:noProof/>
                 <w:webHidden/>
               </w:rPr>
-              <w:instrText xml:space="preserve"> PAGEREF _Toc21555722 \h </w:instrText>
+              <w:instrText xml:space="preserve"> PAGEREF _Toc21802224 \h </w:instrText>
             </w:r>
             <w:r>
               <w:rPr>
@@ -2571,23 +2388,23 @@
               <w:tab w:val="right" w:leader="dot" w:pos="9736"/>
             </w:tabs>
             <w:rPr>
-              <w:rFonts w:eastAsiaTheme="minorEastAsia"/>
+              <w:rFonts w:eastAsiaTheme="minorEastAsia" w:cstheme="minorBidi"/>
               <w:noProof/>
               <w:szCs w:val="22"/>
               <w:lang w:val="en-US"/>
             </w:rPr>
           </w:pPr>
-          <w:hyperlink w:anchor="_Toc21555723" w:history="1">
+          <w:hyperlink w:anchor="_Toc21802225" w:history="1">
             <w:r>
               <w:rPr>
                 <w:rStyle w:val="Hyperlink"/>
                 <w:noProof/>
               </w:rPr>
-              <w:t>5.10</w:t>
-            </w:r>
-            <w:r>
-              <w:rPr>
-                <w:rFonts w:eastAsiaTheme="minorEastAsia"/>
+              <w:t>5.2</w:t>
+            </w:r>
+            <w:r>
+              <w:rPr>
+                <w:rFonts w:eastAsiaTheme="minorEastAsia" w:cstheme="minorBidi"/>
                 <w:noProof/>
                 <w:szCs w:val="22"/>
                 <w:lang w:val="en-US"/>
@@ -2599,7 +2416,7 @@
                 <w:rStyle w:val="Hyperlink"/>
                 <w:noProof/>
               </w:rPr>
-              <w:t>Air-to-Air Refuelling</w:t>
+              <w:t>Communication</w:t>
             </w:r>
             <w:r>
               <w:rPr>
@@ -2620,7 +2437,7 @@
                 <w:noProof/>
                 <w:webHidden/>
               </w:rPr>
-              <w:instrText xml:space="preserve"> PAGEREF _Toc21555723 \h </w:instrText>
+              <w:instrText xml:space="preserve"> PAGEREF _Toc21802225 \h </w:instrText>
             </w:r>
             <w:r>
               <w:rPr>
@@ -2659,23 +2476,23 @@
               <w:tab w:val="right" w:leader="dot" w:pos="9736"/>
             </w:tabs>
             <w:rPr>
-              <w:rFonts w:eastAsiaTheme="minorEastAsia"/>
+              <w:rFonts w:eastAsiaTheme="minorEastAsia" w:cstheme="minorBidi"/>
               <w:noProof/>
               <w:szCs w:val="22"/>
               <w:lang w:val="en-US"/>
             </w:rPr>
           </w:pPr>
-          <w:hyperlink w:anchor="_Toc21555724" w:history="1">
+          <w:hyperlink w:anchor="_Toc21802226" w:history="1">
             <w:r>
               <w:rPr>
                 <w:rStyle w:val="Hyperlink"/>
                 <w:noProof/>
               </w:rPr>
-              <w:t>5.11</w:t>
-            </w:r>
-            <w:r>
-              <w:rPr>
-                <w:rFonts w:eastAsiaTheme="minorEastAsia"/>
+              <w:t>5.3</w:t>
+            </w:r>
+            <w:r>
+              <w:rPr>
+                <w:rFonts w:eastAsiaTheme="minorEastAsia" w:cstheme="minorBidi"/>
                 <w:noProof/>
                 <w:szCs w:val="22"/>
                 <w:lang w:val="en-US"/>
@@ -2687,7 +2504,7 @@
                 <w:rStyle w:val="Hyperlink"/>
                 <w:noProof/>
               </w:rPr>
-              <w:t>Recoveries</w:t>
+              <w:t>Controlling agencies</w:t>
             </w:r>
             <w:r>
               <w:rPr>
@@ -2708,7 +2525,7 @@
                 <w:noProof/>
                 <w:webHidden/>
               </w:rPr>
-              <w:instrText xml:space="preserve"> PAGEREF _Toc21555724 \h </w:instrText>
+              <w:instrText xml:space="preserve"> PAGEREF _Toc21802226 \h </w:instrText>
             </w:r>
             <w:r>
               <w:rPr>
@@ -2747,23 +2564,23 @@
               <w:tab w:val="right" w:leader="dot" w:pos="9736"/>
             </w:tabs>
             <w:rPr>
-              <w:rFonts w:eastAsiaTheme="minorEastAsia"/>
+              <w:rFonts w:eastAsiaTheme="minorEastAsia" w:cstheme="minorBidi"/>
               <w:noProof/>
               <w:szCs w:val="22"/>
               <w:lang w:val="en-US"/>
             </w:rPr>
           </w:pPr>
-          <w:hyperlink w:anchor="_Toc21555725" w:history="1">
+          <w:hyperlink w:anchor="_Toc21802227" w:history="1">
             <w:r>
               <w:rPr>
                 <w:rStyle w:val="Hyperlink"/>
                 <w:noProof/>
               </w:rPr>
-              <w:t>5.12</w:t>
-            </w:r>
-            <w:r>
-              <w:rPr>
-                <w:rFonts w:eastAsiaTheme="minorEastAsia"/>
+              <w:t>5.4</w:t>
+            </w:r>
+            <w:r>
+              <w:rPr>
+                <w:rFonts w:eastAsiaTheme="minorEastAsia" w:cstheme="minorBidi"/>
                 <w:noProof/>
                 <w:szCs w:val="22"/>
                 <w:lang w:val="en-US"/>
@@ -2775,7 +2592,7 @@
                 <w:rStyle w:val="Hyperlink"/>
                 <w:noProof/>
               </w:rPr>
-              <w:t>Night and bad weather</w:t>
+              <w:t>Airfield operations and departures</w:t>
             </w:r>
             <w:r>
               <w:rPr>
@@ -2796,7 +2613,7 @@
                 <w:noProof/>
                 <w:webHidden/>
               </w:rPr>
-              <w:instrText xml:space="preserve"> PAGEREF _Toc21555725 \h </w:instrText>
+              <w:instrText xml:space="preserve"> PAGEREF _Toc21802227 \h </w:instrText>
             </w:r>
             <w:r>
               <w:rPr>
@@ -2835,23 +2652,23 @@
               <w:tab w:val="right" w:leader="dot" w:pos="9736"/>
             </w:tabs>
             <w:rPr>
-              <w:rFonts w:eastAsiaTheme="minorEastAsia"/>
+              <w:rFonts w:eastAsiaTheme="minorEastAsia" w:cstheme="minorBidi"/>
               <w:noProof/>
               <w:szCs w:val="22"/>
               <w:lang w:val="en-US"/>
             </w:rPr>
           </w:pPr>
-          <w:hyperlink w:anchor="_Toc21555726" w:history="1">
+          <w:hyperlink w:anchor="_Toc21802228" w:history="1">
             <w:r>
               <w:rPr>
                 <w:rStyle w:val="Hyperlink"/>
                 <w:noProof/>
               </w:rPr>
-              <w:t>5.13</w:t>
-            </w:r>
-            <w:r>
-              <w:rPr>
-                <w:rFonts w:eastAsiaTheme="minorEastAsia"/>
+              <w:t>5.5</w:t>
+            </w:r>
+            <w:r>
+              <w:rPr>
+                <w:rFonts w:eastAsiaTheme="minorEastAsia" w:cstheme="minorBidi"/>
                 <w:noProof/>
                 <w:szCs w:val="22"/>
                 <w:lang w:val="en-US"/>
@@ -2863,7 +2680,7 @@
                 <w:rStyle w:val="Hyperlink"/>
                 <w:noProof/>
               </w:rPr>
-              <w:t>NORDO, failures and flameout landing</w:t>
+              <w:t>Navigation</w:t>
             </w:r>
             <w:r>
               <w:rPr>
@@ -2884,95 +2701,7 @@
                 <w:noProof/>
                 <w:webHidden/>
               </w:rPr>
-              <w:instrText xml:space="preserve"> PAGEREF _Toc21555726 \h </w:instrText>
-            </w:r>
-            <w:r>
-              <w:rPr>
-                <w:noProof/>
-                <w:webHidden/>
-              </w:rPr>
-            </w:r>
-            <w:r>
-              <w:rPr>
-                <w:noProof/>
-                <w:webHidden/>
-              </w:rPr>
-              <w:fldChar w:fldCharType="separate"/>
-            </w:r>
-            <w:r>
-              <w:rPr>
-                <w:noProof/>
-                <w:webHidden/>
-              </w:rPr>
-              <w:t>5</w:t>
-            </w:r>
-            <w:r>
-              <w:rPr>
-                <w:noProof/>
-                <w:webHidden/>
-              </w:rPr>
-              <w:fldChar w:fldCharType="end"/>
-            </w:r>
-          </w:hyperlink>
-        </w:p>
-        <w:p>
-          <w:pPr>
-            <w:pStyle w:val="TOC1"/>
-            <w:tabs>
-              <w:tab w:val="left" w:pos="400"/>
-              <w:tab w:val="right" w:leader="dot" w:pos="9736"/>
-            </w:tabs>
-            <w:rPr>
-              <w:rFonts w:eastAsiaTheme="minorEastAsia"/>
-              <w:noProof/>
-              <w:szCs w:val="22"/>
-              <w:lang w:val="en-US"/>
-            </w:rPr>
-          </w:pPr>
-          <w:hyperlink w:anchor="_Toc21555727" w:history="1">
-            <w:r>
-              <w:rPr>
-                <w:rStyle w:val="Hyperlink"/>
-                <w:noProof/>
-              </w:rPr>
-              <w:t>6.</w:t>
-            </w:r>
-            <w:r>
-              <w:rPr>
-                <w:rFonts w:eastAsiaTheme="minorEastAsia"/>
-                <w:noProof/>
-                <w:szCs w:val="22"/>
-                <w:lang w:val="en-US"/>
-              </w:rPr>
-              <w:tab/>
-            </w:r>
-            <w:r>
-              <w:rPr>
-                <w:rStyle w:val="Hyperlink"/>
-                <w:noProof/>
-              </w:rPr>
-              <w:t>Combat/ weapons</w:t>
-            </w:r>
-            <w:r>
-              <w:rPr>
-                <w:noProof/>
-                <w:webHidden/>
-              </w:rPr>
-              <w:tab/>
-            </w:r>
-            <w:r>
-              <w:rPr>
-                <w:noProof/>
-                <w:webHidden/>
-              </w:rPr>
-              <w:fldChar w:fldCharType="begin"/>
-            </w:r>
-            <w:r>
-              <w:rPr>
-                <w:noProof/>
-                <w:webHidden/>
-              </w:rPr>
-              <w:instrText xml:space="preserve"> PAGEREF _Toc21555727 \h </w:instrText>
+              <w:instrText xml:space="preserve"> PAGEREF _Toc21802228 \h </w:instrText>
             </w:r>
             <w:r>
               <w:rPr>
@@ -3011,23 +2740,23 @@
               <w:tab w:val="right" w:leader="dot" w:pos="9736"/>
             </w:tabs>
             <w:rPr>
-              <w:rFonts w:eastAsiaTheme="minorEastAsia"/>
+              <w:rFonts w:eastAsiaTheme="minorEastAsia" w:cstheme="minorBidi"/>
               <w:noProof/>
               <w:szCs w:val="22"/>
               <w:lang w:val="en-US"/>
             </w:rPr>
           </w:pPr>
-          <w:hyperlink w:anchor="_Toc21555728" w:history="1">
+          <w:hyperlink w:anchor="_Toc21802229" w:history="1">
             <w:r>
               <w:rPr>
                 <w:rStyle w:val="Hyperlink"/>
                 <w:noProof/>
               </w:rPr>
-              <w:t>6.1</w:t>
-            </w:r>
-            <w:r>
-              <w:rPr>
-                <w:rFonts w:eastAsiaTheme="minorEastAsia"/>
+              <w:t>5.6</w:t>
+            </w:r>
+            <w:r>
+              <w:rPr>
+                <w:rFonts w:eastAsiaTheme="minorEastAsia" w:cstheme="minorBidi"/>
                 <w:noProof/>
                 <w:szCs w:val="22"/>
                 <w:lang w:val="en-US"/>
@@ -3039,7 +2768,7 @@
                 <w:rStyle w:val="Hyperlink"/>
                 <w:noProof/>
               </w:rPr>
-              <w:t>Tactical turns</w:t>
+              <w:t>Ops- checks</w:t>
             </w:r>
             <w:r>
               <w:rPr>
@@ -3060,7 +2789,7 @@
                 <w:noProof/>
                 <w:webHidden/>
               </w:rPr>
-              <w:instrText xml:space="preserve"> PAGEREF _Toc21555728 \h </w:instrText>
+              <w:instrText xml:space="preserve"> PAGEREF _Toc21802229 \h </w:instrText>
             </w:r>
             <w:r>
               <w:rPr>
@@ -3099,23 +2828,23 @@
               <w:tab w:val="right" w:leader="dot" w:pos="9736"/>
             </w:tabs>
             <w:rPr>
-              <w:rFonts w:eastAsiaTheme="minorEastAsia"/>
+              <w:rFonts w:eastAsiaTheme="minorEastAsia" w:cstheme="minorBidi"/>
               <w:noProof/>
               <w:szCs w:val="22"/>
               <w:lang w:val="en-US"/>
             </w:rPr>
           </w:pPr>
-          <w:hyperlink w:anchor="_Toc21555729" w:history="1">
+          <w:hyperlink w:anchor="_Toc21802230" w:history="1">
             <w:r>
               <w:rPr>
                 <w:rStyle w:val="Hyperlink"/>
                 <w:noProof/>
               </w:rPr>
-              <w:t>6.2</w:t>
-            </w:r>
-            <w:r>
-              <w:rPr>
-                <w:rFonts w:eastAsiaTheme="minorEastAsia"/>
+              <w:t>5.7</w:t>
+            </w:r>
+            <w:r>
+              <w:rPr>
+                <w:rFonts w:eastAsiaTheme="minorEastAsia" w:cstheme="minorBidi"/>
                 <w:noProof/>
                 <w:szCs w:val="22"/>
                 <w:lang w:val="en-US"/>
@@ -3127,7 +2856,7 @@
                 <w:rStyle w:val="Hyperlink"/>
                 <w:noProof/>
               </w:rPr>
-              <w:t>…</w:t>
+              <w:t>Precision flight</w:t>
             </w:r>
             <w:r>
               <w:rPr>
@@ -3148,7 +2877,535 @@
                 <w:noProof/>
                 <w:webHidden/>
               </w:rPr>
-              <w:instrText xml:space="preserve"> PAGEREF _Toc21555729 \h </w:instrText>
+              <w:instrText xml:space="preserve"> PAGEREF _Toc21802230 \h </w:instrText>
+            </w:r>
+            <w:r>
+              <w:rPr>
+                <w:noProof/>
+                <w:webHidden/>
+              </w:rPr>
+            </w:r>
+            <w:r>
+              <w:rPr>
+                <w:noProof/>
+                <w:webHidden/>
+              </w:rPr>
+              <w:fldChar w:fldCharType="separate"/>
+            </w:r>
+            <w:r>
+              <w:rPr>
+                <w:noProof/>
+                <w:webHidden/>
+              </w:rPr>
+              <w:t>5</w:t>
+            </w:r>
+            <w:r>
+              <w:rPr>
+                <w:noProof/>
+                <w:webHidden/>
+              </w:rPr>
+              <w:fldChar w:fldCharType="end"/>
+            </w:r>
+          </w:hyperlink>
+        </w:p>
+        <w:p>
+          <w:pPr>
+            <w:pStyle w:val="TOC2"/>
+            <w:tabs>
+              <w:tab w:val="left" w:pos="880"/>
+              <w:tab w:val="right" w:leader="dot" w:pos="9736"/>
+            </w:tabs>
+            <w:rPr>
+              <w:rFonts w:eastAsiaTheme="minorEastAsia" w:cstheme="minorBidi"/>
+              <w:noProof/>
+              <w:szCs w:val="22"/>
+              <w:lang w:val="en-US"/>
+            </w:rPr>
+          </w:pPr>
+          <w:hyperlink w:anchor="_Toc21802231" w:history="1">
+            <w:r>
+              <w:rPr>
+                <w:rStyle w:val="Hyperlink"/>
+                <w:noProof/>
+              </w:rPr>
+              <w:t>5.8</w:t>
+            </w:r>
+            <w:r>
+              <w:rPr>
+                <w:rFonts w:eastAsiaTheme="minorEastAsia" w:cstheme="minorBidi"/>
+                <w:noProof/>
+                <w:szCs w:val="22"/>
+                <w:lang w:val="en-US"/>
+              </w:rPr>
+              <w:tab/>
+            </w:r>
+            <w:r>
+              <w:rPr>
+                <w:rStyle w:val="Hyperlink"/>
+                <w:noProof/>
+              </w:rPr>
+              <w:t>Formations (incl look angles, coverage etc)</w:t>
+            </w:r>
+            <w:r>
+              <w:rPr>
+                <w:noProof/>
+                <w:webHidden/>
+              </w:rPr>
+              <w:tab/>
+            </w:r>
+            <w:r>
+              <w:rPr>
+                <w:noProof/>
+                <w:webHidden/>
+              </w:rPr>
+              <w:fldChar w:fldCharType="begin"/>
+            </w:r>
+            <w:r>
+              <w:rPr>
+                <w:noProof/>
+                <w:webHidden/>
+              </w:rPr>
+              <w:instrText xml:space="preserve"> PAGEREF _Toc21802231 \h </w:instrText>
+            </w:r>
+            <w:r>
+              <w:rPr>
+                <w:noProof/>
+                <w:webHidden/>
+              </w:rPr>
+            </w:r>
+            <w:r>
+              <w:rPr>
+                <w:noProof/>
+                <w:webHidden/>
+              </w:rPr>
+              <w:fldChar w:fldCharType="separate"/>
+            </w:r>
+            <w:r>
+              <w:rPr>
+                <w:noProof/>
+                <w:webHidden/>
+              </w:rPr>
+              <w:t>5</w:t>
+            </w:r>
+            <w:r>
+              <w:rPr>
+                <w:noProof/>
+                <w:webHidden/>
+              </w:rPr>
+              <w:fldChar w:fldCharType="end"/>
+            </w:r>
+          </w:hyperlink>
+        </w:p>
+        <w:p>
+          <w:pPr>
+            <w:pStyle w:val="TOC2"/>
+            <w:tabs>
+              <w:tab w:val="left" w:pos="880"/>
+              <w:tab w:val="right" w:leader="dot" w:pos="9736"/>
+            </w:tabs>
+            <w:rPr>
+              <w:rFonts w:eastAsiaTheme="minorEastAsia" w:cstheme="minorBidi"/>
+              <w:noProof/>
+              <w:szCs w:val="22"/>
+              <w:lang w:val="en-US"/>
+            </w:rPr>
+          </w:pPr>
+          <w:hyperlink w:anchor="_Toc21802232" w:history="1">
+            <w:r>
+              <w:rPr>
+                <w:rStyle w:val="Hyperlink"/>
+                <w:noProof/>
+              </w:rPr>
+              <w:t>5.9</w:t>
+            </w:r>
+            <w:r>
+              <w:rPr>
+                <w:rFonts w:eastAsiaTheme="minorEastAsia" w:cstheme="minorBidi"/>
+                <w:noProof/>
+                <w:szCs w:val="22"/>
+                <w:lang w:val="en-US"/>
+              </w:rPr>
+              <w:tab/>
+            </w:r>
+            <w:r>
+              <w:rPr>
+                <w:rStyle w:val="Hyperlink"/>
+                <w:noProof/>
+              </w:rPr>
+              <w:t>Formation changes</w:t>
+            </w:r>
+            <w:r>
+              <w:rPr>
+                <w:noProof/>
+                <w:webHidden/>
+              </w:rPr>
+              <w:tab/>
+            </w:r>
+            <w:r>
+              <w:rPr>
+                <w:noProof/>
+                <w:webHidden/>
+              </w:rPr>
+              <w:fldChar w:fldCharType="begin"/>
+            </w:r>
+            <w:r>
+              <w:rPr>
+                <w:noProof/>
+                <w:webHidden/>
+              </w:rPr>
+              <w:instrText xml:space="preserve"> PAGEREF _Toc21802232 \h </w:instrText>
+            </w:r>
+            <w:r>
+              <w:rPr>
+                <w:noProof/>
+                <w:webHidden/>
+              </w:rPr>
+            </w:r>
+            <w:r>
+              <w:rPr>
+                <w:noProof/>
+                <w:webHidden/>
+              </w:rPr>
+              <w:fldChar w:fldCharType="separate"/>
+            </w:r>
+            <w:r>
+              <w:rPr>
+                <w:noProof/>
+                <w:webHidden/>
+              </w:rPr>
+              <w:t>5</w:t>
+            </w:r>
+            <w:r>
+              <w:rPr>
+                <w:noProof/>
+                <w:webHidden/>
+              </w:rPr>
+              <w:fldChar w:fldCharType="end"/>
+            </w:r>
+          </w:hyperlink>
+        </w:p>
+        <w:p>
+          <w:pPr>
+            <w:pStyle w:val="TOC2"/>
+            <w:tabs>
+              <w:tab w:val="left" w:pos="880"/>
+              <w:tab w:val="right" w:leader="dot" w:pos="9736"/>
+            </w:tabs>
+            <w:rPr>
+              <w:rFonts w:eastAsiaTheme="minorEastAsia" w:cstheme="minorBidi"/>
+              <w:noProof/>
+              <w:szCs w:val="22"/>
+              <w:lang w:val="en-US"/>
+            </w:rPr>
+          </w:pPr>
+          <w:hyperlink w:anchor="_Toc21802233" w:history="1">
+            <w:r>
+              <w:rPr>
+                <w:rStyle w:val="Hyperlink"/>
+                <w:noProof/>
+              </w:rPr>
+              <w:t>5.10</w:t>
+            </w:r>
+            <w:r>
+              <w:rPr>
+                <w:rFonts w:eastAsiaTheme="minorEastAsia" w:cstheme="minorBidi"/>
+                <w:noProof/>
+                <w:szCs w:val="22"/>
+                <w:lang w:val="en-US"/>
+              </w:rPr>
+              <w:tab/>
+            </w:r>
+            <w:r>
+              <w:rPr>
+                <w:rStyle w:val="Hyperlink"/>
+                <w:noProof/>
+              </w:rPr>
+              <w:t>Air-to-Air Refuelling</w:t>
+            </w:r>
+            <w:r>
+              <w:rPr>
+                <w:noProof/>
+                <w:webHidden/>
+              </w:rPr>
+              <w:tab/>
+            </w:r>
+            <w:r>
+              <w:rPr>
+                <w:noProof/>
+                <w:webHidden/>
+              </w:rPr>
+              <w:fldChar w:fldCharType="begin"/>
+            </w:r>
+            <w:r>
+              <w:rPr>
+                <w:noProof/>
+                <w:webHidden/>
+              </w:rPr>
+              <w:instrText xml:space="preserve"> PAGEREF _Toc21802233 \h </w:instrText>
+            </w:r>
+            <w:r>
+              <w:rPr>
+                <w:noProof/>
+                <w:webHidden/>
+              </w:rPr>
+            </w:r>
+            <w:r>
+              <w:rPr>
+                <w:noProof/>
+                <w:webHidden/>
+              </w:rPr>
+              <w:fldChar w:fldCharType="separate"/>
+            </w:r>
+            <w:r>
+              <w:rPr>
+                <w:noProof/>
+                <w:webHidden/>
+              </w:rPr>
+              <w:t>5</w:t>
+            </w:r>
+            <w:r>
+              <w:rPr>
+                <w:noProof/>
+                <w:webHidden/>
+              </w:rPr>
+              <w:fldChar w:fldCharType="end"/>
+            </w:r>
+          </w:hyperlink>
+        </w:p>
+        <w:p>
+          <w:pPr>
+            <w:pStyle w:val="TOC2"/>
+            <w:tabs>
+              <w:tab w:val="left" w:pos="880"/>
+              <w:tab w:val="right" w:leader="dot" w:pos="9736"/>
+            </w:tabs>
+            <w:rPr>
+              <w:rFonts w:eastAsiaTheme="minorEastAsia" w:cstheme="minorBidi"/>
+              <w:noProof/>
+              <w:szCs w:val="22"/>
+              <w:lang w:val="en-US"/>
+            </w:rPr>
+          </w:pPr>
+          <w:hyperlink w:anchor="_Toc21802234" w:history="1">
+            <w:r>
+              <w:rPr>
+                <w:rStyle w:val="Hyperlink"/>
+                <w:noProof/>
+              </w:rPr>
+              <w:t>5.11</w:t>
+            </w:r>
+            <w:r>
+              <w:rPr>
+                <w:rFonts w:eastAsiaTheme="minorEastAsia" w:cstheme="minorBidi"/>
+                <w:noProof/>
+                <w:szCs w:val="22"/>
+                <w:lang w:val="en-US"/>
+              </w:rPr>
+              <w:tab/>
+            </w:r>
+            <w:r>
+              <w:rPr>
+                <w:rStyle w:val="Hyperlink"/>
+                <w:noProof/>
+              </w:rPr>
+              <w:t>Recoveries</w:t>
+            </w:r>
+            <w:r>
+              <w:rPr>
+                <w:noProof/>
+                <w:webHidden/>
+              </w:rPr>
+              <w:tab/>
+            </w:r>
+            <w:r>
+              <w:rPr>
+                <w:noProof/>
+                <w:webHidden/>
+              </w:rPr>
+              <w:fldChar w:fldCharType="begin"/>
+            </w:r>
+            <w:r>
+              <w:rPr>
+                <w:noProof/>
+                <w:webHidden/>
+              </w:rPr>
+              <w:instrText xml:space="preserve"> PAGEREF _Toc21802234 \h </w:instrText>
+            </w:r>
+            <w:r>
+              <w:rPr>
+                <w:noProof/>
+                <w:webHidden/>
+              </w:rPr>
+            </w:r>
+            <w:r>
+              <w:rPr>
+                <w:noProof/>
+                <w:webHidden/>
+              </w:rPr>
+              <w:fldChar w:fldCharType="separate"/>
+            </w:r>
+            <w:r>
+              <w:rPr>
+                <w:noProof/>
+                <w:webHidden/>
+              </w:rPr>
+              <w:t>5</w:t>
+            </w:r>
+            <w:r>
+              <w:rPr>
+                <w:noProof/>
+                <w:webHidden/>
+              </w:rPr>
+              <w:fldChar w:fldCharType="end"/>
+            </w:r>
+          </w:hyperlink>
+        </w:p>
+        <w:p>
+          <w:pPr>
+            <w:pStyle w:val="TOC2"/>
+            <w:tabs>
+              <w:tab w:val="left" w:pos="880"/>
+              <w:tab w:val="right" w:leader="dot" w:pos="9736"/>
+            </w:tabs>
+            <w:rPr>
+              <w:rFonts w:eastAsiaTheme="minorEastAsia" w:cstheme="minorBidi"/>
+              <w:noProof/>
+              <w:szCs w:val="22"/>
+              <w:lang w:val="en-US"/>
+            </w:rPr>
+          </w:pPr>
+          <w:hyperlink w:anchor="_Toc21802235" w:history="1">
+            <w:r>
+              <w:rPr>
+                <w:rStyle w:val="Hyperlink"/>
+                <w:noProof/>
+              </w:rPr>
+              <w:t>5.12</w:t>
+            </w:r>
+            <w:r>
+              <w:rPr>
+                <w:rFonts w:eastAsiaTheme="minorEastAsia" w:cstheme="minorBidi"/>
+                <w:noProof/>
+                <w:szCs w:val="22"/>
+                <w:lang w:val="en-US"/>
+              </w:rPr>
+              <w:tab/>
+            </w:r>
+            <w:r>
+              <w:rPr>
+                <w:rStyle w:val="Hyperlink"/>
+                <w:noProof/>
+              </w:rPr>
+              <w:t>Night and bad weather</w:t>
+            </w:r>
+            <w:r>
+              <w:rPr>
+                <w:noProof/>
+                <w:webHidden/>
+              </w:rPr>
+              <w:tab/>
+            </w:r>
+            <w:r>
+              <w:rPr>
+                <w:noProof/>
+                <w:webHidden/>
+              </w:rPr>
+              <w:fldChar w:fldCharType="begin"/>
+            </w:r>
+            <w:r>
+              <w:rPr>
+                <w:noProof/>
+                <w:webHidden/>
+              </w:rPr>
+              <w:instrText xml:space="preserve"> PAGEREF _Toc21802235 \h </w:instrText>
+            </w:r>
+            <w:r>
+              <w:rPr>
+                <w:noProof/>
+                <w:webHidden/>
+              </w:rPr>
+            </w:r>
+            <w:r>
+              <w:rPr>
+                <w:noProof/>
+                <w:webHidden/>
+              </w:rPr>
+              <w:fldChar w:fldCharType="separate"/>
+            </w:r>
+            <w:r>
+              <w:rPr>
+                <w:noProof/>
+                <w:webHidden/>
+              </w:rPr>
+              <w:t>5</w:t>
+            </w:r>
+            <w:r>
+              <w:rPr>
+                <w:noProof/>
+                <w:webHidden/>
+              </w:rPr>
+              <w:fldChar w:fldCharType="end"/>
+            </w:r>
+          </w:hyperlink>
+        </w:p>
+        <w:p>
+          <w:pPr>
+            <w:pStyle w:val="TOC2"/>
+            <w:tabs>
+              <w:tab w:val="left" w:pos="880"/>
+              <w:tab w:val="right" w:leader="dot" w:pos="9736"/>
+            </w:tabs>
+            <w:rPr>
+              <w:rFonts w:eastAsiaTheme="minorEastAsia" w:cstheme="minorBidi"/>
+              <w:noProof/>
+              <w:szCs w:val="22"/>
+              <w:lang w:val="en-US"/>
+            </w:rPr>
+          </w:pPr>
+          <w:hyperlink w:anchor="_Toc21802236" w:history="1">
+            <w:r>
+              <w:rPr>
+                <w:rStyle w:val="Hyperlink"/>
+                <w:noProof/>
+              </w:rPr>
+              <w:t>5.13</w:t>
+            </w:r>
+            <w:r>
+              <w:rPr>
+                <w:rFonts w:eastAsiaTheme="minorEastAsia" w:cstheme="minorBidi"/>
+                <w:noProof/>
+                <w:szCs w:val="22"/>
+                <w:lang w:val="en-US"/>
+              </w:rPr>
+              <w:tab/>
+            </w:r>
+            <w:r>
+              <w:rPr>
+                <w:rStyle w:val="Hyperlink"/>
+                <w:noProof/>
+              </w:rPr>
+              <w:t>NORDO, failures and flameout landing</w:t>
+            </w:r>
+            <w:r>
+              <w:rPr>
+                <w:noProof/>
+                <w:webHidden/>
+              </w:rPr>
+              <w:tab/>
+            </w:r>
+            <w:r>
+              <w:rPr>
+                <w:noProof/>
+                <w:webHidden/>
+              </w:rPr>
+              <w:fldChar w:fldCharType="begin"/>
+            </w:r>
+            <w:r>
+              <w:rPr>
+                <w:noProof/>
+                <w:webHidden/>
+              </w:rPr>
+              <w:instrText xml:space="preserve"> PAGEREF _Toc21802236 \h </w:instrText>
             </w:r>
             <w:r>
               <w:rPr>
@@ -3183,27 +3440,27 @@
           <w:pPr>
             <w:pStyle w:val="TOC1"/>
             <w:tabs>
-              <w:tab w:val="left" w:pos="400"/>
+              <w:tab w:val="left" w:pos="660"/>
               <w:tab w:val="right" w:leader="dot" w:pos="9736"/>
             </w:tabs>
             <w:rPr>
-              <w:rFonts w:eastAsiaTheme="minorEastAsia"/>
+              <w:rFonts w:eastAsiaTheme="minorEastAsia" w:cstheme="minorBidi"/>
               <w:noProof/>
               <w:szCs w:val="22"/>
               <w:lang w:val="en-US"/>
             </w:rPr>
           </w:pPr>
-          <w:hyperlink w:anchor="_Toc21555730" w:history="1">
+          <w:hyperlink w:anchor="_Toc21802237" w:history="1">
             <w:r>
               <w:rPr>
                 <w:rStyle w:val="Hyperlink"/>
                 <w:noProof/>
               </w:rPr>
-              <w:t>7.</w:t>
-            </w:r>
-            <w:r>
-              <w:rPr>
-                <w:rFonts w:eastAsiaTheme="minorEastAsia"/>
+              <w:t>6.</w:t>
+            </w:r>
+            <w:r>
+              <w:rPr>
+                <w:rFonts w:eastAsiaTheme="minorEastAsia" w:cstheme="minorBidi"/>
                 <w:noProof/>
                 <w:szCs w:val="22"/>
                 <w:lang w:val="en-US"/>
@@ -3215,7 +3472,7 @@
                 <w:rStyle w:val="Hyperlink"/>
                 <w:noProof/>
               </w:rPr>
-              <w:t>Glossary</w:t>
+              <w:t>Combat/ weapons</w:t>
             </w:r>
             <w:r>
               <w:rPr>
@@ -3236,7 +3493,7 @@
                 <w:noProof/>
                 <w:webHidden/>
               </w:rPr>
-              <w:instrText xml:space="preserve"> PAGEREF _Toc21555730 \h </w:instrText>
+              <w:instrText xml:space="preserve"> PAGEREF _Toc21802237 \h </w:instrText>
             </w:r>
             <w:r>
               <w:rPr>
@@ -3269,8 +3526,269 @@
         </w:p>
         <w:p>
           <w:pPr>
-            <w:contextualSpacing/>
+            <w:pStyle w:val="TOC2"/>
+            <w:tabs>
+              <w:tab w:val="left" w:pos="880"/>
+              <w:tab w:val="right" w:leader="dot" w:pos="9736"/>
+            </w:tabs>
+            <w:rPr>
+              <w:rFonts w:eastAsiaTheme="minorEastAsia" w:cstheme="minorBidi"/>
+              <w:noProof/>
+              <w:szCs w:val="22"/>
+              <w:lang w:val="en-US"/>
+            </w:rPr>
           </w:pPr>
+          <w:hyperlink w:anchor="_Toc21802238" w:history="1">
+            <w:r>
+              <w:rPr>
+                <w:rStyle w:val="Hyperlink"/>
+                <w:noProof/>
+              </w:rPr>
+              <w:t>6.1</w:t>
+            </w:r>
+            <w:r>
+              <w:rPr>
+                <w:rFonts w:eastAsiaTheme="minorEastAsia" w:cstheme="minorBidi"/>
+                <w:noProof/>
+                <w:szCs w:val="22"/>
+                <w:lang w:val="en-US"/>
+              </w:rPr>
+              <w:tab/>
+            </w:r>
+            <w:r>
+              <w:rPr>
+                <w:rStyle w:val="Hyperlink"/>
+                <w:noProof/>
+              </w:rPr>
+              <w:t>Tactical turns</w:t>
+            </w:r>
+            <w:r>
+              <w:rPr>
+                <w:noProof/>
+                <w:webHidden/>
+              </w:rPr>
+              <w:tab/>
+            </w:r>
+            <w:r>
+              <w:rPr>
+                <w:noProof/>
+                <w:webHidden/>
+              </w:rPr>
+              <w:fldChar w:fldCharType="begin"/>
+            </w:r>
+            <w:r>
+              <w:rPr>
+                <w:noProof/>
+                <w:webHidden/>
+              </w:rPr>
+              <w:instrText xml:space="preserve"> PAGEREF _Toc21802238 \h </w:instrText>
+            </w:r>
+            <w:r>
+              <w:rPr>
+                <w:noProof/>
+                <w:webHidden/>
+              </w:rPr>
+            </w:r>
+            <w:r>
+              <w:rPr>
+                <w:noProof/>
+                <w:webHidden/>
+              </w:rPr>
+              <w:fldChar w:fldCharType="separate"/>
+            </w:r>
+            <w:r>
+              <w:rPr>
+                <w:noProof/>
+                <w:webHidden/>
+              </w:rPr>
+              <w:t>5</w:t>
+            </w:r>
+            <w:r>
+              <w:rPr>
+                <w:noProof/>
+                <w:webHidden/>
+              </w:rPr>
+              <w:fldChar w:fldCharType="end"/>
+            </w:r>
+          </w:hyperlink>
+        </w:p>
+        <w:p>
+          <w:pPr>
+            <w:pStyle w:val="TOC2"/>
+            <w:tabs>
+              <w:tab w:val="left" w:pos="880"/>
+              <w:tab w:val="right" w:leader="dot" w:pos="9736"/>
+            </w:tabs>
+            <w:rPr>
+              <w:rFonts w:eastAsiaTheme="minorEastAsia" w:cstheme="minorBidi"/>
+              <w:noProof/>
+              <w:szCs w:val="22"/>
+              <w:lang w:val="en-US"/>
+            </w:rPr>
+          </w:pPr>
+          <w:hyperlink w:anchor="_Toc21802239" w:history="1">
+            <w:r>
+              <w:rPr>
+                <w:rStyle w:val="Hyperlink"/>
+                <w:noProof/>
+              </w:rPr>
+              <w:t>6.2</w:t>
+            </w:r>
+            <w:r>
+              <w:rPr>
+                <w:rFonts w:eastAsiaTheme="minorEastAsia" w:cstheme="minorBidi"/>
+                <w:noProof/>
+                <w:szCs w:val="22"/>
+                <w:lang w:val="en-US"/>
+              </w:rPr>
+              <w:tab/>
+            </w:r>
+            <w:r>
+              <w:rPr>
+                <w:rStyle w:val="Hyperlink"/>
+                <w:noProof/>
+              </w:rPr>
+              <w:t>…</w:t>
+            </w:r>
+            <w:r>
+              <w:rPr>
+                <w:noProof/>
+                <w:webHidden/>
+              </w:rPr>
+              <w:tab/>
+            </w:r>
+            <w:r>
+              <w:rPr>
+                <w:noProof/>
+                <w:webHidden/>
+              </w:rPr>
+              <w:fldChar w:fldCharType="begin"/>
+            </w:r>
+            <w:r>
+              <w:rPr>
+                <w:noProof/>
+                <w:webHidden/>
+              </w:rPr>
+              <w:instrText xml:space="preserve"> PAGEREF _Toc21802239 \h </w:instrText>
+            </w:r>
+            <w:r>
+              <w:rPr>
+                <w:noProof/>
+                <w:webHidden/>
+              </w:rPr>
+            </w:r>
+            <w:r>
+              <w:rPr>
+                <w:noProof/>
+                <w:webHidden/>
+              </w:rPr>
+              <w:fldChar w:fldCharType="separate"/>
+            </w:r>
+            <w:r>
+              <w:rPr>
+                <w:noProof/>
+                <w:webHidden/>
+              </w:rPr>
+              <w:t>5</w:t>
+            </w:r>
+            <w:r>
+              <w:rPr>
+                <w:noProof/>
+                <w:webHidden/>
+              </w:rPr>
+              <w:fldChar w:fldCharType="end"/>
+            </w:r>
+          </w:hyperlink>
+        </w:p>
+        <w:p>
+          <w:pPr>
+            <w:pStyle w:val="TOC1"/>
+            <w:tabs>
+              <w:tab w:val="left" w:pos="660"/>
+              <w:tab w:val="right" w:leader="dot" w:pos="9736"/>
+            </w:tabs>
+            <w:rPr>
+              <w:rFonts w:eastAsiaTheme="minorEastAsia" w:cstheme="minorBidi"/>
+              <w:noProof/>
+              <w:szCs w:val="22"/>
+              <w:lang w:val="en-US"/>
+            </w:rPr>
+          </w:pPr>
+          <w:hyperlink w:anchor="_Toc21802240" w:history="1">
+            <w:r>
+              <w:rPr>
+                <w:rStyle w:val="Hyperlink"/>
+                <w:noProof/>
+              </w:rPr>
+              <w:t>7.</w:t>
+            </w:r>
+            <w:r>
+              <w:rPr>
+                <w:rFonts w:eastAsiaTheme="minorEastAsia" w:cstheme="minorBidi"/>
+                <w:noProof/>
+                <w:szCs w:val="22"/>
+                <w:lang w:val="en-US"/>
+              </w:rPr>
+              <w:tab/>
+            </w:r>
+            <w:r>
+              <w:rPr>
+                <w:rStyle w:val="Hyperlink"/>
+                <w:noProof/>
+              </w:rPr>
+              <w:t>Glossary</w:t>
+            </w:r>
+            <w:r>
+              <w:rPr>
+                <w:noProof/>
+                <w:webHidden/>
+              </w:rPr>
+              <w:tab/>
+            </w:r>
+            <w:r>
+              <w:rPr>
+                <w:noProof/>
+                <w:webHidden/>
+              </w:rPr>
+              <w:fldChar w:fldCharType="begin"/>
+            </w:r>
+            <w:r>
+              <w:rPr>
+                <w:noProof/>
+                <w:webHidden/>
+              </w:rPr>
+              <w:instrText xml:space="preserve"> PAGEREF _Toc21802240 \h </w:instrText>
+            </w:r>
+            <w:r>
+              <w:rPr>
+                <w:noProof/>
+                <w:webHidden/>
+              </w:rPr>
+            </w:r>
+            <w:r>
+              <w:rPr>
+                <w:noProof/>
+                <w:webHidden/>
+              </w:rPr>
+              <w:fldChar w:fldCharType="separate"/>
+            </w:r>
+            <w:r>
+              <w:rPr>
+                <w:noProof/>
+                <w:webHidden/>
+              </w:rPr>
+              <w:t>5</w:t>
+            </w:r>
+            <w:r>
+              <w:rPr>
+                <w:noProof/>
+                <w:webHidden/>
+              </w:rPr>
+              <w:fldChar w:fldCharType="end"/>
+            </w:r>
+          </w:hyperlink>
+        </w:p>
+        <w:p>
           <w:r>
             <w:fldChar w:fldCharType="end"/>
           </w:r>
@@ -3294,61 +3812,85 @@
       <w:pPr>
         <w:pStyle w:val="Heading1"/>
       </w:pPr>
-      <w:bookmarkStart w:id="1" w:name="_Toc21555706"/>
+      <w:bookmarkStart w:id="0" w:name="_Toc21802207"/>
       <w:r>
         <w:lastRenderedPageBreak/>
         <w:t>Introduction</w:t>
       </w:r>
-      <w:bookmarkEnd w:id="1"/>
+      <w:bookmarkEnd w:id="0"/>
     </w:p>
     <w:p>
       <w:pPr>
-        <w:contextualSpacing/>
-      </w:pPr>
-      <w:r>
         <w:rPr>
           <w:rStyle w:val="Heading6Char"/>
-          <w:u w:val="single"/>
+          <w:rFonts w:asciiTheme="minorHAnsi" w:eastAsiaTheme="minorHAnsi" w:hAnsiTheme="minorHAnsi" w:cstheme="minorHAnsi"/>
+          <w:color w:val="auto"/>
         </w:rPr>
-        <w:t>Scope:</w:t>
-      </w:r>
+      </w:pPr>
       <w:r>
         <w:rPr>
           <w:rStyle w:val="Heading6Char"/>
+          <w:rFonts w:asciiTheme="minorHAnsi" w:eastAsiaTheme="minorHAnsi" w:hAnsiTheme="minorHAnsi" w:cstheme="minorHAnsi"/>
+          <w:b/>
+          <w:bCs/>
+          <w:color w:val="auto"/>
+        </w:rPr>
+        <w:t>Scope</w:t>
+      </w:r>
+      <w:r>
+        <w:rPr>
+          <w:rStyle w:val="Heading6Char"/>
+          <w:rFonts w:asciiTheme="minorHAnsi" w:eastAsiaTheme="minorHAnsi" w:hAnsiTheme="minorHAnsi" w:cstheme="minorHAnsi"/>
+          <w:color w:val="auto"/>
+        </w:rPr>
+        <w:t>:</w:t>
+      </w:r>
+      <w:r>
+        <w:rPr>
+          <w:rStyle w:val="Heading6Char"/>
+          <w:rFonts w:asciiTheme="minorHAnsi" w:eastAsiaTheme="minorHAnsi" w:hAnsiTheme="minorHAnsi" w:cstheme="minorHAnsi"/>
+          <w:color w:val="auto"/>
+        </w:rPr>
+        <w:t xml:space="preserve"> The Training </w:t>
+      </w:r>
+      <w:r>
+        <w:rPr>
+          <w:rStyle w:val="Heading6Char"/>
+          <w:rFonts w:asciiTheme="minorHAnsi" w:eastAsiaTheme="minorHAnsi" w:hAnsiTheme="minorHAnsi" w:cstheme="minorHAnsi"/>
+          <w:color w:val="auto"/>
+        </w:rPr>
+        <w:t>Manual is a supplement to the 132</w:t>
+      </w:r>
+      <w:r>
+        <w:rPr>
+          <w:rStyle w:val="Heading6Char"/>
+          <w:rFonts w:asciiTheme="minorHAnsi" w:eastAsiaTheme="minorHAnsi" w:hAnsiTheme="minorHAnsi" w:cstheme="minorHAnsi"/>
+          <w:color w:val="auto"/>
+          <w:vertAlign w:val="superscript"/>
+        </w:rPr>
+        <w:t>nd</w:t>
+      </w:r>
+      <w:r>
+        <w:rPr>
+          <w:rStyle w:val="Heading6Char"/>
+          <w:rFonts w:asciiTheme="minorHAnsi" w:eastAsiaTheme="minorHAnsi" w:hAnsiTheme="minorHAnsi" w:cstheme="minorHAnsi"/>
+          <w:color w:val="auto"/>
+          <w:vertAlign w:val="superscript"/>
         </w:rPr>
         <w:t xml:space="preserve"> </w:t>
       </w:r>
       <w:r>
         <w:rPr>
           <w:rStyle w:val="Heading6Char"/>
+          <w:rFonts w:asciiTheme="minorHAnsi" w:eastAsiaTheme="minorHAnsi" w:hAnsiTheme="minorHAnsi" w:cstheme="minorHAnsi"/>
           <w:color w:val="auto"/>
         </w:rPr>
-        <w:t>The Training Material document covers things that are not in wing</w:t>
+        <w:t>wing Standard Operating Procedures (SOP), Tactics, Techniques and Procedures (TTP) and other documents such as the range orders and airfield charts, which are common to all squadrons and air frames, and the 388</w:t>
       </w:r>
       <w:r>
         <w:rPr>
           <w:rStyle w:val="Heading6Char"/>
-          <w:color w:val="auto"/>
-        </w:rPr>
-        <w:t>-</w:t>
-      </w:r>
-      <w:r>
-        <w:rPr>
-          <w:rStyle w:val="Heading6Char"/>
-          <w:color w:val="auto"/>
-        </w:rPr>
-        <w:t xml:space="preserve"> or squadron- specific SOP’s or TTP’s</w:t>
-      </w:r>
-      <w:r>
-        <w:rPr>
-          <w:rStyle w:val="Heading6Char"/>
-          <w:color w:val="auto"/>
-        </w:rPr>
-        <w:t>, with the intention of explaining details and expectations to pilots in order to better prepare them for flying with the 388</w:t>
-      </w:r>
-      <w:r>
-        <w:rPr>
-          <w:rStyle w:val="Heading6Char"/>
+          <w:rFonts w:asciiTheme="minorHAnsi" w:eastAsiaTheme="minorHAnsi" w:hAnsiTheme="minorHAnsi" w:cstheme="minorHAnsi"/>
           <w:color w:val="auto"/>
           <w:vertAlign w:val="superscript"/>
         </w:rPr>
@@ -3357,122 +3899,821 @@
       <w:r>
         <w:rPr>
           <w:rStyle w:val="Heading6Char"/>
+          <w:rFonts w:asciiTheme="minorHAnsi" w:eastAsiaTheme="minorHAnsi" w:hAnsiTheme="minorHAnsi" w:cstheme="minorHAnsi"/>
           <w:color w:val="auto"/>
         </w:rPr>
-        <w:t xml:space="preserve"> Virtual Fighter Squadron.</w:t>
-      </w:r>
-      <w:bookmarkStart w:id="2" w:name="_GoBack"/>
+        <w:t xml:space="preserve"> SOP and kneeboard pack, which is specific to the 388</w:t>
+      </w:r>
+      <w:r>
+        <w:rPr>
+          <w:rStyle w:val="Heading6Char"/>
+          <w:rFonts w:asciiTheme="minorHAnsi" w:eastAsiaTheme="minorHAnsi" w:hAnsiTheme="minorHAnsi" w:cstheme="minorHAnsi"/>
+          <w:color w:val="auto"/>
+          <w:vertAlign w:val="superscript"/>
+        </w:rPr>
+        <w:t>th</w:t>
+      </w:r>
+      <w:r>
+        <w:rPr>
+          <w:rStyle w:val="Heading6Char"/>
+          <w:rFonts w:asciiTheme="minorHAnsi" w:eastAsiaTheme="minorHAnsi" w:hAnsiTheme="minorHAnsi" w:cstheme="minorHAnsi"/>
+          <w:color w:val="auto"/>
+        </w:rPr>
+        <w:t xml:space="preserve"> and the F-16C.</w:t>
+      </w:r>
+    </w:p>
+    <w:p>
+      <w:pPr>
+        <w:rPr>
+          <w:rStyle w:val="Heading6Char"/>
+          <w:rFonts w:asciiTheme="minorHAnsi" w:eastAsiaTheme="minorHAnsi" w:hAnsiTheme="minorHAnsi" w:cstheme="minorHAnsi"/>
+          <w:color w:val="auto"/>
+        </w:rPr>
+      </w:pPr>
+    </w:p>
+    <w:p>
+      <w:pPr>
+        <w:rPr>
+          <w:rStyle w:val="Heading6Char"/>
+          <w:rFonts w:asciiTheme="minorHAnsi" w:eastAsiaTheme="minorHAnsi" w:hAnsiTheme="minorHAnsi" w:cstheme="minorHAnsi"/>
+          <w:color w:val="auto"/>
+        </w:rPr>
+      </w:pPr>
+      <w:r>
+        <w:rPr>
+          <w:rStyle w:val="Heading6Char"/>
+          <w:rFonts w:asciiTheme="minorHAnsi" w:eastAsiaTheme="minorHAnsi" w:hAnsiTheme="minorHAnsi" w:cstheme="minorHAnsi"/>
+          <w:color w:val="auto"/>
+        </w:rPr>
+        <w:t>The Training Manual provides information</w:t>
+      </w:r>
+      <w:r>
+        <w:rPr>
+          <w:rStyle w:val="Heading6Char"/>
+          <w:rFonts w:asciiTheme="minorHAnsi" w:eastAsiaTheme="minorHAnsi" w:hAnsiTheme="minorHAnsi" w:cstheme="minorHAnsi"/>
+          <w:color w:val="auto"/>
+        </w:rPr>
+        <w:t>, context</w:t>
+      </w:r>
+      <w:r>
+        <w:rPr>
+          <w:rStyle w:val="Heading6Char"/>
+          <w:rFonts w:asciiTheme="minorHAnsi" w:eastAsiaTheme="minorHAnsi" w:hAnsiTheme="minorHAnsi" w:cstheme="minorHAnsi"/>
+          <w:color w:val="auto"/>
+        </w:rPr>
+        <w:t xml:space="preserve"> and detail that are not found in the above documents, such as </w:t>
+      </w:r>
+      <w:r>
+        <w:rPr>
+          <w:rStyle w:val="Heading6Char"/>
+          <w:rFonts w:asciiTheme="minorHAnsi" w:eastAsiaTheme="minorHAnsi" w:hAnsiTheme="minorHAnsi" w:cstheme="minorHAnsi"/>
+          <w:i/>
+          <w:iCs/>
+          <w:color w:val="auto"/>
+        </w:rPr>
+        <w:t>how</w:t>
+      </w:r>
+      <w:r>
+        <w:rPr>
+          <w:rStyle w:val="Heading6Char"/>
+          <w:rFonts w:asciiTheme="minorHAnsi" w:eastAsiaTheme="minorHAnsi" w:hAnsiTheme="minorHAnsi" w:cstheme="minorHAnsi"/>
+          <w:color w:val="auto"/>
+        </w:rPr>
+        <w:t xml:space="preserve"> to actually perform a tactical turn or set up the datalink correctly. It follows the Training Programme</w:t>
+      </w:r>
+      <w:r>
+        <w:rPr>
+          <w:rStyle w:val="Heading6Char"/>
+          <w:rFonts w:asciiTheme="minorHAnsi" w:eastAsiaTheme="minorHAnsi" w:hAnsiTheme="minorHAnsi" w:cstheme="minorHAnsi"/>
+          <w:color w:val="auto"/>
+        </w:rPr>
+        <w:t xml:space="preserve"> step by step</w:t>
+      </w:r>
+      <w:r>
+        <w:rPr>
+          <w:rStyle w:val="Heading6Char"/>
+          <w:rFonts w:asciiTheme="minorHAnsi" w:eastAsiaTheme="minorHAnsi" w:hAnsiTheme="minorHAnsi" w:cstheme="minorHAnsi"/>
+          <w:color w:val="auto"/>
+        </w:rPr>
+        <w:t xml:space="preserve">, and </w:t>
+      </w:r>
+      <w:r>
+        <w:rPr>
+          <w:rStyle w:val="Heading6Char"/>
+          <w:rFonts w:asciiTheme="minorHAnsi" w:eastAsiaTheme="minorHAnsi" w:hAnsiTheme="minorHAnsi" w:cstheme="minorHAnsi"/>
+          <w:color w:val="auto"/>
+        </w:rPr>
+        <w:t xml:space="preserve">you as a pilot should read and refer to it as you go through the programme. </w:t>
+      </w:r>
+    </w:p>
+    <w:p>
+      <w:pPr>
+        <w:rPr>
+          <w:rStyle w:val="Heading6Char"/>
+          <w:rFonts w:asciiTheme="minorHAnsi" w:eastAsiaTheme="minorHAnsi" w:hAnsiTheme="minorHAnsi" w:cstheme="minorHAnsi"/>
+          <w:color w:val="auto"/>
+        </w:rPr>
+      </w:pPr>
+    </w:p>
+    <w:p>
+      <w:pPr>
+        <w:rPr>
+          <w:rStyle w:val="Heading6Char"/>
+          <w:rFonts w:asciiTheme="minorHAnsi" w:eastAsiaTheme="minorHAnsi" w:hAnsiTheme="minorHAnsi" w:cstheme="minorHAnsi"/>
+          <w:color w:val="auto"/>
+        </w:rPr>
+      </w:pPr>
+      <w:r>
+        <w:rPr>
+          <w:rStyle w:val="Heading6Char"/>
+          <w:rFonts w:asciiTheme="minorHAnsi" w:eastAsiaTheme="minorHAnsi" w:hAnsiTheme="minorHAnsi" w:cstheme="minorHAnsi"/>
+          <w:color w:val="auto"/>
+        </w:rPr>
+        <w:t>This should also save you from having to research a lot of material on your own, as we have already compiled this document with information about how to perform most tasks in the jet, and within the flight, all within the context of the squadron’s standard operating procedures.</w:t>
+      </w:r>
+    </w:p>
+    <w:p>
+      <w:pPr>
+        <w:rPr>
+          <w:rStyle w:val="Heading6Char"/>
+          <w:rFonts w:asciiTheme="minorHAnsi" w:eastAsiaTheme="minorHAnsi" w:hAnsiTheme="minorHAnsi" w:cstheme="minorHAnsi"/>
+          <w:color w:val="auto"/>
+        </w:rPr>
+      </w:pPr>
+    </w:p>
+    <w:p>
+      <w:pPr>
+        <w:rPr>
+          <w:rStyle w:val="Heading6Char"/>
+          <w:rFonts w:asciiTheme="minorHAnsi" w:eastAsiaTheme="minorHAnsi" w:hAnsiTheme="minorHAnsi" w:cstheme="minorHAnsi"/>
+          <w:color w:val="auto"/>
+        </w:rPr>
+      </w:pPr>
+      <w:r>
+        <w:rPr>
+          <w:rStyle w:val="Heading6Char"/>
+          <w:rFonts w:asciiTheme="minorHAnsi" w:eastAsiaTheme="minorHAnsi" w:hAnsiTheme="minorHAnsi" w:cstheme="minorHAnsi"/>
+          <w:color w:val="auto"/>
+        </w:rPr>
+        <w:t>The Training Manual</w:t>
+      </w:r>
+      <w:r>
+        <w:rPr>
+          <w:rStyle w:val="Heading6Char"/>
+          <w:rFonts w:asciiTheme="minorHAnsi" w:eastAsiaTheme="minorHAnsi" w:hAnsiTheme="minorHAnsi" w:cstheme="minorHAnsi"/>
+          <w:color w:val="auto"/>
+        </w:rPr>
+        <w:t xml:space="preserve"> also sets out the </w:t>
+      </w:r>
+      <w:r>
+        <w:rPr>
+          <w:rStyle w:val="Heading6Char"/>
+          <w:rFonts w:asciiTheme="minorHAnsi" w:eastAsiaTheme="minorHAnsi" w:hAnsiTheme="minorHAnsi" w:cstheme="minorHAnsi"/>
+          <w:i/>
+          <w:iCs/>
+          <w:color w:val="auto"/>
+        </w:rPr>
+        <w:t>expectations</w:t>
+      </w:r>
+      <w:r>
+        <w:rPr>
+          <w:rStyle w:val="Heading6Char"/>
+          <w:rFonts w:asciiTheme="minorHAnsi" w:eastAsiaTheme="minorHAnsi" w:hAnsiTheme="minorHAnsi" w:cstheme="minorHAnsi"/>
+          <w:color w:val="auto"/>
+        </w:rPr>
+        <w:t xml:space="preserve"> of the 132</w:t>
+      </w:r>
+      <w:r>
+        <w:rPr>
+          <w:rStyle w:val="Heading6Char"/>
+          <w:rFonts w:asciiTheme="minorHAnsi" w:eastAsiaTheme="minorHAnsi" w:hAnsiTheme="minorHAnsi" w:cstheme="minorHAnsi"/>
+          <w:color w:val="auto"/>
+          <w:vertAlign w:val="superscript"/>
+        </w:rPr>
+        <w:t>nd</w:t>
+      </w:r>
+      <w:r>
+        <w:rPr>
+          <w:rStyle w:val="Heading6Char"/>
+          <w:rFonts w:asciiTheme="minorHAnsi" w:eastAsiaTheme="minorHAnsi" w:hAnsiTheme="minorHAnsi" w:cstheme="minorHAnsi"/>
+          <w:color w:val="auto"/>
+        </w:rPr>
+        <w:t xml:space="preserve"> Virtual Wing to a pilot in the</w:t>
+      </w:r>
+      <w:r>
+        <w:rPr>
+          <w:rStyle w:val="Heading6Char"/>
+          <w:rFonts w:asciiTheme="minorHAnsi" w:eastAsiaTheme="minorHAnsi" w:hAnsiTheme="minorHAnsi" w:cstheme="minorHAnsi"/>
+          <w:color w:val="auto"/>
+        </w:rPr>
+        <w:t xml:space="preserve"> </w:t>
+      </w:r>
+      <w:r>
+        <w:rPr>
+          <w:rStyle w:val="Heading6Char"/>
+          <w:rFonts w:asciiTheme="minorHAnsi" w:eastAsiaTheme="minorHAnsi" w:hAnsiTheme="minorHAnsi" w:cstheme="minorHAnsi"/>
+          <w:color w:val="auto"/>
+        </w:rPr>
+        <w:t>Peregrines</w:t>
+      </w:r>
+      <w:r>
+        <w:rPr>
+          <w:rStyle w:val="Heading6Char"/>
+          <w:rFonts w:asciiTheme="minorHAnsi" w:eastAsiaTheme="minorHAnsi" w:hAnsiTheme="minorHAnsi" w:cstheme="minorHAnsi"/>
+          <w:color w:val="auto"/>
+        </w:rPr>
+        <w:t>, by providing a clear baseline for what we expect you to be able to do at each point in the training programme, and of course afterwards as a mission qualified pilot.</w:t>
+      </w:r>
+    </w:p>
+    <w:p>
+      <w:pPr>
+        <w:rPr>
+          <w:rStyle w:val="Heading6Char"/>
+          <w:rFonts w:asciiTheme="minorHAnsi" w:eastAsiaTheme="minorHAnsi" w:hAnsiTheme="minorHAnsi" w:cstheme="minorHAnsi"/>
+          <w:color w:val="auto"/>
+        </w:rPr>
+      </w:pPr>
+    </w:p>
+    <w:p>
+      <w:pPr>
+        <w:rPr>
+          <w:rStyle w:val="Heading6Char"/>
+          <w:rFonts w:asciiTheme="minorHAnsi" w:eastAsiaTheme="minorHAnsi" w:hAnsiTheme="minorHAnsi" w:cstheme="minorHAnsi"/>
+          <w:color w:val="auto"/>
+        </w:rPr>
+      </w:pPr>
+      <w:r>
+        <w:rPr>
+          <w:rStyle w:val="Heading6Char"/>
+          <w:rFonts w:asciiTheme="minorHAnsi" w:eastAsiaTheme="minorHAnsi" w:hAnsiTheme="minorHAnsi" w:cstheme="minorHAnsi"/>
+          <w:color w:val="auto"/>
+        </w:rPr>
+        <w:t xml:space="preserve">We hope this document will be some help in </w:t>
+      </w:r>
+      <w:r>
+        <w:rPr>
+          <w:rStyle w:val="Heading6Char"/>
+          <w:rFonts w:asciiTheme="minorHAnsi" w:eastAsiaTheme="minorHAnsi" w:hAnsiTheme="minorHAnsi" w:cstheme="minorHAnsi"/>
+          <w:color w:val="auto"/>
+        </w:rPr>
+        <w:t>prepar</w:t>
+      </w:r>
+      <w:r>
+        <w:rPr>
+          <w:rStyle w:val="Heading6Char"/>
+          <w:rFonts w:asciiTheme="minorHAnsi" w:eastAsiaTheme="minorHAnsi" w:hAnsiTheme="minorHAnsi" w:cstheme="minorHAnsi"/>
+          <w:color w:val="auto"/>
+        </w:rPr>
+        <w:t xml:space="preserve">ing you to fly </w:t>
+      </w:r>
+      <w:r>
+        <w:rPr>
+          <w:rStyle w:val="Heading6Char"/>
+          <w:rFonts w:asciiTheme="minorHAnsi" w:eastAsiaTheme="minorHAnsi" w:hAnsiTheme="minorHAnsi" w:cstheme="minorHAnsi"/>
+          <w:color w:val="auto"/>
+        </w:rPr>
+        <w:t xml:space="preserve">with the 388th </w:t>
+      </w:r>
+      <w:r>
+        <w:rPr>
+          <w:rStyle w:val="Heading6Char"/>
+          <w:rFonts w:asciiTheme="minorHAnsi" w:eastAsiaTheme="minorHAnsi" w:hAnsiTheme="minorHAnsi" w:cstheme="minorHAnsi"/>
+          <w:color w:val="auto"/>
+        </w:rPr>
+        <w:t xml:space="preserve">“Peregrines” </w:t>
+      </w:r>
+      <w:r>
+        <w:rPr>
+          <w:rStyle w:val="Heading6Char"/>
+          <w:rFonts w:asciiTheme="minorHAnsi" w:eastAsiaTheme="minorHAnsi" w:hAnsiTheme="minorHAnsi" w:cstheme="minorHAnsi"/>
+          <w:color w:val="auto"/>
+        </w:rPr>
+        <w:t>Virtual Fighter Squadron</w:t>
+      </w:r>
+      <w:r>
+        <w:rPr>
+          <w:rStyle w:val="Heading6Char"/>
+          <w:rFonts w:asciiTheme="minorHAnsi" w:eastAsiaTheme="minorHAnsi" w:hAnsiTheme="minorHAnsi" w:cstheme="minorHAnsi"/>
+          <w:color w:val="auto"/>
+        </w:rPr>
+        <w:t>.</w:t>
+      </w:r>
+    </w:p>
+    <w:p>
+      <w:pPr>
+        <w:rPr>
+          <w:rStyle w:val="Heading6Char"/>
+          <w:rFonts w:asciiTheme="minorHAnsi" w:eastAsiaTheme="minorHAnsi" w:hAnsiTheme="minorHAnsi" w:cstheme="minorHAnsi"/>
+          <w:color w:val="auto"/>
+        </w:rPr>
+      </w:pPr>
+    </w:p>
+    <w:p>
+      <w:pPr>
+        <w:rPr>
+          <w:rFonts w:cstheme="minorHAnsi"/>
+        </w:rPr>
+      </w:pPr>
+    </w:p>
+    <w:p>
+      <w:pPr>
+        <w:rPr>
+          <w:rFonts w:cstheme="minorHAnsi"/>
+        </w:rPr>
+      </w:pPr>
+    </w:p>
+    <w:p>
+      <w:pPr>
+        <w:rPr>
+          <w:rFonts w:cstheme="minorHAnsi"/>
+        </w:rPr>
+      </w:pPr>
+      <w:r>
+        <w:rPr>
+          <w:rStyle w:val="Heading6Char"/>
+          <w:rFonts w:asciiTheme="minorHAnsi" w:eastAsiaTheme="minorHAnsi" w:hAnsiTheme="minorHAnsi" w:cstheme="minorHAnsi"/>
+          <w:b/>
+          <w:bCs/>
+          <w:color w:val="auto"/>
+        </w:rPr>
+        <w:t>Recommended changes</w:t>
+      </w:r>
+      <w:r>
+        <w:rPr>
+          <w:rFonts w:cstheme="minorHAnsi"/>
+        </w:rPr>
+        <w:t xml:space="preserve">: Improvements and recommended changes to this </w:t>
+      </w:r>
+      <w:r>
+        <w:rPr>
+          <w:rFonts w:cstheme="minorHAnsi"/>
+        </w:rPr>
+        <w:t xml:space="preserve">SOP </w:t>
+      </w:r>
+      <w:r>
+        <w:rPr>
+          <w:rFonts w:cstheme="minorHAnsi"/>
+        </w:rPr>
+        <w:t>should be stated to</w:t>
+      </w:r>
+      <w:r>
+        <w:rPr>
+          <w:rFonts w:cstheme="minorHAnsi"/>
+        </w:rPr>
+        <w:t xml:space="preserve"> the parties nominated in the Document Responsible section above</w:t>
+      </w:r>
+      <w:r>
+        <w:rPr>
+          <w:rFonts w:cstheme="minorHAnsi"/>
+        </w:rPr>
+        <w:t>.</w:t>
+      </w:r>
+    </w:p>
+    <w:p>
+      <w:pPr>
+        <w:rPr>
+          <w:rFonts w:cstheme="minorHAnsi"/>
+        </w:rPr>
+      </w:pPr>
+      <w:r>
+        <w:rPr>
+          <w:rFonts w:cstheme="minorHAnsi"/>
+        </w:rPr>
+        <w:br w:type="page"/>
+      </w:r>
+    </w:p>
+    <w:p>
+      <w:pPr>
+        <w:pStyle w:val="Heading1"/>
+      </w:pPr>
+      <w:bookmarkStart w:id="1" w:name="_Toc21802214"/>
+      <w:r>
+        <w:lastRenderedPageBreak/>
+        <w:t>Expectations</w:t>
+      </w:r>
+    </w:p>
+    <w:p>
+      <w:pPr>
+        <w:rPr>
+          <w:rStyle w:val="Heading6Char"/>
+          <w:rFonts w:asciiTheme="minorHAnsi" w:eastAsiaTheme="minorHAnsi" w:hAnsiTheme="minorHAnsi" w:cstheme="minorHAnsi"/>
+          <w:color w:val="auto"/>
+        </w:rPr>
+      </w:pPr>
+      <w:r>
+        <w:rPr>
+          <w:rStyle w:val="Heading6Char"/>
+          <w:rFonts w:asciiTheme="minorHAnsi" w:eastAsiaTheme="minorHAnsi" w:hAnsiTheme="minorHAnsi" w:cstheme="minorHAnsi"/>
+          <w:color w:val="auto"/>
+        </w:rPr>
+        <w:t>Hobby:</w:t>
+      </w:r>
+    </w:p>
+    <w:p>
+      <w:pPr>
+        <w:rPr>
+          <w:rStyle w:val="Heading6Char"/>
+          <w:rFonts w:asciiTheme="minorHAnsi" w:eastAsiaTheme="minorHAnsi" w:hAnsiTheme="minorHAnsi" w:cstheme="minorHAnsi"/>
+          <w:b/>
+          <w:bCs/>
+          <w:color w:val="auto"/>
+        </w:rPr>
+      </w:pPr>
+    </w:p>
+    <w:p>
+      <w:pPr>
+        <w:rPr>
+          <w:rFonts w:cstheme="minorHAnsi"/>
+        </w:rPr>
+      </w:pPr>
+      <w:r>
+        <w:rPr>
+          <w:rStyle w:val="Heading6Char"/>
+          <w:rFonts w:asciiTheme="minorHAnsi" w:eastAsiaTheme="minorHAnsi" w:hAnsiTheme="minorHAnsi" w:cstheme="minorHAnsi"/>
+          <w:b/>
+          <w:bCs/>
+          <w:color w:val="auto"/>
+        </w:rPr>
+        <w:t>Pilot responsibility</w:t>
+      </w:r>
+      <w:r>
+        <w:rPr>
+          <w:rStyle w:val="Heading6Char"/>
+          <w:rFonts w:asciiTheme="minorHAnsi" w:eastAsiaTheme="minorHAnsi" w:hAnsiTheme="minorHAnsi" w:cstheme="minorHAnsi"/>
+          <w:color w:val="auto"/>
+        </w:rPr>
+        <w:t>:</w:t>
+      </w:r>
+      <w:r>
+        <w:rPr>
+          <w:rFonts w:cstheme="minorHAnsi"/>
+        </w:rPr>
+        <w:t xml:space="preserve"> Use common sense. SOPs describe standardised procedures for most circumstances</w:t>
+      </w:r>
+      <w:r>
+        <w:rPr>
+          <w:rFonts w:cstheme="minorHAnsi"/>
+        </w:rPr>
+        <w:t>,</w:t>
+      </w:r>
+      <w:r>
+        <w:rPr>
+          <w:rFonts w:cstheme="minorHAnsi"/>
+        </w:rPr>
+        <w:t xml:space="preserve"> but is no substitute for common sense and judgment. It is the pilot's responsibility to fly the aircraft safely and effectively in all circumstances, as required to accomplish the overall mission.</w:t>
+      </w:r>
+    </w:p>
+    <w:p/>
+    <w:p>
+      <w:r>
+        <w:t>Weapons knowledge, air and ground vehicle recognition</w:t>
+      </w:r>
+    </w:p>
+    <w:p/>
+    <w:p>
+      <w:pPr>
+        <w:pStyle w:val="Heading1"/>
+      </w:pPr>
+      <w:r>
+        <w:t>Initial Qualification Training (IQT)</w:t>
+      </w:r>
+      <w:bookmarkEnd w:id="1"/>
+    </w:p>
+    <w:p>
+      <w:pPr>
+        <w:pStyle w:val="Heading2"/>
+      </w:pPr>
+      <w:bookmarkStart w:id="2" w:name="_Toc21802215"/>
+      <w:r>
+        <w:t>BAS-01: Basic Game Configuration</w:t>
+      </w:r>
       <w:bookmarkEnd w:id="2"/>
     </w:p>
     <w:p>
       <w:pPr>
-        <w:contextualSpacing/>
-      </w:pPr>
+        <w:pStyle w:val="Heading2"/>
+      </w:pPr>
+      <w:bookmarkStart w:id="3" w:name="_Toc21802216"/>
+      <w:r>
+        <w:t>BAS-02: Basic Aircraft Procedures</w:t>
+      </w:r>
+      <w:bookmarkEnd w:id="3"/>
     </w:p>
     <w:p>
       <w:pPr>
-        <w:contextualSpacing/>
-      </w:pPr>
-      <w:r>
-        <w:rPr>
-          <w:rStyle w:val="Heading6Char"/>
-          <w:u w:val="single"/>
-        </w:rPr>
-        <w:t>Content:</w:t>
-      </w:r>
+        <w:pStyle w:val="Heading2"/>
+      </w:pPr>
+      <w:bookmarkStart w:id="4" w:name="_Toc21802217"/>
+      <w:r>
+        <w:t>BAS-03: Basic flight</w:t>
+      </w:r>
+      <w:bookmarkEnd w:id="4"/>
     </w:p>
     <w:p>
       <w:pPr>
-        <w:contextualSpacing/>
-      </w:pPr>
+        <w:pStyle w:val="Heading2"/>
+      </w:pPr>
+      <w:bookmarkStart w:id="5" w:name="_Toc21802218"/>
+      <w:r>
+        <w:t>BAS-04: Air-to-Air Refuelling</w:t>
+      </w:r>
+      <w:bookmarkEnd w:id="5"/>
     </w:p>
     <w:p>
       <w:pPr>
-        <w:contextualSpacing/>
-      </w:pPr>
-      <w:r>
-        <w:rPr>
-          <w:rStyle w:val="Heading6Char"/>
-          <w:u w:val="single"/>
-        </w:rPr>
-        <w:t>Pilot responsibility:</w:t>
-      </w:r>
-      <w:r>
-        <w:t xml:space="preserve"> Use common sense. </w:t>
-      </w:r>
-      <w:r>
-        <w:t>SOPs</w:t>
-      </w:r>
-      <w:r>
-        <w:t xml:space="preserve"> describe </w:t>
-      </w:r>
-      <w:r>
-        <w:t xml:space="preserve">standardised </w:t>
-      </w:r>
-      <w:r>
-        <w:t xml:space="preserve">procedures for most </w:t>
-      </w:r>
-      <w:r>
-        <w:t>circumstances but</w:t>
-      </w:r>
-      <w:r>
-        <w:t xml:space="preserve"> is no substitute for common sense and judgment. It is the pilot's responsibility to fly the aircraft safely and effectively in all circumstances, as required to accomplish the overall mission.</w:t>
-      </w:r>
+        <w:pStyle w:val="Heading2"/>
+      </w:pPr>
+      <w:bookmarkStart w:id="6" w:name="_Toc21802219"/>
+      <w:r>
+        <w:t>AVI-01: Systems Configuration &amp; Management</w:t>
+      </w:r>
+      <w:bookmarkEnd w:id="6"/>
     </w:p>
     <w:p>
       <w:pPr>
-        <w:contextualSpacing/>
-      </w:pPr>
+        <w:pStyle w:val="Heading2"/>
+      </w:pPr>
+      <w:bookmarkStart w:id="7" w:name="_Toc21802220"/>
+      <w:r>
+        <w:t>NAV-01: Basic Navigation</w:t>
+      </w:r>
+      <w:bookmarkEnd w:id="7"/>
     </w:p>
     <w:p>
       <w:pPr>
-        <w:contextualSpacing/>
-      </w:pPr>
-      <w:r>
-        <w:rPr>
-          <w:rStyle w:val="Heading6Char"/>
-          <w:u w:val="single"/>
-        </w:rPr>
-        <w:t>Recommended changes</w:t>
-      </w:r>
-      <w:r>
-        <w:rPr>
-          <w:u w:val="single"/>
-        </w:rPr>
-        <w:t>:</w:t>
-      </w:r>
-      <w:r>
-        <w:t xml:space="preserve"> Improvements and recommended changes to this </w:t>
-      </w:r>
-      <w:r>
-        <w:t xml:space="preserve">SOP </w:t>
-      </w:r>
-      <w:r>
-        <w:t>should be stated to</w:t>
-      </w:r>
-      <w:r>
-        <w:t xml:space="preserve"> the parties nominated in the Document Responsible section above</w:t>
-      </w:r>
-      <w:r>
-        <w:t>.</w:t>
-      </w:r>
+        <w:pStyle w:val="Heading2"/>
+      </w:pPr>
+      <w:bookmarkStart w:id="8" w:name="_Toc21802221"/>
+      <w:r>
+        <w:t>BAS-05: Precision Flight</w:t>
+      </w:r>
+      <w:bookmarkEnd w:id="8"/>
     </w:p>
     <w:p>
       <w:pPr>
-        <w:spacing w:after="160"/>
-      </w:pPr>
-      <w:r>
-        <w:br w:type="page"/>
-      </w:r>
+        <w:pStyle w:val="Heading2"/>
+      </w:pPr>
+      <w:bookmarkStart w:id="9" w:name="_Toc21802222"/>
+      <w:r>
+        <w:t>COM-01: In-flight Communications (The 132</w:t>
+      </w:r>
+      <w:r>
+        <w:rPr>
+          <w:vertAlign w:val="superscript"/>
+        </w:rPr>
+        <w:t>nd</w:t>
+      </w:r>
+      <w:r>
+        <w:t xml:space="preserve"> way of flying)</w:t>
+      </w:r>
+      <w:bookmarkEnd w:id="9"/>
+    </w:p>
+    <w:p/>
+    <w:p/>
+    <w:p/>
+    <w:p>
+      <w:pPr>
+        <w:pStyle w:val="Heading2"/>
+      </w:pPr>
+      <w:bookmarkStart w:id="10" w:name="_Toc21802236"/>
+      <w:r>
+        <w:lastRenderedPageBreak/>
+        <w:t>NORDO, f</w:t>
+      </w:r>
+      <w:r>
+        <w:t>ailures and flameout landing</w:t>
+      </w:r>
+      <w:bookmarkEnd w:id="10"/>
     </w:p>
     <w:p>
       <w:pPr>
         <w:pStyle w:val="Heading1"/>
       </w:pPr>
-      <w:bookmarkStart w:id="3" w:name="_Toc21555707"/>
-      <w:r>
-        <w:lastRenderedPageBreak/>
-        <w:t>388</w:t>
+      <w:r>
+        <w:t>Mission Qualification Training (MQT)</w:t>
+      </w:r>
+    </w:p>
+    <w:p>
+      <w:pPr>
+        <w:pStyle w:val="Heading2"/>
+      </w:pPr>
+      <w:r>
+        <w:t xml:space="preserve">TAC-01: Tactical </w:t>
+      </w:r>
+      <w:r>
+        <w:t>F</w:t>
+      </w:r>
+      <w:r>
+        <w:t xml:space="preserve">ormations &amp; </w:t>
+      </w:r>
+      <w:r>
+        <w:t>T</w:t>
+      </w:r>
+      <w:r>
+        <w:t>urns</w:t>
+      </w:r>
+    </w:p>
+    <w:p>
+      <w:pPr>
+        <w:pStyle w:val="Heading2"/>
+      </w:pPr>
+      <w:r>
+        <w:t>NAV-02: IFR Navigation</w:t>
+      </w:r>
+    </w:p>
+    <w:p>
+      <w:pPr>
+        <w:pStyle w:val="Heading2"/>
+      </w:pPr>
+      <w:r>
+        <w:t>COM-02: Combat Communication</w:t>
+      </w:r>
+    </w:p>
+    <w:p>
+      <w:pPr>
+        <w:pStyle w:val="Heading2"/>
+      </w:pPr>
+      <w:r>
+        <w:t>NAV-03: Night Navigation</w:t>
+      </w:r>
+    </w:p>
+    <w:p>
+      <w:pPr>
+        <w:pStyle w:val="Heading2"/>
+      </w:pPr>
+      <w:r>
+        <w:t>AVI-02: Radar</w:t>
+      </w:r>
+    </w:p>
+    <w:p>
+      <w:pPr>
+        <w:pStyle w:val="Heading2"/>
+      </w:pPr>
+      <w:r>
+        <w:t>WPN-01: Guns and rockets</w:t>
+      </w:r>
+    </w:p>
+    <w:p>
+      <w:pPr>
+        <w:pStyle w:val="Heading2"/>
+      </w:pPr>
+      <w:r>
+        <w:t>WPN-02: AIM 120 AMRAAM</w:t>
+      </w:r>
+    </w:p>
+    <w:p>
+      <w:pPr>
+        <w:pStyle w:val="Heading2"/>
+      </w:pPr>
+      <w:r>
+        <w:t>WPN-03: AIM-7 Sparrow</w:t>
+      </w:r>
+    </w:p>
+    <w:p>
+      <w:pPr>
+        <w:pStyle w:val="Heading2"/>
+      </w:pPr>
+      <w:r>
+        <w:t xml:space="preserve">WPN-04: AIM-9 Sidewinder &amp; JHMCS </w:t>
+      </w:r>
+    </w:p>
+    <w:p>
+      <w:pPr>
+        <w:pStyle w:val="Heading2"/>
+      </w:pPr>
+      <w:r>
+        <w:t>ACT-0</w:t>
+      </w:r>
+      <w:r>
+        <w:t>2</w:t>
+      </w:r>
+      <w:r>
+        <w:t xml:space="preserve">: BVR &amp; Mutual Support </w:t>
+      </w:r>
+    </w:p>
+    <w:p>
+      <w:pPr>
+        <w:pStyle w:val="Heading2"/>
+      </w:pPr>
+      <w:r>
+        <w:t>WPN-05: CCIP Bombing</w:t>
+      </w:r>
+    </w:p>
+    <w:p>
+      <w:pPr>
+        <w:pStyle w:val="Heading2"/>
+      </w:pPr>
+      <w:r>
+        <w:t>WPN-06: CCRP Bombing</w:t>
+      </w:r>
+    </w:p>
+    <w:p>
+      <w:pPr>
+        <w:pStyle w:val="Heading2"/>
+      </w:pPr>
+      <w:r>
+        <w:t>SAT-01</w:t>
+      </w:r>
+      <w:r>
+        <w:t xml:space="preserve">: </w:t>
+      </w:r>
+      <w:r>
+        <w:t>High and Medium Altitude Deliveries</w:t>
+      </w:r>
+    </w:p>
+    <w:p>
+      <w:pPr>
+        <w:pStyle w:val="Heading2"/>
+      </w:pPr>
+      <w:r>
+        <w:t>SAT-02</w:t>
+      </w:r>
+      <w:r>
+        <w:t>: Low Altitude Deliveries</w:t>
+      </w:r>
+    </w:p>
+    <w:p>
+      <w:pPr>
+        <w:pStyle w:val="Heading2"/>
+      </w:pPr>
+      <w:r>
+        <w:t>AVI-03: Link-16 and IFF</w:t>
+      </w:r>
+    </w:p>
+    <w:p>
+      <w:pPr>
+        <w:pStyle w:val="Heading2"/>
+      </w:pPr>
+      <w:r>
+        <w:t>ACT-0</w:t>
+      </w:r>
+      <w:r>
+        <w:t>1</w:t>
+      </w:r>
+      <w:r>
+        <w:t>: WVR Engagement Basics</w:t>
+      </w:r>
+    </w:p>
+    <w:p>
+      <w:pPr>
+        <w:pStyle w:val="Heading2"/>
+      </w:pPr>
+      <w:r>
+        <w:t>AVI-04: LITENING Targeting Pod</w:t>
+      </w:r>
+    </w:p>
+    <w:p>
+      <w:pPr>
+        <w:pStyle w:val="Heading2"/>
+      </w:pPr>
+      <w:r>
+        <w:t>WPN-07: Weapons and weapons employment</w:t>
+      </w:r>
+    </w:p>
+    <w:p>
+      <w:pPr>
+        <w:pStyle w:val="Heading2"/>
+      </w:pPr>
+      <w:r>
+        <w:t>TAC-07: Defensive Systems &amp; Manoeuvres</w:t>
+      </w:r>
+      <w:r>
+        <w:t xml:space="preserve"> (incl. towed decoy)</w:t>
+      </w:r>
+    </w:p>
+    <w:p>
+      <w:pPr>
+        <w:pStyle w:val="Heading2"/>
+      </w:pPr>
+      <w:r>
+        <w:t>TAC-08: Night Operations</w:t>
+      </w:r>
+    </w:p>
+    <w:p>
+      <w:pPr>
+        <w:pStyle w:val="Heading2"/>
+      </w:pPr>
+      <w:r>
+        <w:t>TAC-09: MQT Checkout</w:t>
+      </w:r>
+    </w:p>
+    <w:p/>
+    <w:p/>
+    <w:p/>
+    <w:p>
+      <w:pPr>
+        <w:pStyle w:val="Heading1"/>
+      </w:pPr>
+      <w:r>
+        <w:t>Conversion to Type Training (CTT)</w:t>
+      </w:r>
+    </w:p>
+    <w:p>
+      <w:r>
+        <w:t xml:space="preserve">CTT offers a type conversion arc from the F/A-18C Hornet to the F-16C Viper, and is only </w:t>
+      </w:r>
+      <w:r>
+        <w:t>available for 494</w:t>
       </w:r>
       <w:r>
         <w:rPr>
@@ -3481,255 +4722,409 @@
         <w:t>th</w:t>
       </w:r>
       <w:r>
-        <w:t xml:space="preserve"> </w:t>
-      </w:r>
-      <w:r>
-        <w:t>Mission types</w:t>
-      </w:r>
-      <w:bookmarkEnd w:id="3"/>
-    </w:p>
-    <w:p>
-      <w:pPr>
-        <w:pStyle w:val="Heading2"/>
-      </w:pPr>
-      <w:bookmarkStart w:id="4" w:name="_Toc21555708"/>
-      <w:r>
-        <w:t>AR, SEAD etc</w:t>
-      </w:r>
-      <w:bookmarkEnd w:id="4"/>
-    </w:p>
-    <w:p>
-      <w:pPr>
-        <w:pStyle w:val="Heading1"/>
-      </w:pPr>
-      <w:bookmarkStart w:id="5" w:name="_Toc21555709"/>
-      <w:r>
-        <w:t>Flight Planning</w:t>
-      </w:r>
-      <w:bookmarkEnd w:id="5"/>
-    </w:p>
-    <w:p>
-      <w:pPr>
-        <w:pStyle w:val="Heading2"/>
-      </w:pPr>
-      <w:bookmarkStart w:id="6" w:name="_Toc21555710"/>
-      <w:r>
-        <w:t>…</w:t>
-      </w:r>
-      <w:bookmarkEnd w:id="6"/>
-    </w:p>
-    <w:p>
-      <w:pPr>
-        <w:pStyle w:val="Heading2"/>
-      </w:pPr>
-      <w:bookmarkStart w:id="7" w:name="_Toc21555711"/>
-      <w:r>
-        <w:t>Contracts</w:t>
-      </w:r>
-      <w:bookmarkEnd w:id="7"/>
-    </w:p>
-    <w:p>
-      <w:pPr>
-        <w:pStyle w:val="Heading2"/>
-      </w:pPr>
-      <w:bookmarkStart w:id="8" w:name="_Toc21555712"/>
-      <w:r>
-        <w:t>Briefing</w:t>
-      </w:r>
-      <w:bookmarkEnd w:id="8"/>
+        <w:t xml:space="preserve"> MQT- pilots with 75+ flight hours logged with the squadron.</w:t>
+      </w:r>
     </w:p>
     <w:p/>
     <w:p>
+      <w:r>
+        <w:t>The 388</w:t>
+      </w:r>
+      <w:r>
+        <w:rPr>
+          <w:vertAlign w:val="superscript"/>
+        </w:rPr>
+        <w:t>th</w:t>
+      </w:r>
+      <w:r>
+        <w:t xml:space="preserve"> SOP and training programme is derived from the 494</w:t>
+      </w:r>
+      <w:r>
+        <w:rPr>
+          <w:vertAlign w:val="superscript"/>
+        </w:rPr>
+        <w:t>th</w:t>
+      </w:r>
+      <w:r>
+        <w:t xml:space="preserve">, and both jets have a great deal of SOP- and type similarity, as well as in terms of mission types. Therefore, the CTT is designed to offer a basic conversion, focusing primarily on </w:t>
+      </w:r>
+      <w:proofErr w:type="spellStart"/>
+      <w:r>
+        <w:t>avioinics</w:t>
+      </w:r>
+      <w:proofErr w:type="spellEnd"/>
+      <w:r>
+        <w:t xml:space="preserve"> that are specific to the F-16C.</w:t>
+      </w:r>
+    </w:p>
+    <w:p/>
+    <w:p>
+      <w:r>
+        <w:t>CTT consists of BAS-05, AVI-03, 04 and 05 as self-qualification, and TAC-09: MQT Checkout.</w:t>
+      </w:r>
+    </w:p>
+    <w:p/>
+    <w:p>
+      <w:r>
+        <w:t>After passing CTT, the pilot achieves MQT- status.</w:t>
+      </w:r>
+    </w:p>
+    <w:p/>
+    <w:p/>
+    <w:p/>
+    <w:p/>
+    <w:p>
       <w:pPr>
         <w:pStyle w:val="Heading1"/>
       </w:pPr>
-      <w:bookmarkStart w:id="9" w:name="_Toc21555713"/>
-      <w:r>
-        <w:t>Basics</w:t>
-      </w:r>
-      <w:bookmarkEnd w:id="9"/>
+      <w:r>
+        <w:lastRenderedPageBreak/>
+        <w:t>Continuation Training (CT)</w:t>
+      </w:r>
     </w:p>
     <w:p>
       <w:pPr>
         <w:pStyle w:val="Heading2"/>
       </w:pPr>
-      <w:bookmarkStart w:id="10" w:name="_Toc21555714"/>
-      <w:r>
-        <w:t>Roles</w:t>
-      </w:r>
-      <w:bookmarkEnd w:id="10"/>
+      <w:r>
+        <w:t>ACT-03: DCA CAP</w:t>
+      </w:r>
     </w:p>
     <w:p>
       <w:pPr>
         <w:pStyle w:val="Heading2"/>
       </w:pPr>
-      <w:bookmarkStart w:id="11" w:name="_Toc21555715"/>
-      <w:r>
-        <w:t>Communication</w:t>
-      </w:r>
+      <w:r>
+        <w:t>ACT-04: OCA Sweep</w:t>
+      </w:r>
+    </w:p>
+    <w:p>
+      <w:pPr>
+        <w:pStyle w:val="Heading2"/>
+      </w:pPr>
+      <w:r>
+        <w:t>ACT-05: OCA Escort</w:t>
+      </w:r>
+    </w:p>
+    <w:p>
+      <w:pPr>
+        <w:pStyle w:val="Heading2"/>
+      </w:pPr>
+      <w:r>
+        <w:t>ACT-06: DCA Intercept (QRA)</w:t>
+      </w:r>
+    </w:p>
+    <w:p>
+      <w:pPr>
+        <w:pStyle w:val="Heading2"/>
+      </w:pPr>
+      <w:r>
+        <w:t>SAT-03: SAT-01 or 02 as Flight Lead</w:t>
+      </w:r>
+    </w:p>
+    <w:p>
+      <w:pPr>
+        <w:pStyle w:val="Heading2"/>
+      </w:pPr>
+      <w:r>
+        <w:t>SAT-04: Armed Reconnaissance (AR)</w:t>
+      </w:r>
+    </w:p>
+    <w:p>
+      <w:pPr>
+        <w:pStyle w:val="Heading2"/>
+      </w:pPr>
+      <w:r>
+        <w:t>SAT-05: Close Air Support (CAS)</w:t>
+      </w:r>
+    </w:p>
+    <w:p>
+      <w:pPr>
+        <w:pStyle w:val="Heading2"/>
+      </w:pPr>
+      <w:r>
+        <w:t>SAT-06: SCAR</w:t>
+      </w:r>
+    </w:p>
+    <w:p>
+      <w:pPr>
+        <w:pStyle w:val="Heading2"/>
+      </w:pPr>
+      <w:r>
+        <w:t>SAT-07: Opposed SAT</w:t>
+      </w:r>
+      <w:r>
+        <w:t>, 2-ship</w:t>
+      </w:r>
+    </w:p>
+    <w:p>
+      <w:pPr>
+        <w:pStyle w:val="Heading2"/>
+      </w:pPr>
+      <w:r>
+        <w:t>SAT-08: Opposed SAT</w:t>
+      </w:r>
+      <w:r>
+        <w:t>, 4-ship</w:t>
+      </w:r>
+    </w:p>
+    <w:p>
+      <w:pPr>
+        <w:pStyle w:val="Heading2"/>
+      </w:pPr>
+      <w:r>
+        <w:t>ACT-07: Opposed DCA CAP, 4-ship</w:t>
+      </w:r>
+    </w:p>
+    <w:p>
+      <w:pPr>
+        <w:pStyle w:val="Heading2"/>
+      </w:pPr>
+      <w:r>
+        <w:t>SAT-09: 3- flight Package</w:t>
+      </w:r>
+    </w:p>
+    <w:p>
+      <w:pPr>
+        <w:pStyle w:val="Heading2"/>
+      </w:pPr>
+      <w:r>
+        <w:t>ACT-08: 3- flight DCA CAP covering 2 FAOR</w:t>
+      </w:r>
+    </w:p>
+    <w:p>
+      <w:pPr>
+        <w:pStyle w:val="Heading2"/>
+      </w:pPr>
+      <w:r>
+        <w:t>SAT-10: SEAD</w:t>
+      </w:r>
+    </w:p>
+    <w:p/>
+    <w:p/>
+    <w:p/>
+    <w:p>
+      <w:pPr>
+        <w:pStyle w:val="Heading1"/>
+      </w:pPr>
+      <w:r>
+        <w:t>Upgrade Training (UGT)</w:t>
+      </w:r>
+    </w:p>
+    <w:p>
+      <w:pPr>
+        <w:pStyle w:val="Heading2"/>
+      </w:pPr>
+      <w:r>
+        <w:t>FLUG-01</w:t>
+      </w:r>
+      <w:r>
+        <w:t>: Two-Ship Flight Lead</w:t>
+      </w:r>
+    </w:p>
+    <w:p>
+      <w:r>
+        <w:t>Requires ACT03- 05 and SAT04-07</w:t>
+      </w:r>
+      <w:r>
+        <w:t>.</w:t>
+      </w:r>
+    </w:p>
+    <w:p/>
+    <w:p>
+      <w:pPr>
+        <w:pStyle w:val="Heading2"/>
+      </w:pPr>
+      <w:r>
+        <w:t>FLUG-02</w:t>
+      </w:r>
+      <w:r>
+        <w:t>: Four-Ship Flight Lead</w:t>
+      </w:r>
+    </w:p>
+    <w:p>
+      <w:r>
+        <w:t>Requires SAT-08 and ACT-07.</w:t>
+      </w:r>
+    </w:p>
+    <w:p/>
+    <w:p>
+      <w:pPr>
+        <w:pStyle w:val="Heading2"/>
+      </w:pPr>
+      <w:r>
+        <w:t xml:space="preserve">FLUG-03: Mission Commander </w:t>
+      </w:r>
+    </w:p>
+    <w:p>
+      <w:r>
+        <w:t>Requires SAT09 and ACT08.</w:t>
+      </w:r>
+    </w:p>
+    <w:p/>
+    <w:p>
+      <w:pPr>
+        <w:pStyle w:val="Heading2"/>
+      </w:pPr>
+      <w:r>
+        <w:t>SAT-1</w:t>
+      </w:r>
+      <w:r>
+        <w:t>1</w:t>
+      </w:r>
+      <w:r>
+        <w:t>: FAC(A)</w:t>
+      </w:r>
+    </w:p>
+    <w:p>
+      <w:pPr>
+        <w:pStyle w:val="Heading2"/>
+      </w:pPr>
+      <w:r>
+        <w:t xml:space="preserve">TAC- </w:t>
+      </w:r>
+      <w:r>
+        <w:t>10</w:t>
+      </w:r>
+      <w:r>
+        <w:t>: Aggressor</w:t>
+      </w:r>
+    </w:p>
+    <w:p>
+      <w:pPr>
+        <w:pStyle w:val="Heading2"/>
+      </w:pPr>
+      <w:r>
+        <w:t>TAC-</w:t>
+      </w:r>
+      <w:r>
+        <w:t>11</w:t>
+      </w:r>
+      <w:r>
+        <w:t>: Instructor Pilot</w:t>
+      </w:r>
+    </w:p>
+    <w:p/>
+    <w:p/>
+    <w:p/>
+    <w:p>
+      <w:pPr>
+        <w:pStyle w:val="Heading1"/>
+        <w:sectPr>
+          <w:pgSz w:w="11906" w:h="16838"/>
+          <w:pgMar w:top="1440" w:right="1080" w:bottom="1440" w:left="1080" w:header="720" w:footer="720" w:gutter="0"/>
+          <w:cols w:space="720"/>
+          <w:docGrid w:linePitch="360"/>
+        </w:sectPr>
+      </w:pPr>
+      <w:bookmarkStart w:id="11" w:name="_GoBack"/>
       <w:bookmarkEnd w:id="11"/>
     </w:p>
     <w:p>
       <w:pPr>
-        <w:pStyle w:val="Heading2"/>
-      </w:pPr>
-      <w:bookmarkStart w:id="12" w:name="_Toc21555716"/>
-      <w:r>
-        <w:t>Controlling agencies</w:t>
-      </w:r>
-      <w:bookmarkEnd w:id="12"/>
+        <w:pStyle w:val="Heading1"/>
+      </w:pPr>
+      <w:r>
+        <w:lastRenderedPageBreak/>
+        <w:t>Terms</w:t>
+      </w:r>
     </w:p>
-    <w:p>
-      <w:pPr>
-        <w:pStyle w:val="Heading2"/>
-      </w:pPr>
-      <w:bookmarkStart w:id="13" w:name="_Toc21555717"/>
-      <w:r>
-        <w:t>Airfield operations and departures</w:t>
-      </w:r>
-      <w:bookmarkEnd w:id="13"/>
-    </w:p>
-    <w:p>
-      <w:pPr>
-        <w:pStyle w:val="Heading2"/>
-      </w:pPr>
-      <w:bookmarkStart w:id="14" w:name="_Toc21555718"/>
-      <w:r>
-        <w:t>Navigation</w:t>
-      </w:r>
-      <w:bookmarkEnd w:id="14"/>
-    </w:p>
-    <w:p>
-      <w:pPr>
-        <w:pStyle w:val="Heading2"/>
-      </w:pPr>
-      <w:bookmarkStart w:id="15" w:name="_Toc21555719"/>
-      <w:r>
-        <w:t>Ops- checks</w:t>
-      </w:r>
-      <w:bookmarkEnd w:id="15"/>
-    </w:p>
-    <w:p>
-      <w:pPr>
-        <w:pStyle w:val="Heading2"/>
-      </w:pPr>
-      <w:bookmarkStart w:id="16" w:name="_Toc21555720"/>
-      <w:r>
-        <w:t>Precision flight</w:t>
-      </w:r>
-      <w:bookmarkEnd w:id="16"/>
-    </w:p>
-    <w:p>
-      <w:pPr>
-        <w:pStyle w:val="Heading2"/>
-      </w:pPr>
-      <w:bookmarkStart w:id="17" w:name="_Toc21555721"/>
-      <w:r>
-        <w:t>Formations (</w:t>
-      </w:r>
-      <w:proofErr w:type="spellStart"/>
-      <w:r>
-        <w:t>incl</w:t>
-      </w:r>
-      <w:proofErr w:type="spellEnd"/>
-      <w:r>
-        <w:t xml:space="preserve"> look angles, coverage etc)</w:t>
-      </w:r>
-      <w:bookmarkEnd w:id="17"/>
-    </w:p>
-    <w:p>
-      <w:pPr>
-        <w:pStyle w:val="Heading2"/>
-      </w:pPr>
-      <w:bookmarkStart w:id="18" w:name="_Toc21555722"/>
-      <w:r>
-        <w:t>Formation changes</w:t>
-      </w:r>
-      <w:bookmarkEnd w:id="18"/>
-    </w:p>
-    <w:p>
-      <w:pPr>
-        <w:pStyle w:val="Heading2"/>
-      </w:pPr>
-      <w:bookmarkStart w:id="19" w:name="_Toc21555723"/>
-      <w:r>
-        <w:t>Air-to-Air Refuelling</w:t>
-      </w:r>
-      <w:bookmarkEnd w:id="19"/>
-    </w:p>
-    <w:p>
-      <w:pPr>
-        <w:pStyle w:val="Heading2"/>
-      </w:pPr>
-      <w:bookmarkStart w:id="20" w:name="_Toc21555724"/>
-      <w:r>
-        <w:t>Recoveries</w:t>
-      </w:r>
-      <w:bookmarkEnd w:id="20"/>
-    </w:p>
-    <w:p>
-      <w:pPr>
-        <w:pStyle w:val="Heading2"/>
-      </w:pPr>
-      <w:bookmarkStart w:id="21" w:name="_Toc21555725"/>
-      <w:r>
-        <w:t>Night and bad weather</w:t>
-      </w:r>
-      <w:bookmarkEnd w:id="21"/>
-    </w:p>
-    <w:p>
-      <w:pPr>
-        <w:pStyle w:val="Heading2"/>
-      </w:pPr>
-      <w:bookmarkStart w:id="22" w:name="_Toc21555726"/>
-      <w:r>
-        <w:t>NORDO, f</w:t>
-      </w:r>
-      <w:r>
-        <w:t>ailures and flameout landing</w:t>
-      </w:r>
-      <w:bookmarkEnd w:id="22"/>
-    </w:p>
-    <w:p>
-      <w:pPr>
-        <w:pStyle w:val="Heading1"/>
-      </w:pPr>
-      <w:bookmarkStart w:id="23" w:name="_Toc21555727"/>
-      <w:r>
-        <w:t>Combat/ weapons</w:t>
-      </w:r>
-      <w:bookmarkEnd w:id="23"/>
-    </w:p>
-    <w:p>
-      <w:pPr>
-        <w:pStyle w:val="Heading2"/>
-      </w:pPr>
-      <w:bookmarkStart w:id="24" w:name="_Toc21555728"/>
-      <w:r>
-        <w:t>Tactical turns</w:t>
-      </w:r>
-      <w:bookmarkEnd w:id="24"/>
-    </w:p>
-    <w:p>
-      <w:pPr>
-        <w:pStyle w:val="Heading2"/>
-      </w:pPr>
-      <w:bookmarkStart w:id="25" w:name="_Toc21555729"/>
-      <w:r>
-        <w:t>…</w:t>
-      </w:r>
-      <w:bookmarkEnd w:id="25"/>
-    </w:p>
-    <w:p>
-      <w:pPr>
-        <w:pStyle w:val="Heading1"/>
-      </w:pPr>
-      <w:bookmarkStart w:id="26" w:name="_Toc21555730"/>
-      <w:r>
-        <w:t>Glossary</w:t>
-      </w:r>
-      <w:bookmarkEnd w:id="26"/>
-    </w:p>
+    <w:tbl>
+      <w:tblPr>
+        <w:tblStyle w:val="TableGrid"/>
+        <w:tblW w:w="0" w:type="auto"/>
+        <w:tblLook w:val="04A0" w:firstRow="1" w:lastRow="0" w:firstColumn="1" w:lastColumn="0" w:noHBand="0" w:noVBand="1"/>
+      </w:tblPr>
+      <w:tblGrid>
+        <w:gridCol w:w="2518"/>
+        <w:gridCol w:w="7444"/>
+      </w:tblGrid>
+      <w:tr>
+        <w:tc>
+          <w:tcPr>
+            <w:tcW w:w="2518" w:type="dxa"/>
+          </w:tcPr>
+          <w:p>
+            <w:r>
+              <w:t>SAT</w:t>
+            </w:r>
+          </w:p>
+        </w:tc>
+        <w:tc>
+          <w:tcPr>
+            <w:tcW w:w="7444" w:type="dxa"/>
+          </w:tcPr>
+          <w:p>
+            <w:r>
+              <w:t>Surface Attack Tactics</w:t>
+            </w:r>
+          </w:p>
+        </w:tc>
+      </w:tr>
+      <w:tr>
+        <w:tc>
+          <w:tcPr>
+            <w:tcW w:w="2518" w:type="dxa"/>
+          </w:tcPr>
+          <w:p>
+            <w:r>
+              <w:t>ACT</w:t>
+            </w:r>
+          </w:p>
+        </w:tc>
+        <w:tc>
+          <w:tcPr>
+            <w:tcW w:w="7444" w:type="dxa"/>
+          </w:tcPr>
+          <w:p>
+            <w:r>
+              <w:t>Air Combat Tactics</w:t>
+            </w:r>
+          </w:p>
+        </w:tc>
+      </w:tr>
+      <w:tr>
+        <w:tc>
+          <w:tcPr>
+            <w:tcW w:w="2518" w:type="dxa"/>
+          </w:tcPr>
+          <w:p>
+            <w:r>
+              <w:t>FLUG</w:t>
+            </w:r>
+          </w:p>
+        </w:tc>
+        <w:tc>
+          <w:tcPr>
+            <w:tcW w:w="7444" w:type="dxa"/>
+          </w:tcPr>
+          <w:p>
+            <w:r>
+              <w:t>Flight Lead Upgrade</w:t>
+            </w:r>
+          </w:p>
+        </w:tc>
+      </w:tr>
+      <w:tr>
+        <w:tc>
+          <w:tcPr>
+            <w:tcW w:w="2518" w:type="dxa"/>
+          </w:tcPr>
+          <w:p>
+            <w:r>
+              <w:t>…</w:t>
+            </w:r>
+          </w:p>
+        </w:tc>
+        <w:tc>
+          <w:tcPr>
+            <w:tcW w:w="7444" w:type="dxa"/>
+          </w:tcPr>
+          <w:p/>
+        </w:tc>
+      </w:tr>
+    </w:tbl>
+    <w:p/>
     <w:p/>
     <w:p/>
     <w:p/>
@@ -3772,19 +5167,9 @@
   <w:p>
     <w:pPr>
       <w:pStyle w:val="Footer"/>
-      <w:pBdr>
-        <w:top w:val="single" w:sz="4" w:space="1" w:color="808080" w:themeColor="accent4"/>
-      </w:pBdr>
-      <w:jc w:val="center"/>
-      <w:rPr>
-        <w:color w:val="969696" w:themeColor="accent3"/>
-      </w:rPr>
     </w:pPr>
     <w:sdt>
       <w:sdtPr>
-        <w:rPr>
-          <w:color w:val="969696" w:themeColor="accent3"/>
-        </w:rPr>
         <w:id w:val="20214883"/>
         <w:docPartObj>
           <w:docPartGallery w:val="Page Numbers (Bottom of Page)"/>
@@ -3795,9 +5180,6 @@
       <w:sdtContent>
         <w:sdt>
           <w:sdtPr>
-            <w:rPr>
-              <w:color w:val="969696" w:themeColor="accent3"/>
-            </w:rPr>
             <w:id w:val="1437338061"/>
             <w:docPartObj>
               <w:docPartGallery w:val="Page Numbers (Top of Page)"/>
@@ -3808,100 +5190,57 @@
           <w:sdtContent>
             <w:r>
               <w:rPr>
-                <w:b/>
-                <w:bCs/>
-                <w:color w:val="969696" w:themeColor="accent3"/>
-                <w:sz w:val="24"/>
                 <w:szCs w:val="24"/>
               </w:rPr>
               <w:fldChar w:fldCharType="begin"/>
             </w:r>
             <w:r>
-              <w:rPr>
-                <w:b/>
-                <w:bCs/>
-                <w:color w:val="969696" w:themeColor="accent3"/>
-              </w:rPr>
               <w:instrText xml:space="preserve"> PAGE </w:instrText>
             </w:r>
             <w:r>
               <w:rPr>
-                <w:b/>
-                <w:bCs/>
-                <w:color w:val="969696" w:themeColor="accent3"/>
-                <w:sz w:val="24"/>
                 <w:szCs w:val="24"/>
               </w:rPr>
               <w:fldChar w:fldCharType="separate"/>
             </w:r>
             <w:r>
               <w:rPr>
-                <w:b/>
-                <w:bCs/>
-                <w:noProof/>
-                <w:color w:val="969696" w:themeColor="accent3"/>
+                <w:noProof/>
               </w:rPr>
               <w:t>4</w:t>
             </w:r>
             <w:r>
               <w:rPr>
-                <w:b/>
-                <w:bCs/>
-                <w:color w:val="969696" w:themeColor="accent3"/>
-                <w:sz w:val="24"/>
                 <w:szCs w:val="24"/>
               </w:rPr>
               <w:fldChar w:fldCharType="end"/>
             </w:r>
             <w:r>
-              <w:rPr>
-                <w:color w:val="969696" w:themeColor="accent3"/>
-              </w:rPr>
               <w:t xml:space="preserve"> of </w:t>
             </w:r>
             <w:r>
               <w:rPr>
-                <w:b/>
-                <w:bCs/>
-                <w:color w:val="969696" w:themeColor="accent3"/>
-                <w:sz w:val="24"/>
                 <w:szCs w:val="24"/>
               </w:rPr>
               <w:fldChar w:fldCharType="begin"/>
             </w:r>
             <w:r>
-              <w:rPr>
-                <w:b/>
-                <w:bCs/>
-                <w:color w:val="969696" w:themeColor="accent3"/>
-              </w:rPr>
               <w:instrText xml:space="preserve"> NUMPAGES  </w:instrText>
             </w:r>
             <w:r>
               <w:rPr>
-                <w:b/>
-                <w:bCs/>
-                <w:color w:val="969696" w:themeColor="accent3"/>
-                <w:sz w:val="24"/>
                 <w:szCs w:val="24"/>
               </w:rPr>
               <w:fldChar w:fldCharType="separate"/>
             </w:r>
             <w:r>
               <w:rPr>
-                <w:b/>
-                <w:bCs/>
-                <w:noProof/>
-                <w:color w:val="969696" w:themeColor="accent3"/>
+                <w:noProof/>
               </w:rPr>
               <w:t>4</w:t>
             </w:r>
             <w:r>
               <w:rPr>
-                <w:b/>
-                <w:bCs/>
-                <w:color w:val="969696" w:themeColor="accent3"/>
-                <w:sz w:val="24"/>
                 <w:szCs w:val="24"/>
               </w:rPr>
               <w:fldChar w:fldCharType="end"/>
@@ -7476,7 +8815,7 @@
     <w:lsdException w:name="Table Web 2" w:semiHidden="1" w:unhideWhenUsed="1"/>
     <w:lsdException w:name="Table Web 3" w:semiHidden="1" w:unhideWhenUsed="1"/>
     <w:lsdException w:name="Balloon Text" w:semiHidden="1" w:unhideWhenUsed="1"/>
-    <w:lsdException w:name="Table Grid" w:semiHidden="1" w:uiPriority="39" w:unhideWhenUsed="1"/>
+    <w:lsdException w:name="Table Grid" w:uiPriority="39"/>
     <w:lsdException w:name="Table Theme" w:semiHidden="1" w:unhideWhenUsed="1"/>
     <w:lsdException w:name="Placeholder Text" w:semiHidden="1"/>
     <w:lsdException w:name="No Spacing" w:uiPriority="1" w:qFormat="1"/>
@@ -7703,9 +9042,14 @@
   <w:style w:type="paragraph" w:default="1" w:styleId="Normal">
     <w:name w:val="Normal"/>
     <w:qFormat/>
-    <w:rsid w:val="004222A5"/>
+    <w:rsid w:val="00065332"/>
+    <w:pPr>
+      <w:contextualSpacing/>
+      <w:jc w:val="both"/>
+    </w:pPr>
     <w:rPr>
-      <w:sz w:val="22"/>
+      <w:rFonts w:cs="Arial"/>
+      <w:sz w:val="24"/>
       <w:lang w:val="en-GB"/>
     </w:rPr>
   </w:style>
@@ -7716,7 +9060,7 @@
     <w:link w:val="Heading1Char"/>
     <w:uiPriority w:val="9"/>
     <w:qFormat/>
-    <w:rsid w:val="00A6452F"/>
+    <w:rsid w:val="007C2DC0"/>
     <w:pPr>
       <w:keepNext/>
       <w:keepLines/>
@@ -7724,6 +9068,7 @@
         <w:numId w:val="3"/>
       </w:numPr>
       <w:spacing w:before="240"/>
+      <w:ind w:left="567"/>
       <w:outlineLvl w:val="0"/>
     </w:pPr>
     <w:rPr>
@@ -7741,7 +9086,7 @@
     <w:uiPriority w:val="9"/>
     <w:unhideWhenUsed/>
     <w:qFormat/>
-    <w:rsid w:val="00A6452F"/>
+    <w:rsid w:val="007C2DC0"/>
     <w:pPr>
       <w:keepNext/>
       <w:keepLines/>
@@ -7749,7 +9094,7 @@
         <w:ilvl w:val="1"/>
         <w:numId w:val="3"/>
       </w:numPr>
-      <w:contextualSpacing/>
+      <w:ind w:left="607" w:hanging="607"/>
       <w:outlineLvl w:val="1"/>
     </w:pPr>
     <w:rPr>
@@ -7877,7 +9222,7 @@
     <w:basedOn w:val="DefaultParagraphFont"/>
     <w:link w:val="Heading1"/>
     <w:uiPriority w:val="9"/>
-    <w:rsid w:val="00A6452F"/>
+    <w:rsid w:val="007C2DC0"/>
     <w:rPr>
       <w:rFonts w:asciiTheme="majorHAnsi" w:eastAsiaTheme="majorEastAsia" w:hAnsiTheme="majorHAnsi" w:cstheme="majorBidi"/>
       <w:color w:val="808080" w:themeColor="accent4"/>
@@ -7891,7 +9236,7 @@
     <w:basedOn w:val="DefaultParagraphFont"/>
     <w:link w:val="Heading2"/>
     <w:uiPriority w:val="9"/>
-    <w:rsid w:val="00A6452F"/>
+    <w:rsid w:val="007C2DC0"/>
     <w:rPr>
       <w:rFonts w:asciiTheme="majorHAnsi" w:eastAsiaTheme="majorEastAsia" w:hAnsiTheme="majorHAnsi" w:cstheme="majorBidi"/>
       <w:color w:val="808080" w:themeColor="accent4"/>
@@ -7945,9 +9290,6 @@
     <w:uiPriority w:val="10"/>
     <w:qFormat/>
     <w:rsid w:val="004F2235"/>
-    <w:pPr>
-      <w:contextualSpacing/>
-    </w:pPr>
     <w:rPr>
       <w:rFonts w:asciiTheme="majorHAnsi" w:eastAsiaTheme="majorEastAsia" w:hAnsiTheme="majorHAnsi" w:cstheme="majorBidi"/>
       <w:spacing w:val="-10"/>
@@ -8127,7 +9469,6 @@
     <w:rsid w:val="00367C01"/>
     <w:pPr>
       <w:ind w:left="720"/>
-      <w:contextualSpacing/>
     </w:pPr>
   </w:style>
   <w:style w:type="paragraph" w:styleId="TOCHeading">
@@ -8420,7 +9761,6 @@
     </w:pPr>
     <w:rPr>
       <w:rFonts w:ascii="Times New Roman" w:eastAsia="Times New Roman" w:hAnsi="Times New Roman" w:cs="Times New Roman"/>
-      <w:sz w:val="24"/>
       <w:szCs w:val="24"/>
       <w:lang w:eastAsia="en-GB"/>
     </w:rPr>
@@ -8847,7 +10187,7 @@
 </file>
 
 <file path=customXml/itemProps2.xml><?xml version="1.0" encoding="utf-8"?>
-<ds:datastoreItem xmlns:ds="http://schemas.openxmlformats.org/officeDocument/2006/customXml" ds:itemID="{784F1CC3-36B3-4F24-9848-A7C724DABB52}">
+<ds:datastoreItem xmlns:ds="http://schemas.openxmlformats.org/officeDocument/2006/customXml" ds:itemID="{71B9840D-A587-4294-A4A2-39FCF84E4479}">
   <ds:schemaRefs>
     <ds:schemaRef ds:uri="http://schemas.openxmlformats.org/officeDocument/2006/bibliography"/>
   </ds:schemaRefs>

</xml_diff>

<commit_message>
chg: Training Manual: Started working on COM-01
</commit_message>
<xml_diff>
--- a/Training Manual/132-388-Training Manual.docx
+++ b/Training Manual/132-388-Training Manual.docx
@@ -278,7 +278,7 @@
                         <a:blip r:embed="rId10">
                           <a:extLst>
                             <a:ext uri="{28A0092B-C50C-407E-A947-70E740481C1C}">
-                              <a14:useLocalDpi xmlns:a14="http://schemas.microsoft.com/office/drawing/2010/main" xmlns:wps="http://schemas.microsoft.com/office/word/2010/wordprocessingShape" xmlns:wpi="http://schemas.microsoft.com/office/word/2010/wordprocessingInk" xmlns:wpg="http://schemas.microsoft.com/office/word/2010/wordprocessingGroup" xmlns:w16se="http://schemas.microsoft.com/office/word/2015/wordml/symex" xmlns:w16cid="http://schemas.microsoft.com/office/word/2016/wordml/cid" xmlns:w15="http://schemas.microsoft.com/office/word/2012/wordml" xmlns:w14="http://schemas.microsoft.com/office/word/2010/wordml" xmlns:w="http://schemas.openxmlformats.org/wordprocessingml/2006/main" xmlns:w10="urn:schemas-microsoft-com:office:word" xmlns:wp14="http://schemas.microsoft.com/office/word/2010/wordprocessingDrawing" xmlns:v="urn:schemas-microsoft-com:vml" xmlns:o="urn:schemas-microsoft-com:office:office" xmlns:am3d="http://schemas.microsoft.com/office/drawing/2017/model3d" xmlns:aink="http://schemas.microsoft.com/office/drawing/2016/ink" xmlns:mc="http://schemas.openxmlformats.org/markup-compatibility/2006" xmlns:cx8="http://schemas.microsoft.com/office/drawing/2016/5/14/chartex" xmlns:cx7="http://schemas.microsoft.com/office/drawing/2016/5/13/chartex" xmlns:cx6="http://schemas.microsoft.com/office/drawing/2016/5/12/chartex" xmlns:cx5="http://schemas.microsoft.com/office/drawing/2016/5/11/chartex" xmlns:cx4="http://schemas.microsoft.com/office/drawing/2016/5/10/chartex" xmlns:cx3="http://schemas.microsoft.com/office/drawing/2016/5/9/chartex" xmlns:cx2="http://schemas.microsoft.com/office/drawing/2015/10/21/chartex" xmlns:cx1="http://schemas.microsoft.com/office/drawing/2015/9/8/chartex" xmlns:cx="http://schemas.microsoft.com/office/drawing/2014/chartex" xmlns:wpc="http://schemas.microsoft.com/office/word/2010/wordprocessingCanvas" xmlns="" val="0"/>
+                              <a14:useLocalDpi xmlns="" xmlns:wpc="http://schemas.microsoft.com/office/word/2010/wordprocessingCanvas" xmlns:cx="http://schemas.microsoft.com/office/drawing/2014/chartex" xmlns:cx1="http://schemas.microsoft.com/office/drawing/2015/9/8/chartex" xmlns:cx2="http://schemas.microsoft.com/office/drawing/2015/10/21/chartex" xmlns:cx3="http://schemas.microsoft.com/office/drawing/2016/5/9/chartex" xmlns:cx4="http://schemas.microsoft.com/office/drawing/2016/5/10/chartex" xmlns:cx5="http://schemas.microsoft.com/office/drawing/2016/5/11/chartex" xmlns:cx6="http://schemas.microsoft.com/office/drawing/2016/5/12/chartex" xmlns:cx7="http://schemas.microsoft.com/office/drawing/2016/5/13/chartex" xmlns:cx8="http://schemas.microsoft.com/office/drawing/2016/5/14/chartex" xmlns:mc="http://schemas.openxmlformats.org/markup-compatibility/2006" xmlns:aink="http://schemas.microsoft.com/office/drawing/2016/ink" xmlns:am3d="http://schemas.microsoft.com/office/drawing/2017/model3d" xmlns:o="urn:schemas-microsoft-com:office:office" xmlns:v="urn:schemas-microsoft-com:vml" xmlns:wp14="http://schemas.microsoft.com/office/word/2010/wordprocessingDrawing" xmlns:w10="urn:schemas-microsoft-com:office:word" xmlns:w="http://schemas.openxmlformats.org/wordprocessingml/2006/main" xmlns:w14="http://schemas.microsoft.com/office/word/2010/wordml" xmlns:w15="http://schemas.microsoft.com/office/word/2012/wordml" xmlns:w16cid="http://schemas.microsoft.com/office/word/2016/wordml/cid" xmlns:w16se="http://schemas.microsoft.com/office/word/2015/wordml/symex" xmlns:wpg="http://schemas.microsoft.com/office/word/2010/wordprocessingGroup" xmlns:wpi="http://schemas.microsoft.com/office/word/2010/wordprocessingInk" xmlns:wps="http://schemas.microsoft.com/office/word/2010/wordprocessingShape" xmlns:a14="http://schemas.microsoft.com/office/drawing/2010/main" val="0"/>
                             </a:ext>
                           </a:extLst>
                         </a:blip>
@@ -744,7 +744,7 @@
             <w:rPr>
               <w:rFonts w:eastAsiaTheme="minorEastAsia" w:cstheme="minorBidi"/>
               <w:noProof/>
-              <w:lang w:val="en-US"/>
+              <w:lang w:val="nb-NO" w:eastAsia="nb-NO"/>
             </w:rPr>
           </w:pPr>
           <w:r>
@@ -756,7 +756,7 @@
           <w:r>
             <w:fldChar w:fldCharType="separate"/>
           </w:r>
-          <w:hyperlink w:anchor="_Toc26908984" w:history="1">
+          <w:hyperlink w:anchor="_Toc27149013" w:history="1">
             <w:r>
               <w:rPr>
                 <w:rStyle w:val="Hyperkobling"/>
@@ -770,7 +770,7 @@
               <w:rPr>
                 <w:rFonts w:eastAsiaTheme="minorEastAsia" w:cstheme="minorBidi"/>
                 <w:noProof/>
-                <w:lang w:val="en-US"/>
+                <w:lang w:val="nb-NO" w:eastAsia="nb-NO"/>
               </w:rPr>
               <w:tab/>
             </w:r>
@@ -802,7 +802,7 @@
                 <w:noProof/>
                 <w:webHidden/>
               </w:rPr>
-              <w:instrText xml:space="preserve"> PAGEREF _Toc26908984 \h </w:instrText>
+              <w:instrText xml:space="preserve"> PAGEREF _Toc27149013 \h </w:instrText>
             </w:r>
             <w:r>
               <w:rPr>
@@ -843,10 +843,10 @@
             <w:rPr>
               <w:rFonts w:eastAsiaTheme="minorEastAsia" w:cstheme="minorBidi"/>
               <w:noProof/>
-              <w:lang w:val="en-US"/>
+              <w:lang w:val="nb-NO" w:eastAsia="nb-NO"/>
             </w:rPr>
           </w:pPr>
-          <w:hyperlink w:anchor="_Toc26908985" w:history="1">
+          <w:hyperlink w:anchor="_Toc27149014" w:history="1">
             <w:r>
               <w:rPr>
                 <w:rStyle w:val="Hyperkobling"/>
@@ -858,7 +858,7 @@
               <w:rPr>
                 <w:rFonts w:eastAsiaTheme="minorEastAsia" w:cstheme="minorBidi"/>
                 <w:noProof/>
-                <w:lang w:val="en-US"/>
+                <w:lang w:val="nb-NO" w:eastAsia="nb-NO"/>
               </w:rPr>
               <w:tab/>
             </w:r>
@@ -876,7 +876,7 @@
                 <w:rStyle w:val="Hyperkobling"/>
                 <w:noProof/>
               </w:rPr>
-              <w:t xml:space="preserve"> (IQT)</w:t>
+              <w:t>(IQT)</w:t>
             </w:r>
             <w:r>
               <w:rPr>
@@ -897,7 +897,7 @@
                 <w:noProof/>
                 <w:webHidden/>
               </w:rPr>
-              <w:instrText xml:space="preserve"> PAGEREF _Toc26908985 \h </w:instrText>
+              <w:instrText xml:space="preserve"> PAGEREF _Toc27149014 \h </w:instrText>
             </w:r>
             <w:r>
               <w:rPr>
@@ -938,10 +938,10 @@
             <w:rPr>
               <w:rFonts w:eastAsiaTheme="minorEastAsia" w:cstheme="minorBidi"/>
               <w:noProof/>
-              <w:lang w:val="en-US"/>
+              <w:lang w:val="nb-NO" w:eastAsia="nb-NO"/>
             </w:rPr>
           </w:pPr>
-          <w:hyperlink w:anchor="_Toc26908986" w:history="1">
+          <w:hyperlink w:anchor="_Toc27149015" w:history="1">
             <w:r>
               <w:rPr>
                 <w:rStyle w:val="Hyperkobling"/>
@@ -953,7 +953,7 @@
               <w:rPr>
                 <w:rFonts w:eastAsiaTheme="minorEastAsia" w:cstheme="minorBidi"/>
                 <w:noProof/>
-                <w:lang w:val="en-US"/>
+                <w:lang w:val="nb-NO" w:eastAsia="nb-NO"/>
               </w:rPr>
               <w:tab/>
             </w:r>
@@ -962,7 +962,7 @@
                 <w:rStyle w:val="Hyperkobling"/>
                 <w:noProof/>
               </w:rPr>
-              <w:t xml:space="preserve">IQT-5: 388-BAS-04: </w:t>
+              <w:t xml:space="preserve">BAS-04: </w:t>
             </w:r>
             <w:r>
               <w:rPr>
@@ -999,7 +999,7 @@
                 <w:noProof/>
                 <w:webHidden/>
               </w:rPr>
-              <w:instrText xml:space="preserve"> PAGEREF _Toc26908986 \h </w:instrText>
+              <w:instrText xml:space="preserve"> PAGEREF _Toc27149015 \h </w:instrText>
             </w:r>
             <w:r>
               <w:rPr>
@@ -1040,22 +1040,22 @@
             <w:rPr>
               <w:rFonts w:eastAsiaTheme="minorEastAsia" w:cstheme="minorBidi"/>
               <w:noProof/>
-              <w:lang w:val="en-US"/>
+              <w:lang w:val="nb-NO" w:eastAsia="nb-NO"/>
             </w:rPr>
           </w:pPr>
-          <w:hyperlink w:anchor="_Toc26908987" w:history="1">
+          <w:hyperlink w:anchor="_Toc27149016" w:history="1">
             <w:r>
               <w:rPr>
                 <w:rStyle w:val="Hyperkobling"/>
                 <w:noProof/>
               </w:rPr>
-              <w:t>2.2</w:t>
+              <w:t>2.3</w:t>
             </w:r>
             <w:r>
               <w:rPr>
                 <w:rFonts w:eastAsiaTheme="minorEastAsia" w:cstheme="minorBidi"/>
                 <w:noProof/>
-                <w:lang w:val="en-US"/>
+                <w:lang w:val="nb-NO" w:eastAsia="nb-NO"/>
               </w:rPr>
               <w:tab/>
             </w:r>
@@ -1064,7 +1064,7 @@
                 <w:rStyle w:val="Hyperkobling"/>
                 <w:noProof/>
               </w:rPr>
-              <w:t xml:space="preserve">IQT-6: 388-BAS-04: </w:t>
+              <w:t xml:space="preserve">BAS-05: </w:t>
             </w:r>
             <w:r>
               <w:rPr>
@@ -1101,7 +1101,7 @@
                 <w:noProof/>
                 <w:webHidden/>
               </w:rPr>
-              <w:instrText xml:space="preserve"> PAGEREF _Toc26908987 \h </w:instrText>
+              <w:instrText xml:space="preserve"> PAGEREF _Toc27149016 \h </w:instrText>
             </w:r>
             <w:r>
               <w:rPr>
@@ -1142,22 +1142,22 @@
             <w:rPr>
               <w:rFonts w:eastAsiaTheme="minorEastAsia" w:cstheme="minorBidi"/>
               <w:noProof/>
-              <w:lang w:val="en-US"/>
+              <w:lang w:val="nb-NO" w:eastAsia="nb-NO"/>
             </w:rPr>
           </w:pPr>
-          <w:hyperlink w:anchor="_Toc26908988" w:history="1">
+          <w:hyperlink w:anchor="_Toc27149017" w:history="1">
             <w:r>
               <w:rPr>
                 <w:rStyle w:val="Hyperkobling"/>
                 <w:noProof/>
               </w:rPr>
-              <w:t>2.3</w:t>
+              <w:t>2.5</w:t>
             </w:r>
             <w:r>
               <w:rPr>
                 <w:rFonts w:eastAsiaTheme="minorEastAsia" w:cstheme="minorBidi"/>
                 <w:noProof/>
-                <w:lang w:val="en-US"/>
+                <w:lang w:val="nb-NO" w:eastAsia="nb-NO"/>
               </w:rPr>
               <w:tab/>
             </w:r>
@@ -1166,7 +1166,7 @@
                 <w:rStyle w:val="Hyperkobling"/>
                 <w:noProof/>
               </w:rPr>
-              <w:t xml:space="preserve">IQT-7: 388-BAS-04: </w:t>
+              <w:t xml:space="preserve">COM-01: </w:t>
             </w:r>
             <w:r>
               <w:rPr>
@@ -1222,7 +1222,7 @@
                 <w:noProof/>
                 <w:webHidden/>
               </w:rPr>
-              <w:instrText xml:space="preserve"> PAGEREF _Toc26908988 \h </w:instrText>
+              <w:instrText xml:space="preserve"> PAGEREF _Toc27149017 \h </w:instrText>
             </w:r>
             <w:r>
               <w:rPr>
@@ -1242,7 +1242,7 @@
                 <w:noProof/>
                 <w:webHidden/>
               </w:rPr>
-              <w:t>11</w:t>
+              <w:t>12</w:t>
             </w:r>
             <w:r>
               <w:rPr>
@@ -1263,10 +1263,10 @@
             <w:rPr>
               <w:rFonts w:eastAsiaTheme="minorEastAsia" w:cstheme="minorBidi"/>
               <w:noProof/>
-              <w:lang w:val="en-US"/>
+              <w:lang w:val="nb-NO" w:eastAsia="nb-NO"/>
             </w:rPr>
           </w:pPr>
-          <w:hyperlink w:anchor="_Toc26908989" w:history="1">
+          <w:hyperlink w:anchor="_Toc27149018" w:history="1">
             <w:r>
               <w:rPr>
                 <w:rStyle w:val="Hyperkobling"/>
@@ -1278,7 +1278,7 @@
               <w:rPr>
                 <w:rFonts w:eastAsiaTheme="minorEastAsia" w:cstheme="minorBidi"/>
                 <w:noProof/>
-                <w:lang w:val="en-US"/>
+                <w:lang w:val="nb-NO" w:eastAsia="nb-NO"/>
               </w:rPr>
               <w:tab/>
             </w:r>
@@ -1287,7 +1287,7 @@
                 <w:rStyle w:val="Hyperkobling"/>
                 <w:noProof/>
               </w:rPr>
-              <w:t>MISSION QUALIFICATION TRAINING (MQT)</w:t>
+              <w:t>MISSION QUALIFICATION TRAINING(MQT)</w:t>
             </w:r>
             <w:r>
               <w:rPr>
@@ -1308,7 +1308,7 @@
                 <w:noProof/>
                 <w:webHidden/>
               </w:rPr>
-              <w:instrText xml:space="preserve"> PAGEREF _Toc26908989 \h </w:instrText>
+              <w:instrText xml:space="preserve"> PAGEREF _Toc27149018 \h </w:instrText>
             </w:r>
             <w:r>
               <w:rPr>
@@ -1328,7 +1328,7 @@
                 <w:noProof/>
                 <w:webHidden/>
               </w:rPr>
-              <w:t>12</w:t>
+              <w:t>13</w:t>
             </w:r>
             <w:r>
               <w:rPr>
@@ -1349,10 +1349,10 @@
             <w:rPr>
               <w:rFonts w:eastAsiaTheme="minorEastAsia" w:cstheme="minorBidi"/>
               <w:noProof/>
-              <w:lang w:val="en-US"/>
+              <w:lang w:val="nb-NO" w:eastAsia="nb-NO"/>
             </w:rPr>
           </w:pPr>
-          <w:hyperlink w:anchor="_Toc26908990" w:history="1">
+          <w:hyperlink w:anchor="_Toc27149019" w:history="1">
             <w:r>
               <w:rPr>
                 <w:rStyle w:val="Hyperkobling"/>
@@ -1364,7 +1364,7 @@
               <w:rPr>
                 <w:rFonts w:eastAsiaTheme="minorEastAsia" w:cstheme="minorBidi"/>
                 <w:noProof/>
-                <w:lang w:val="en-US"/>
+                <w:lang w:val="nb-NO" w:eastAsia="nb-NO"/>
               </w:rPr>
               <w:tab/>
             </w:r>
@@ -1373,7 +1373,7 @@
                 <w:rStyle w:val="Hyperkobling"/>
                 <w:noProof/>
               </w:rPr>
-              <w:t xml:space="preserve">MQT-1: 388-TAC-01: </w:t>
+              <w:t xml:space="preserve">TAC-01: </w:t>
             </w:r>
             <w:r>
               <w:rPr>
@@ -1410,7 +1410,7 @@
                 <w:noProof/>
                 <w:webHidden/>
               </w:rPr>
-              <w:instrText xml:space="preserve"> PAGEREF _Toc26908990 \h </w:instrText>
+              <w:instrText xml:space="preserve"> PAGEREF _Toc27149019 \h </w:instrText>
             </w:r>
             <w:r>
               <w:rPr>
@@ -1430,7 +1430,7 @@
                 <w:noProof/>
                 <w:webHidden/>
               </w:rPr>
-              <w:t>12</w:t>
+              <w:t>13</w:t>
             </w:r>
             <w:r>
               <w:rPr>
@@ -1451,10 +1451,10 @@
             <w:rPr>
               <w:rFonts w:eastAsiaTheme="minorEastAsia" w:cstheme="minorBidi"/>
               <w:noProof/>
-              <w:lang w:val="en-US"/>
+              <w:lang w:val="nb-NO" w:eastAsia="nb-NO"/>
             </w:rPr>
           </w:pPr>
-          <w:hyperlink w:anchor="_Toc26908991" w:history="1">
+          <w:hyperlink w:anchor="_Toc27149020" w:history="1">
             <w:r>
               <w:rPr>
                 <w:rStyle w:val="Hyperkobling"/>
@@ -1466,7 +1466,7 @@
               <w:rPr>
                 <w:rFonts w:eastAsiaTheme="minorEastAsia" w:cstheme="minorBidi"/>
                 <w:noProof/>
-                <w:lang w:val="en-US"/>
+                <w:lang w:val="nb-NO" w:eastAsia="nb-NO"/>
               </w:rPr>
               <w:tab/>
             </w:r>
@@ -1475,7 +1475,7 @@
                 <w:rStyle w:val="Hyperkobling"/>
                 <w:noProof/>
               </w:rPr>
-              <w:t xml:space="preserve">MQT-6: 388-TAC-02: </w:t>
+              <w:t xml:space="preserve">TAC-02: </w:t>
             </w:r>
             <w:r>
               <w:rPr>
@@ -1512,7 +1512,7 @@
                 <w:noProof/>
                 <w:webHidden/>
               </w:rPr>
-              <w:instrText xml:space="preserve"> PAGEREF _Toc26908991 \h </w:instrText>
+              <w:instrText xml:space="preserve"> PAGEREF _Toc27149020 \h </w:instrText>
             </w:r>
             <w:r>
               <w:rPr>
@@ -1532,7 +1532,7 @@
                 <w:noProof/>
                 <w:webHidden/>
               </w:rPr>
-              <w:t>17</w:t>
+              <w:t>18</w:t>
             </w:r>
             <w:r>
               <w:rPr>
@@ -1553,10 +1553,10 @@
             <w:rPr>
               <w:rFonts w:eastAsiaTheme="minorEastAsia" w:cstheme="minorBidi"/>
               <w:noProof/>
-              <w:lang w:val="en-US"/>
+              <w:lang w:val="nb-NO" w:eastAsia="nb-NO"/>
             </w:rPr>
           </w:pPr>
-          <w:hyperlink w:anchor="_Toc26908992" w:history="1">
+          <w:hyperlink w:anchor="_Toc27149021" w:history="1">
             <w:r>
               <w:rPr>
                 <w:rStyle w:val="Hyperkobling"/>
@@ -1568,7 +1568,7 @@
               <w:rPr>
                 <w:rFonts w:eastAsiaTheme="minorEastAsia" w:cstheme="minorBidi"/>
                 <w:noProof/>
-                <w:lang w:val="en-US"/>
+                <w:lang w:val="nb-NO" w:eastAsia="nb-NO"/>
               </w:rPr>
               <w:tab/>
             </w:r>
@@ -1577,7 +1577,7 @@
                 <w:rStyle w:val="Hyperkobling"/>
                 <w:noProof/>
               </w:rPr>
-              <w:t xml:space="preserve">MQT-7: 388-TAC-03: </w:t>
+              <w:t xml:space="preserve">TAC-03: </w:t>
             </w:r>
             <w:r>
               <w:rPr>
@@ -1614,7 +1614,7 @@
                 <w:noProof/>
                 <w:webHidden/>
               </w:rPr>
-              <w:instrText xml:space="preserve"> PAGEREF _Toc26908992 \h </w:instrText>
+              <w:instrText xml:space="preserve"> PAGEREF _Toc27149021 \h </w:instrText>
             </w:r>
             <w:r>
               <w:rPr>
@@ -1634,7 +1634,7 @@
                 <w:noProof/>
                 <w:webHidden/>
               </w:rPr>
-              <w:t>17</w:t>
+              <w:t>18</w:t>
             </w:r>
             <w:r>
               <w:rPr>
@@ -1655,10 +1655,10 @@
             <w:rPr>
               <w:rFonts w:eastAsiaTheme="minorEastAsia" w:cstheme="minorBidi"/>
               <w:noProof/>
-              <w:lang w:val="en-US"/>
+              <w:lang w:val="nb-NO" w:eastAsia="nb-NO"/>
             </w:rPr>
           </w:pPr>
-          <w:hyperlink w:anchor="_Toc26908993" w:history="1">
+          <w:hyperlink w:anchor="_Toc27149022" w:history="1">
             <w:r>
               <w:rPr>
                 <w:rStyle w:val="Hyperkobling"/>
@@ -1670,7 +1670,7 @@
               <w:rPr>
                 <w:rFonts w:eastAsiaTheme="minorEastAsia" w:cstheme="minorBidi"/>
                 <w:noProof/>
-                <w:lang w:val="en-US"/>
+                <w:lang w:val="nb-NO" w:eastAsia="nb-NO"/>
               </w:rPr>
               <w:tab/>
             </w:r>
@@ -1679,7 +1679,7 @@
                 <w:rStyle w:val="Hyperkobling"/>
                 <w:noProof/>
               </w:rPr>
-              <w:t xml:space="preserve">MQT-8: 388-TAC-04: </w:t>
+              <w:t xml:space="preserve">TAC-04: </w:t>
             </w:r>
             <w:r>
               <w:rPr>
@@ -1716,7 +1716,7 @@
                 <w:noProof/>
                 <w:webHidden/>
               </w:rPr>
-              <w:instrText xml:space="preserve"> PAGEREF _Toc26908993 \h </w:instrText>
+              <w:instrText xml:space="preserve"> PAGEREF _Toc27149022 \h </w:instrText>
             </w:r>
             <w:r>
               <w:rPr>
@@ -1736,7 +1736,7 @@
                 <w:noProof/>
                 <w:webHidden/>
               </w:rPr>
-              <w:t>17</w:t>
+              <w:t>18</w:t>
             </w:r>
             <w:r>
               <w:rPr>
@@ -1757,10 +1757,10 @@
             <w:rPr>
               <w:rFonts w:eastAsiaTheme="minorEastAsia" w:cstheme="minorBidi"/>
               <w:noProof/>
-              <w:lang w:val="en-US"/>
+              <w:lang w:val="nb-NO" w:eastAsia="nb-NO"/>
             </w:rPr>
           </w:pPr>
-          <w:hyperlink w:anchor="_Toc26908994" w:history="1">
+          <w:hyperlink w:anchor="_Toc27149023" w:history="1">
             <w:r>
               <w:rPr>
                 <w:rStyle w:val="Hyperkobling"/>
@@ -1772,7 +1772,7 @@
               <w:rPr>
                 <w:rFonts w:eastAsiaTheme="minorEastAsia" w:cstheme="minorBidi"/>
                 <w:noProof/>
-                <w:lang w:val="en-US"/>
+                <w:lang w:val="nb-NO" w:eastAsia="nb-NO"/>
               </w:rPr>
               <w:tab/>
             </w:r>
@@ -1781,7 +1781,7 @@
                 <w:rStyle w:val="Hyperkobling"/>
                 <w:noProof/>
               </w:rPr>
-              <w:t xml:space="preserve">MQT-9: 388-SAT-01: </w:t>
+              <w:t xml:space="preserve">SAT-01: </w:t>
             </w:r>
             <w:r>
               <w:rPr>
@@ -1818,7 +1818,7 @@
                 <w:noProof/>
                 <w:webHidden/>
               </w:rPr>
-              <w:instrText xml:space="preserve"> PAGEREF _Toc26908994 \h </w:instrText>
+              <w:instrText xml:space="preserve"> PAGEREF _Toc27149023 \h </w:instrText>
             </w:r>
             <w:r>
               <w:rPr>
@@ -1838,7 +1838,7 @@
                 <w:noProof/>
                 <w:webHidden/>
               </w:rPr>
-              <w:t>17</w:t>
+              <w:t>18</w:t>
             </w:r>
             <w:r>
               <w:rPr>
@@ -1859,10 +1859,10 @@
             <w:rPr>
               <w:rFonts w:eastAsiaTheme="minorEastAsia" w:cstheme="minorBidi"/>
               <w:noProof/>
-              <w:lang w:val="en-US"/>
+              <w:lang w:val="nb-NO" w:eastAsia="nb-NO"/>
             </w:rPr>
           </w:pPr>
-          <w:hyperlink w:anchor="_Toc26908995" w:history="1">
+          <w:hyperlink w:anchor="_Toc27149024" w:history="1">
             <w:r>
               <w:rPr>
                 <w:rStyle w:val="Hyperkobling"/>
@@ -1874,7 +1874,7 @@
               <w:rPr>
                 <w:rFonts w:eastAsiaTheme="minorEastAsia" w:cstheme="minorBidi"/>
                 <w:noProof/>
-                <w:lang w:val="en-US"/>
+                <w:lang w:val="nb-NO" w:eastAsia="nb-NO"/>
               </w:rPr>
               <w:tab/>
             </w:r>
@@ -1883,7 +1883,7 @@
                 <w:rStyle w:val="Hyperkobling"/>
                 <w:noProof/>
               </w:rPr>
-              <w:t xml:space="preserve">MQT-10: 388-SAT-02: </w:t>
+              <w:t xml:space="preserve">SAT-02: </w:t>
             </w:r>
             <w:r>
               <w:rPr>
@@ -1920,7 +1920,7 @@
                 <w:noProof/>
                 <w:webHidden/>
               </w:rPr>
-              <w:instrText xml:space="preserve"> PAGEREF _Toc26908995 \h </w:instrText>
+              <w:instrText xml:space="preserve"> PAGEREF _Toc27149024 \h </w:instrText>
             </w:r>
             <w:r>
               <w:rPr>
@@ -1940,7 +1940,7 @@
                 <w:noProof/>
                 <w:webHidden/>
               </w:rPr>
-              <w:t>17</w:t>
+              <w:t>18</w:t>
             </w:r>
             <w:r>
               <w:rPr>
@@ -1961,10 +1961,10 @@
             <w:rPr>
               <w:rFonts w:eastAsiaTheme="minorEastAsia" w:cstheme="minorBidi"/>
               <w:noProof/>
-              <w:lang w:val="en-US"/>
+              <w:lang w:val="nb-NO" w:eastAsia="nb-NO"/>
             </w:rPr>
           </w:pPr>
-          <w:hyperlink w:anchor="_Toc26908996" w:history="1">
+          <w:hyperlink w:anchor="_Toc27149025" w:history="1">
             <w:r>
               <w:rPr>
                 <w:rStyle w:val="Hyperkobling"/>
@@ -1976,7 +1976,7 @@
               <w:rPr>
                 <w:rFonts w:eastAsiaTheme="minorEastAsia" w:cstheme="minorBidi"/>
                 <w:noProof/>
-                <w:lang w:val="en-US"/>
+                <w:lang w:val="nb-NO" w:eastAsia="nb-NO"/>
               </w:rPr>
               <w:tab/>
             </w:r>
@@ -1985,7 +1985,7 @@
                 <w:rStyle w:val="Hyperkobling"/>
                 <w:noProof/>
               </w:rPr>
-              <w:t xml:space="preserve">MQT-11: 388-ACT-01: </w:t>
+              <w:t xml:space="preserve">ACT-01: </w:t>
             </w:r>
             <w:r>
               <w:rPr>
@@ -2022,7 +2022,7 @@
                 <w:noProof/>
                 <w:webHidden/>
               </w:rPr>
-              <w:instrText xml:space="preserve"> PAGEREF _Toc26908996 \h </w:instrText>
+              <w:instrText xml:space="preserve"> PAGEREF _Toc27149025 \h </w:instrText>
             </w:r>
             <w:r>
               <w:rPr>
@@ -2042,7 +2042,7 @@
                 <w:noProof/>
                 <w:webHidden/>
               </w:rPr>
-              <w:t>17</w:t>
+              <w:t>18</w:t>
             </w:r>
             <w:r>
               <w:rPr>
@@ -2063,10 +2063,10 @@
             <w:rPr>
               <w:rFonts w:eastAsiaTheme="minorEastAsia" w:cstheme="minorBidi"/>
               <w:noProof/>
-              <w:lang w:val="en-US"/>
+              <w:lang w:val="nb-NO" w:eastAsia="nb-NO"/>
             </w:rPr>
           </w:pPr>
-          <w:hyperlink w:anchor="_Toc26908997" w:history="1">
+          <w:hyperlink w:anchor="_Toc27149026" w:history="1">
             <w:r>
               <w:rPr>
                 <w:rStyle w:val="Hyperkobling"/>
@@ -2078,7 +2078,7 @@
               <w:rPr>
                 <w:rFonts w:eastAsiaTheme="minorEastAsia" w:cstheme="minorBidi"/>
                 <w:noProof/>
-                <w:lang w:val="en-US"/>
+                <w:lang w:val="nb-NO" w:eastAsia="nb-NO"/>
               </w:rPr>
               <w:tab/>
             </w:r>
@@ -2087,7 +2087,7 @@
                 <w:rStyle w:val="Hyperkobling"/>
                 <w:noProof/>
               </w:rPr>
-              <w:t xml:space="preserve">MQT-12: 388-ACT-02: </w:t>
+              <w:t xml:space="preserve">ACT-02: </w:t>
             </w:r>
             <w:r>
               <w:rPr>
@@ -2124,7 +2124,7 @@
                 <w:noProof/>
                 <w:webHidden/>
               </w:rPr>
-              <w:instrText xml:space="preserve"> PAGEREF _Toc26908997 \h </w:instrText>
+              <w:instrText xml:space="preserve"> PAGEREF _Toc27149026 \h </w:instrText>
             </w:r>
             <w:r>
               <w:rPr>
@@ -2144,7 +2144,7 @@
                 <w:noProof/>
                 <w:webHidden/>
               </w:rPr>
-              <w:t>17</w:t>
+              <w:t>18</w:t>
             </w:r>
             <w:r>
               <w:rPr>
@@ -2165,10 +2165,10 @@
             <w:rPr>
               <w:rFonts w:eastAsiaTheme="minorEastAsia" w:cstheme="minorBidi"/>
               <w:noProof/>
-              <w:lang w:val="en-US"/>
+              <w:lang w:val="nb-NO" w:eastAsia="nb-NO"/>
             </w:rPr>
           </w:pPr>
-          <w:hyperlink w:anchor="_Toc26908998" w:history="1">
+          <w:hyperlink w:anchor="_Toc27149027" w:history="1">
             <w:r>
               <w:rPr>
                 <w:rStyle w:val="Hyperkobling"/>
@@ -2180,7 +2180,7 @@
               <w:rPr>
                 <w:rFonts w:eastAsiaTheme="minorEastAsia" w:cstheme="minorBidi"/>
                 <w:noProof/>
-                <w:lang w:val="en-US"/>
+                <w:lang w:val="nb-NO" w:eastAsia="nb-NO"/>
               </w:rPr>
               <w:tab/>
             </w:r>
@@ -2189,7 +2189,7 @@
                 <w:rStyle w:val="Hyperkobling"/>
                 <w:noProof/>
               </w:rPr>
-              <w:t xml:space="preserve">MQT-13: 388-TAC-05: </w:t>
+              <w:t xml:space="preserve">TAC-05: </w:t>
             </w:r>
             <w:r>
               <w:rPr>
@@ -2226,7 +2226,7 @@
                 <w:noProof/>
                 <w:webHidden/>
               </w:rPr>
-              <w:instrText xml:space="preserve"> PAGEREF _Toc26908998 \h </w:instrText>
+              <w:instrText xml:space="preserve"> PAGEREF _Toc27149027 \h </w:instrText>
             </w:r>
             <w:r>
               <w:rPr>
@@ -2246,7 +2246,7 @@
                 <w:noProof/>
                 <w:webHidden/>
               </w:rPr>
-              <w:t>17</w:t>
+              <w:t>18</w:t>
             </w:r>
             <w:r>
               <w:rPr>
@@ -2267,10 +2267,10 @@
             <w:rPr>
               <w:rFonts w:eastAsiaTheme="minorEastAsia" w:cstheme="minorBidi"/>
               <w:noProof/>
-              <w:lang w:val="en-US"/>
+              <w:lang w:val="nb-NO" w:eastAsia="nb-NO"/>
             </w:rPr>
           </w:pPr>
-          <w:hyperlink w:anchor="_Toc26908999" w:history="1">
+          <w:hyperlink w:anchor="_Toc27149028" w:history="1">
             <w:r>
               <w:rPr>
                 <w:rStyle w:val="Hyperkobling"/>
@@ -2282,7 +2282,7 @@
               <w:rPr>
                 <w:rFonts w:eastAsiaTheme="minorEastAsia" w:cstheme="minorBidi"/>
                 <w:noProof/>
-                <w:lang w:val="en-US"/>
+                <w:lang w:val="nb-NO" w:eastAsia="nb-NO"/>
               </w:rPr>
               <w:tab/>
             </w:r>
@@ -2321,7 +2321,7 @@
                 <w:noProof/>
                 <w:webHidden/>
               </w:rPr>
-              <w:instrText xml:space="preserve"> PAGEREF _Toc26908999 \h </w:instrText>
+              <w:instrText xml:space="preserve"> PAGEREF _Toc27149028 \h </w:instrText>
             </w:r>
             <w:r>
               <w:rPr>
@@ -2341,7 +2341,7 @@
                 <w:noProof/>
                 <w:webHidden/>
               </w:rPr>
-              <w:t>18</w:t>
+              <w:t>19</w:t>
             </w:r>
             <w:r>
               <w:rPr>
@@ -2362,10 +2362,10 @@
             <w:rPr>
               <w:rFonts w:eastAsiaTheme="minorEastAsia" w:cstheme="minorBidi"/>
               <w:noProof/>
-              <w:lang w:val="en-US"/>
+              <w:lang w:val="nb-NO" w:eastAsia="nb-NO"/>
             </w:rPr>
           </w:pPr>
-          <w:hyperlink w:anchor="_Toc26909000" w:history="1">
+          <w:hyperlink w:anchor="_Toc27149029" w:history="1">
             <w:r>
               <w:rPr>
                 <w:rStyle w:val="Hyperkobling"/>
@@ -2377,7 +2377,7 @@
               <w:rPr>
                 <w:rFonts w:eastAsiaTheme="minorEastAsia" w:cstheme="minorBidi"/>
                 <w:noProof/>
-                <w:lang w:val="en-US"/>
+                <w:lang w:val="nb-NO" w:eastAsia="nb-NO"/>
               </w:rPr>
               <w:tab/>
             </w:r>
@@ -2386,7 +2386,7 @@
                 <w:rStyle w:val="Hyperkobling"/>
                 <w:noProof/>
               </w:rPr>
-              <w:t xml:space="preserve">CT-2: 388-ACT-03: </w:t>
+              <w:t xml:space="preserve">ACT-03: </w:t>
             </w:r>
             <w:r>
               <w:rPr>
@@ -2423,7 +2423,7 @@
                 <w:noProof/>
                 <w:webHidden/>
               </w:rPr>
-              <w:instrText xml:space="preserve"> PAGEREF _Toc26909000 \h </w:instrText>
+              <w:instrText xml:space="preserve"> PAGEREF _Toc27149029 \h </w:instrText>
             </w:r>
             <w:r>
               <w:rPr>
@@ -2443,7 +2443,7 @@
                 <w:noProof/>
                 <w:webHidden/>
               </w:rPr>
-              <w:t>18</w:t>
+              <w:t>19</w:t>
             </w:r>
             <w:r>
               <w:rPr>
@@ -2464,10 +2464,10 @@
             <w:rPr>
               <w:rFonts w:eastAsiaTheme="minorEastAsia" w:cstheme="minorBidi"/>
               <w:noProof/>
-              <w:lang w:val="en-US"/>
+              <w:lang w:val="nb-NO" w:eastAsia="nb-NO"/>
             </w:rPr>
           </w:pPr>
-          <w:hyperlink w:anchor="_Toc26909001" w:history="1">
+          <w:hyperlink w:anchor="_Toc27149030" w:history="1">
             <w:r>
               <w:rPr>
                 <w:rStyle w:val="Hyperkobling"/>
@@ -2479,7 +2479,7 @@
               <w:rPr>
                 <w:rFonts w:eastAsiaTheme="minorEastAsia" w:cstheme="minorBidi"/>
                 <w:noProof/>
-                <w:lang w:val="en-US"/>
+                <w:lang w:val="nb-NO" w:eastAsia="nb-NO"/>
               </w:rPr>
               <w:tab/>
             </w:r>
@@ -2488,7 +2488,7 @@
                 <w:rStyle w:val="Hyperkobling"/>
                 <w:noProof/>
               </w:rPr>
-              <w:t xml:space="preserve">CT-3: 388-ACT-04: </w:t>
+              <w:t xml:space="preserve">ACT-04: </w:t>
             </w:r>
             <w:r>
               <w:rPr>
@@ -2497,7 +2497,7 @@
                 <w:bCs/>
                 <w:noProof/>
               </w:rPr>
-              <w:t xml:space="preserve">OCA SWEEP </w:t>
+              <w:t>OCA SWEEP</w:t>
             </w:r>
             <w:r>
               <w:rPr>
@@ -2525,7 +2525,7 @@
                 <w:noProof/>
                 <w:webHidden/>
               </w:rPr>
-              <w:instrText xml:space="preserve"> PAGEREF _Toc26909001 \h </w:instrText>
+              <w:instrText xml:space="preserve"> PAGEREF _Toc27149030 \h </w:instrText>
             </w:r>
             <w:r>
               <w:rPr>
@@ -2545,7 +2545,7 @@
                 <w:noProof/>
                 <w:webHidden/>
               </w:rPr>
-              <w:t>18</w:t>
+              <w:t>19</w:t>
             </w:r>
             <w:r>
               <w:rPr>
@@ -2566,10 +2566,10 @@
             <w:rPr>
               <w:rFonts w:eastAsiaTheme="minorEastAsia" w:cstheme="minorBidi"/>
               <w:noProof/>
-              <w:lang w:val="en-US"/>
+              <w:lang w:val="nb-NO" w:eastAsia="nb-NO"/>
             </w:rPr>
           </w:pPr>
-          <w:hyperlink w:anchor="_Toc26909002" w:history="1">
+          <w:hyperlink w:anchor="_Toc27149031" w:history="1">
             <w:r>
               <w:rPr>
                 <w:rStyle w:val="Hyperkobling"/>
@@ -2581,7 +2581,7 @@
               <w:rPr>
                 <w:rFonts w:eastAsiaTheme="minorEastAsia" w:cstheme="minorBidi"/>
                 <w:noProof/>
-                <w:lang w:val="en-US"/>
+                <w:lang w:val="nb-NO" w:eastAsia="nb-NO"/>
               </w:rPr>
               <w:tab/>
             </w:r>
@@ -2590,7 +2590,7 @@
                 <w:rStyle w:val="Hyperkobling"/>
                 <w:noProof/>
               </w:rPr>
-              <w:t xml:space="preserve">CT-4: 388-ACT-05: </w:t>
+              <w:t xml:space="preserve">ACT-05: </w:t>
             </w:r>
             <w:r>
               <w:rPr>
@@ -2627,7 +2627,7 @@
                 <w:noProof/>
                 <w:webHidden/>
               </w:rPr>
-              <w:instrText xml:space="preserve"> PAGEREF _Toc26909002 \h </w:instrText>
+              <w:instrText xml:space="preserve"> PAGEREF _Toc27149031 \h </w:instrText>
             </w:r>
             <w:r>
               <w:rPr>
@@ -2647,7 +2647,7 @@
                 <w:noProof/>
                 <w:webHidden/>
               </w:rPr>
-              <w:t>18</w:t>
+              <w:t>19</w:t>
             </w:r>
             <w:r>
               <w:rPr>
@@ -2668,10 +2668,10 @@
             <w:rPr>
               <w:rFonts w:eastAsiaTheme="minorEastAsia" w:cstheme="minorBidi"/>
               <w:noProof/>
-              <w:lang w:val="en-US"/>
+              <w:lang w:val="nb-NO" w:eastAsia="nb-NO"/>
             </w:rPr>
           </w:pPr>
-          <w:hyperlink w:anchor="_Toc26909003" w:history="1">
+          <w:hyperlink w:anchor="_Toc27149032" w:history="1">
             <w:r>
               <w:rPr>
                 <w:rStyle w:val="Hyperkobling"/>
@@ -2683,7 +2683,7 @@
               <w:rPr>
                 <w:rFonts w:eastAsiaTheme="minorEastAsia" w:cstheme="minorBidi"/>
                 <w:noProof/>
-                <w:lang w:val="en-US"/>
+                <w:lang w:val="nb-NO" w:eastAsia="nb-NO"/>
               </w:rPr>
               <w:tab/>
             </w:r>
@@ -2692,7 +2692,7 @@
                 <w:rStyle w:val="Hyperkobling"/>
                 <w:noProof/>
               </w:rPr>
-              <w:t xml:space="preserve">CT-5: 388-SAT-03: </w:t>
+              <w:t xml:space="preserve">SAT-03: </w:t>
             </w:r>
             <w:r>
               <w:rPr>
@@ -2701,7 +2701,7 @@
                 <w:bCs/>
                 <w:noProof/>
               </w:rPr>
-              <w:t xml:space="preserve">SAT FLIGHT LEAD </w:t>
+              <w:t>SAT FLIGHT LEAD</w:t>
             </w:r>
             <w:r>
               <w:rPr>
@@ -2729,7 +2729,7 @@
                 <w:noProof/>
                 <w:webHidden/>
               </w:rPr>
-              <w:instrText xml:space="preserve"> PAGEREF _Toc26909003 \h </w:instrText>
+              <w:instrText xml:space="preserve"> PAGEREF _Toc27149032 \h </w:instrText>
             </w:r>
             <w:r>
               <w:rPr>
@@ -2749,7 +2749,7 @@
                 <w:noProof/>
                 <w:webHidden/>
               </w:rPr>
-              <w:t>18</w:t>
+              <w:t>19</w:t>
             </w:r>
             <w:r>
               <w:rPr>
@@ -2770,10 +2770,10 @@
             <w:rPr>
               <w:rFonts w:eastAsiaTheme="minorEastAsia" w:cstheme="minorBidi"/>
               <w:noProof/>
-              <w:lang w:val="en-US"/>
+              <w:lang w:val="nb-NO" w:eastAsia="nb-NO"/>
             </w:rPr>
           </w:pPr>
-          <w:hyperlink w:anchor="_Toc26909004" w:history="1">
+          <w:hyperlink w:anchor="_Toc27149033" w:history="1">
             <w:r>
               <w:rPr>
                 <w:rStyle w:val="Hyperkobling"/>
@@ -2785,7 +2785,7 @@
               <w:rPr>
                 <w:rFonts w:eastAsiaTheme="minorEastAsia" w:cstheme="minorBidi"/>
                 <w:noProof/>
-                <w:lang w:val="en-US"/>
+                <w:lang w:val="nb-NO" w:eastAsia="nb-NO"/>
               </w:rPr>
               <w:tab/>
             </w:r>
@@ -2794,7 +2794,7 @@
                 <w:rStyle w:val="Hyperkobling"/>
                 <w:noProof/>
               </w:rPr>
-              <w:t xml:space="preserve">CT-6: 388-SAT-04: </w:t>
+              <w:t xml:space="preserve">SAT-04: </w:t>
             </w:r>
             <w:r>
               <w:rPr>
@@ -2803,7 +2803,7 @@
                 <w:bCs/>
                 <w:noProof/>
               </w:rPr>
-              <w:t xml:space="preserve">ARMED RECONNAISSANCE </w:t>
+              <w:t>ARMED RECONNAISSANCE</w:t>
             </w:r>
             <w:r>
               <w:rPr>
@@ -2831,7 +2831,7 @@
                 <w:noProof/>
                 <w:webHidden/>
               </w:rPr>
-              <w:instrText xml:space="preserve"> PAGEREF _Toc26909004 \h </w:instrText>
+              <w:instrText xml:space="preserve"> PAGEREF _Toc27149033 \h </w:instrText>
             </w:r>
             <w:r>
               <w:rPr>
@@ -2851,7 +2851,7 @@
                 <w:noProof/>
                 <w:webHidden/>
               </w:rPr>
-              <w:t>18</w:t>
+              <w:t>19</w:t>
             </w:r>
             <w:r>
               <w:rPr>
@@ -2872,10 +2872,10 @@
             <w:rPr>
               <w:rFonts w:eastAsiaTheme="minorEastAsia" w:cstheme="minorBidi"/>
               <w:noProof/>
-              <w:lang w:val="en-US"/>
+              <w:lang w:val="nb-NO" w:eastAsia="nb-NO"/>
             </w:rPr>
           </w:pPr>
-          <w:hyperlink w:anchor="_Toc26909005" w:history="1">
+          <w:hyperlink w:anchor="_Toc27149034" w:history="1">
             <w:r>
               <w:rPr>
                 <w:rStyle w:val="Hyperkobling"/>
@@ -2887,7 +2887,7 @@
               <w:rPr>
                 <w:rFonts w:eastAsiaTheme="minorEastAsia" w:cstheme="minorBidi"/>
                 <w:noProof/>
-                <w:lang w:val="en-US"/>
+                <w:lang w:val="nb-NO" w:eastAsia="nb-NO"/>
               </w:rPr>
               <w:tab/>
             </w:r>
@@ -2896,7 +2896,7 @@
                 <w:rStyle w:val="Hyperkobling"/>
                 <w:noProof/>
               </w:rPr>
-              <w:t xml:space="preserve">CT-7: 388-ACT-06: </w:t>
+              <w:t xml:space="preserve">ACT-06: </w:t>
             </w:r>
             <w:r>
               <w:rPr>
@@ -2905,7 +2905,7 @@
                 <w:bCs/>
                 <w:noProof/>
               </w:rPr>
-              <w:t xml:space="preserve">DCA INTERCEPT </w:t>
+              <w:t>DCA INTERCEPT</w:t>
             </w:r>
             <w:r>
               <w:rPr>
@@ -2933,7 +2933,7 @@
                 <w:noProof/>
                 <w:webHidden/>
               </w:rPr>
-              <w:instrText xml:space="preserve"> PAGEREF _Toc26909005 \h </w:instrText>
+              <w:instrText xml:space="preserve"> PAGEREF _Toc27149034 \h </w:instrText>
             </w:r>
             <w:r>
               <w:rPr>
@@ -2953,7 +2953,7 @@
                 <w:noProof/>
                 <w:webHidden/>
               </w:rPr>
-              <w:t>18</w:t>
+              <w:t>19</w:t>
             </w:r>
             <w:r>
               <w:rPr>
@@ -2974,10 +2974,10 @@
             <w:rPr>
               <w:rFonts w:eastAsiaTheme="minorEastAsia" w:cstheme="minorBidi"/>
               <w:noProof/>
-              <w:lang w:val="en-US"/>
+              <w:lang w:val="nb-NO" w:eastAsia="nb-NO"/>
             </w:rPr>
           </w:pPr>
-          <w:hyperlink w:anchor="_Toc26909006" w:history="1">
+          <w:hyperlink w:anchor="_Toc27149035" w:history="1">
             <w:r>
               <w:rPr>
                 <w:rStyle w:val="Hyperkobling"/>
@@ -2989,7 +2989,7 @@
               <w:rPr>
                 <w:rFonts w:eastAsiaTheme="minorEastAsia" w:cstheme="minorBidi"/>
                 <w:noProof/>
-                <w:lang w:val="en-US"/>
+                <w:lang w:val="nb-NO" w:eastAsia="nb-NO"/>
               </w:rPr>
               <w:tab/>
             </w:r>
@@ -2998,7 +2998,7 @@
                 <w:rStyle w:val="Hyperkobling"/>
                 <w:noProof/>
               </w:rPr>
-              <w:t xml:space="preserve">CT-8: 388-SAT-05: </w:t>
+              <w:t xml:space="preserve">SAT-05: </w:t>
             </w:r>
             <w:r>
               <w:rPr>
@@ -3007,7 +3007,7 @@
                 <w:bCs/>
                 <w:noProof/>
               </w:rPr>
-              <w:t xml:space="preserve">CLOSE AIR SUPPORT </w:t>
+              <w:t>CLOSE AIR SUPPORT</w:t>
             </w:r>
             <w:r>
               <w:rPr>
@@ -3035,7 +3035,7 @@
                 <w:noProof/>
                 <w:webHidden/>
               </w:rPr>
-              <w:instrText xml:space="preserve"> PAGEREF _Toc26909006 \h </w:instrText>
+              <w:instrText xml:space="preserve"> PAGEREF _Toc27149035 \h </w:instrText>
             </w:r>
             <w:r>
               <w:rPr>
@@ -3055,7 +3055,7 @@
                 <w:noProof/>
                 <w:webHidden/>
               </w:rPr>
-              <w:t>18</w:t>
+              <w:t>19</w:t>
             </w:r>
             <w:r>
               <w:rPr>
@@ -3076,10 +3076,10 @@
             <w:rPr>
               <w:rFonts w:eastAsiaTheme="minorEastAsia" w:cstheme="minorBidi"/>
               <w:noProof/>
-              <w:lang w:val="en-US"/>
+              <w:lang w:val="nb-NO" w:eastAsia="nb-NO"/>
             </w:rPr>
           </w:pPr>
-          <w:hyperlink w:anchor="_Toc26909007" w:history="1">
+          <w:hyperlink w:anchor="_Toc27149036" w:history="1">
             <w:r>
               <w:rPr>
                 <w:rStyle w:val="Hyperkobling"/>
@@ -3091,7 +3091,7 @@
               <w:rPr>
                 <w:rFonts w:eastAsiaTheme="minorEastAsia" w:cstheme="minorBidi"/>
                 <w:noProof/>
-                <w:lang w:val="en-US"/>
+                <w:lang w:val="nb-NO" w:eastAsia="nb-NO"/>
               </w:rPr>
               <w:tab/>
             </w:r>
@@ -3100,7 +3100,7 @@
                 <w:rStyle w:val="Hyperkobling"/>
                 <w:noProof/>
               </w:rPr>
-              <w:t xml:space="preserve">CT-9: 388-SAT-06: </w:t>
+              <w:t xml:space="preserve">SAT-06: </w:t>
             </w:r>
             <w:r>
               <w:rPr>
@@ -3109,7 +3109,7 @@
                 <w:bCs/>
                 <w:noProof/>
               </w:rPr>
-              <w:t xml:space="preserve">SCAR </w:t>
+              <w:t>SCAR</w:t>
             </w:r>
             <w:r>
               <w:rPr>
@@ -3137,7 +3137,7 @@
                 <w:noProof/>
                 <w:webHidden/>
               </w:rPr>
-              <w:instrText xml:space="preserve"> PAGEREF _Toc26909007 \h </w:instrText>
+              <w:instrText xml:space="preserve"> PAGEREF _Toc27149036 \h </w:instrText>
             </w:r>
             <w:r>
               <w:rPr>
@@ -3157,7 +3157,7 @@
                 <w:noProof/>
                 <w:webHidden/>
               </w:rPr>
-              <w:t>18</w:t>
+              <w:t>19</w:t>
             </w:r>
             <w:r>
               <w:rPr>
@@ -3178,10 +3178,10 @@
             <w:rPr>
               <w:rFonts w:eastAsiaTheme="minorEastAsia" w:cstheme="minorBidi"/>
               <w:noProof/>
-              <w:lang w:val="en-US"/>
+              <w:lang w:val="nb-NO" w:eastAsia="nb-NO"/>
             </w:rPr>
           </w:pPr>
-          <w:hyperlink w:anchor="_Toc26909008" w:history="1">
+          <w:hyperlink w:anchor="_Toc27149037" w:history="1">
             <w:r>
               <w:rPr>
                 <w:rStyle w:val="Hyperkobling"/>
@@ -3193,7 +3193,7 @@
               <w:rPr>
                 <w:rFonts w:eastAsiaTheme="minorEastAsia" w:cstheme="minorBidi"/>
                 <w:noProof/>
-                <w:lang w:val="en-US"/>
+                <w:lang w:val="nb-NO" w:eastAsia="nb-NO"/>
               </w:rPr>
               <w:tab/>
             </w:r>
@@ -3232,7 +3232,7 @@
                 <w:noProof/>
                 <w:webHidden/>
               </w:rPr>
-              <w:instrText xml:space="preserve"> PAGEREF _Toc26909008 \h </w:instrText>
+              <w:instrText xml:space="preserve"> PAGEREF _Toc27149037 \h </w:instrText>
             </w:r>
             <w:r>
               <w:rPr>
@@ -3252,7 +3252,7 @@
                 <w:noProof/>
                 <w:webHidden/>
               </w:rPr>
-              <w:t>19</w:t>
+              <w:t>20</w:t>
             </w:r>
             <w:r>
               <w:rPr>
@@ -3273,10 +3273,10 @@
             <w:rPr>
               <w:rFonts w:eastAsiaTheme="minorEastAsia" w:cstheme="minorBidi"/>
               <w:noProof/>
-              <w:lang w:val="en-US"/>
+              <w:lang w:val="nb-NO" w:eastAsia="nb-NO"/>
             </w:rPr>
           </w:pPr>
-          <w:hyperlink w:anchor="_Toc26909009" w:history="1">
+          <w:hyperlink w:anchor="_Toc27149038" w:history="1">
             <w:r>
               <w:rPr>
                 <w:rStyle w:val="Hyperkobling"/>
@@ -3288,7 +3288,7 @@
               <w:rPr>
                 <w:rFonts w:eastAsiaTheme="minorEastAsia" w:cstheme="minorBidi"/>
                 <w:noProof/>
-                <w:lang w:val="en-US"/>
+                <w:lang w:val="nb-NO" w:eastAsia="nb-NO"/>
               </w:rPr>
               <w:tab/>
             </w:r>
@@ -3297,7 +3297,7 @@
                 <w:rStyle w:val="Hyperkobling"/>
                 <w:noProof/>
               </w:rPr>
-              <w:t xml:space="preserve">UGT-1: 388-SAT-07: </w:t>
+              <w:t xml:space="preserve">SAT-07: </w:t>
             </w:r>
             <w:r>
               <w:rPr>
@@ -3334,7 +3334,7 @@
                 <w:noProof/>
                 <w:webHidden/>
               </w:rPr>
-              <w:instrText xml:space="preserve"> PAGEREF _Toc26909009 \h </w:instrText>
+              <w:instrText xml:space="preserve"> PAGEREF _Toc27149038 \h </w:instrText>
             </w:r>
             <w:r>
               <w:rPr>
@@ -3354,7 +3354,7 @@
                 <w:noProof/>
                 <w:webHidden/>
               </w:rPr>
-              <w:t>19</w:t>
+              <w:t>20</w:t>
             </w:r>
             <w:r>
               <w:rPr>
@@ -3375,10 +3375,10 @@
             <w:rPr>
               <w:rFonts w:eastAsiaTheme="minorEastAsia" w:cstheme="minorBidi"/>
               <w:noProof/>
-              <w:lang w:val="en-US"/>
+              <w:lang w:val="nb-NO" w:eastAsia="nb-NO"/>
             </w:rPr>
           </w:pPr>
-          <w:hyperlink w:anchor="_Toc26909010" w:history="1">
+          <w:hyperlink w:anchor="_Toc27149039" w:history="1">
             <w:r>
               <w:rPr>
                 <w:rStyle w:val="Hyperkobling"/>
@@ -3390,7 +3390,7 @@
               <w:rPr>
                 <w:rFonts w:eastAsiaTheme="minorEastAsia" w:cstheme="minorBidi"/>
                 <w:noProof/>
-                <w:lang w:val="en-US"/>
+                <w:lang w:val="nb-NO" w:eastAsia="nb-NO"/>
               </w:rPr>
               <w:tab/>
             </w:r>
@@ -3399,7 +3399,7 @@
                 <w:rStyle w:val="Hyperkobling"/>
                 <w:noProof/>
               </w:rPr>
-              <w:t xml:space="preserve">UGT-2: 388-ACT-07: </w:t>
+              <w:t xml:space="preserve">ACT-07: </w:t>
             </w:r>
             <w:r>
               <w:rPr>
@@ -3436,7 +3436,7 @@
                 <w:noProof/>
                 <w:webHidden/>
               </w:rPr>
-              <w:instrText xml:space="preserve"> PAGEREF _Toc26909010 \h </w:instrText>
+              <w:instrText xml:space="preserve"> PAGEREF _Toc27149039 \h </w:instrText>
             </w:r>
             <w:r>
               <w:rPr>
@@ -3456,7 +3456,7 @@
                 <w:noProof/>
                 <w:webHidden/>
               </w:rPr>
-              <w:t>19</w:t>
+              <w:t>20</w:t>
             </w:r>
             <w:r>
               <w:rPr>
@@ -3477,10 +3477,10 @@
             <w:rPr>
               <w:rFonts w:eastAsiaTheme="minorEastAsia" w:cstheme="minorBidi"/>
               <w:noProof/>
-              <w:lang w:val="en-US"/>
+              <w:lang w:val="nb-NO" w:eastAsia="nb-NO"/>
             </w:rPr>
           </w:pPr>
-          <w:hyperlink w:anchor="_Toc26909011" w:history="1">
+          <w:hyperlink w:anchor="_Toc27149040" w:history="1">
             <w:r>
               <w:rPr>
                 <w:rStyle w:val="Hyperkobling"/>
@@ -3492,7 +3492,7 @@
               <w:rPr>
                 <w:rFonts w:eastAsiaTheme="minorEastAsia" w:cstheme="minorBidi"/>
                 <w:noProof/>
-                <w:lang w:val="en-US"/>
+                <w:lang w:val="nb-NO" w:eastAsia="nb-NO"/>
               </w:rPr>
               <w:tab/>
             </w:r>
@@ -3501,7 +3501,7 @@
                 <w:rStyle w:val="Hyperkobling"/>
                 <w:noProof/>
               </w:rPr>
-              <w:t xml:space="preserve">UGT-3: 388-SAT-08: </w:t>
+              <w:t xml:space="preserve">SAT-08: </w:t>
             </w:r>
             <w:r>
               <w:rPr>
@@ -3538,7 +3538,7 @@
                 <w:noProof/>
                 <w:webHidden/>
               </w:rPr>
-              <w:instrText xml:space="preserve"> PAGEREF _Toc26909011 \h </w:instrText>
+              <w:instrText xml:space="preserve"> PAGEREF _Toc27149040 \h </w:instrText>
             </w:r>
             <w:r>
               <w:rPr>
@@ -3558,7 +3558,7 @@
                 <w:noProof/>
                 <w:webHidden/>
               </w:rPr>
-              <w:t>19</w:t>
+              <w:t>20</w:t>
             </w:r>
             <w:r>
               <w:rPr>
@@ -3579,10 +3579,10 @@
             <w:rPr>
               <w:rFonts w:eastAsiaTheme="minorEastAsia" w:cstheme="minorBidi"/>
               <w:noProof/>
-              <w:lang w:val="en-US"/>
+              <w:lang w:val="nb-NO" w:eastAsia="nb-NO"/>
             </w:rPr>
           </w:pPr>
-          <w:hyperlink w:anchor="_Toc26909012" w:history="1">
+          <w:hyperlink w:anchor="_Toc27149041" w:history="1">
             <w:r>
               <w:rPr>
                 <w:rStyle w:val="Hyperkobling"/>
@@ -3594,7 +3594,7 @@
               <w:rPr>
                 <w:rFonts w:eastAsiaTheme="minorEastAsia" w:cstheme="minorBidi"/>
                 <w:noProof/>
-                <w:lang w:val="en-US"/>
+                <w:lang w:val="nb-NO" w:eastAsia="nb-NO"/>
               </w:rPr>
               <w:tab/>
             </w:r>
@@ -3603,7 +3603,7 @@
                 <w:rStyle w:val="Hyperkobling"/>
                 <w:noProof/>
               </w:rPr>
-              <w:t xml:space="preserve">UGT-4: 388-ACT-08: </w:t>
+              <w:t xml:space="preserve">ACT-08: </w:t>
             </w:r>
             <w:r>
               <w:rPr>
@@ -3640,7 +3640,7 @@
                 <w:noProof/>
                 <w:webHidden/>
               </w:rPr>
-              <w:instrText xml:space="preserve"> PAGEREF _Toc26909012 \h </w:instrText>
+              <w:instrText xml:space="preserve"> PAGEREF _Toc27149041 \h </w:instrText>
             </w:r>
             <w:r>
               <w:rPr>
@@ -3660,7 +3660,7 @@
                 <w:noProof/>
                 <w:webHidden/>
               </w:rPr>
-              <w:t>19</w:t>
+              <w:t>20</w:t>
             </w:r>
             <w:r>
               <w:rPr>
@@ -3681,10 +3681,10 @@
             <w:rPr>
               <w:rFonts w:eastAsiaTheme="minorEastAsia" w:cstheme="minorBidi"/>
               <w:noProof/>
-              <w:lang w:val="en-US"/>
+              <w:lang w:val="nb-NO" w:eastAsia="nb-NO"/>
             </w:rPr>
           </w:pPr>
-          <w:hyperlink w:anchor="_Toc26909013" w:history="1">
+          <w:hyperlink w:anchor="_Toc27149042" w:history="1">
             <w:r>
               <w:rPr>
                 <w:rStyle w:val="Hyperkobling"/>
@@ -3696,7 +3696,7 @@
               <w:rPr>
                 <w:rFonts w:eastAsiaTheme="minorEastAsia" w:cstheme="minorBidi"/>
                 <w:noProof/>
-                <w:lang w:val="en-US"/>
+                <w:lang w:val="nb-NO" w:eastAsia="nb-NO"/>
               </w:rPr>
               <w:tab/>
             </w:r>
@@ -3705,7 +3705,7 @@
                 <w:rStyle w:val="Hyperkobling"/>
                 <w:noProof/>
               </w:rPr>
-              <w:t xml:space="preserve">UGT-5: 388-SAT-09: </w:t>
+              <w:t xml:space="preserve">SAT-09: </w:t>
             </w:r>
             <w:r>
               <w:rPr>
@@ -3742,7 +3742,7 @@
                 <w:noProof/>
                 <w:webHidden/>
               </w:rPr>
-              <w:instrText xml:space="preserve"> PAGEREF _Toc26909013 \h </w:instrText>
+              <w:instrText xml:space="preserve"> PAGEREF _Toc27149042 \h </w:instrText>
             </w:r>
             <w:r>
               <w:rPr>
@@ -3762,7 +3762,7 @@
                 <w:noProof/>
                 <w:webHidden/>
               </w:rPr>
-              <w:t>19</w:t>
+              <w:t>20</w:t>
             </w:r>
             <w:r>
               <w:rPr>
@@ -3783,10 +3783,10 @@
             <w:rPr>
               <w:rFonts w:eastAsiaTheme="minorEastAsia" w:cstheme="minorBidi"/>
               <w:noProof/>
-              <w:lang w:val="en-US"/>
+              <w:lang w:val="nb-NO" w:eastAsia="nb-NO"/>
             </w:rPr>
           </w:pPr>
-          <w:hyperlink w:anchor="_Toc26909014" w:history="1">
+          <w:hyperlink w:anchor="_Toc27149043" w:history="1">
             <w:r>
               <w:rPr>
                 <w:rStyle w:val="Hyperkobling"/>
@@ -3798,7 +3798,7 @@
               <w:rPr>
                 <w:rFonts w:eastAsiaTheme="minorEastAsia" w:cstheme="minorBidi"/>
                 <w:noProof/>
-                <w:lang w:val="en-US"/>
+                <w:lang w:val="nb-NO" w:eastAsia="nb-NO"/>
               </w:rPr>
               <w:tab/>
             </w:r>
@@ -3807,7 +3807,7 @@
                 <w:rStyle w:val="Hyperkobling"/>
                 <w:noProof/>
               </w:rPr>
-              <w:t xml:space="preserve">UGT-6: 388-SAT-10: </w:t>
+              <w:t xml:space="preserve">SAT-10: </w:t>
             </w:r>
             <w:r>
               <w:rPr>
@@ -3844,7 +3844,7 @@
                 <w:noProof/>
                 <w:webHidden/>
               </w:rPr>
-              <w:instrText xml:space="preserve"> PAGEREF _Toc26909014 \h </w:instrText>
+              <w:instrText xml:space="preserve"> PAGEREF _Toc27149043 \h </w:instrText>
             </w:r>
             <w:r>
               <w:rPr>
@@ -3864,7 +3864,7 @@
                 <w:noProof/>
                 <w:webHidden/>
               </w:rPr>
-              <w:t>19</w:t>
+              <w:t>20</w:t>
             </w:r>
             <w:r>
               <w:rPr>
@@ -3885,10 +3885,10 @@
             <w:rPr>
               <w:rFonts w:eastAsiaTheme="minorEastAsia" w:cstheme="minorBidi"/>
               <w:noProof/>
-              <w:lang w:val="en-US"/>
+              <w:lang w:val="nb-NO" w:eastAsia="nb-NO"/>
             </w:rPr>
           </w:pPr>
-          <w:hyperlink w:anchor="_Toc26909015" w:history="1">
+          <w:hyperlink w:anchor="_Toc27149044" w:history="1">
             <w:r>
               <w:rPr>
                 <w:rStyle w:val="Hyperkobling"/>
@@ -3900,7 +3900,7 @@
               <w:rPr>
                 <w:rFonts w:eastAsiaTheme="minorEastAsia" w:cstheme="minorBidi"/>
                 <w:noProof/>
-                <w:lang w:val="en-US"/>
+                <w:lang w:val="nb-NO" w:eastAsia="nb-NO"/>
               </w:rPr>
               <w:tab/>
             </w:r>
@@ -3939,7 +3939,7 @@
                 <w:noProof/>
                 <w:webHidden/>
               </w:rPr>
-              <w:instrText xml:space="preserve"> PAGEREF _Toc26909015 \h </w:instrText>
+              <w:instrText xml:space="preserve"> PAGEREF _Toc27149044 \h </w:instrText>
             </w:r>
             <w:r>
               <w:rPr>
@@ -3959,7 +3959,7 @@
                 <w:noProof/>
                 <w:webHidden/>
               </w:rPr>
-              <w:t>20</w:t>
+              <w:t>21</w:t>
             </w:r>
             <w:r>
               <w:rPr>
@@ -3980,10 +3980,10 @@
             <w:rPr>
               <w:rFonts w:eastAsiaTheme="minorEastAsia" w:cstheme="minorBidi"/>
               <w:noProof/>
-              <w:lang w:val="en-US"/>
+              <w:lang w:val="nb-NO" w:eastAsia="nb-NO"/>
             </w:rPr>
           </w:pPr>
-          <w:hyperlink w:anchor="_Toc26909016" w:history="1">
+          <w:hyperlink w:anchor="_Toc27149045" w:history="1">
             <w:r>
               <w:rPr>
                 <w:rStyle w:val="Hyperkobling"/>
@@ -3995,7 +3995,7 @@
               <w:rPr>
                 <w:rFonts w:eastAsiaTheme="minorEastAsia" w:cstheme="minorBidi"/>
                 <w:noProof/>
-                <w:lang w:val="en-US"/>
+                <w:lang w:val="nb-NO" w:eastAsia="nb-NO"/>
               </w:rPr>
               <w:tab/>
             </w:r>
@@ -4025,7 +4025,7 @@
                 <w:noProof/>
                 <w:webHidden/>
               </w:rPr>
-              <w:instrText xml:space="preserve"> PAGEREF _Toc26909016 \h </w:instrText>
+              <w:instrText xml:space="preserve"> PAGEREF _Toc27149045 \h </w:instrText>
             </w:r>
             <w:r>
               <w:rPr>
@@ -4045,7 +4045,7 @@
                 <w:noProof/>
                 <w:webHidden/>
               </w:rPr>
-              <w:t>20</w:t>
+              <w:t>21</w:t>
             </w:r>
             <w:r>
               <w:rPr>
@@ -4066,10 +4066,10 @@
             <w:rPr>
               <w:rFonts w:eastAsiaTheme="minorEastAsia" w:cstheme="minorBidi"/>
               <w:noProof/>
-              <w:lang w:val="en-US"/>
+              <w:lang w:val="nb-NO" w:eastAsia="nb-NO"/>
             </w:rPr>
           </w:pPr>
-          <w:hyperlink w:anchor="_Toc26909017" w:history="1">
+          <w:hyperlink w:anchor="_Toc27149046" w:history="1">
             <w:r>
               <w:rPr>
                 <w:rStyle w:val="Hyperkobling"/>
@@ -4083,7 +4083,7 @@
               <w:rPr>
                 <w:rFonts w:eastAsiaTheme="minorEastAsia" w:cstheme="minorBidi"/>
                 <w:noProof/>
-                <w:lang w:val="en-US"/>
+                <w:lang w:val="nb-NO" w:eastAsia="nb-NO"/>
               </w:rPr>
               <w:tab/>
             </w:r>
@@ -4115,7 +4115,7 @@
                 <w:noProof/>
                 <w:webHidden/>
               </w:rPr>
-              <w:instrText xml:space="preserve"> PAGEREF _Toc26909017 \h </w:instrText>
+              <w:instrText xml:space="preserve"> PAGEREF _Toc27149046 \h </w:instrText>
             </w:r>
             <w:r>
               <w:rPr>
@@ -4135,7 +4135,7 @@
                 <w:noProof/>
                 <w:webHidden/>
               </w:rPr>
-              <w:t>21</w:t>
+              <w:t>22</w:t>
             </w:r>
             <w:r>
               <w:rPr>
@@ -4174,7 +4174,7 @@
           <w:bCs/>
         </w:rPr>
       </w:pPr>
-      <w:bookmarkStart w:id="0" w:name="_Toc26908984"/>
+      <w:bookmarkStart w:id="0" w:name="_Toc27149013"/>
       <w:r>
         <w:rPr>
           <w:b/>
@@ -4749,7 +4749,7 @@
       <w:pPr>
         <w:pStyle w:val="Overskrift1"/>
       </w:pPr>
-      <w:bookmarkStart w:id="1" w:name="_Toc26908985"/>
+      <w:bookmarkStart w:id="1" w:name="_Toc27149014"/>
       <w:r>
         <w:rPr>
           <w:b/>
@@ -4768,15 +4768,9 @@
       <w:pPr>
         <w:pStyle w:val="Overskrift2"/>
       </w:pPr>
-      <w:bookmarkStart w:id="2" w:name="_Toc26908986"/>
-      <w:r>
-        <w:t>IQT-5</w:t>
-      </w:r>
-      <w:r>
-        <w:t xml:space="preserve">: </w:t>
-      </w:r>
-      <w:r>
-        <w:t>388-BAS-0</w:t>
+      <w:bookmarkStart w:id="2" w:name="_Toc27149015"/>
+      <w:r>
+        <w:t>BAS-0</w:t>
       </w:r>
       <w:r>
         <w:t>4</w:t>
@@ -5611,24 +5605,14 @@
                   <w:r>
                     <w:t xml:space="preserve">Figure </w:t>
                   </w:r>
-                  <w:r>
-                    <w:fldChar w:fldCharType="begin"/>
-                  </w:r>
-                  <w:r>
-                    <w:instrText xml:space="preserve"> SEQ Figure \* ARABIC </w:instrText>
-                  </w:r>
-                  <w:r>
-                    <w:fldChar w:fldCharType="separate"/>
-                  </w:r>
-                  <w:r>
-                    <w:rPr>
-                      <w:noProof/>
-                    </w:rPr>
-                    <w:t>1</w:t>
-                  </w:r>
-                  <w:r>
-                    <w:fldChar w:fldCharType="end"/>
-                  </w:r>
+                  <w:fldSimple w:instr=" SEQ Figure \* ARABIC ">
+                    <w:r>
+                      <w:rPr>
+                        <w:noProof/>
+                      </w:rPr>
+                      <w:t>1</w:t>
+                    </w:r>
+                  </w:fldSimple>
                   <w:r>
                     <w:t>: The Fighter Turn On</w:t>
                   </w:r>
@@ -5671,7 +5655,7 @@
                     <a:blip r:embed="rId14">
                       <a:extLst>
                         <a:ext uri="{28A0092B-C50C-407E-A947-70E740481C1C}">
-                          <a14:useLocalDpi xmlns:a14="http://schemas.microsoft.com/office/drawing/2010/main" xmlns:wps="http://schemas.microsoft.com/office/word/2010/wordprocessingShape" xmlns:wpi="http://schemas.microsoft.com/office/word/2010/wordprocessingInk" xmlns:wpg="http://schemas.microsoft.com/office/word/2010/wordprocessingGroup" xmlns:w16se="http://schemas.microsoft.com/office/word/2015/wordml/symex" xmlns:w16cid="http://schemas.microsoft.com/office/word/2016/wordml/cid" xmlns:w15="http://schemas.microsoft.com/office/word/2012/wordml" xmlns:w14="http://schemas.microsoft.com/office/word/2010/wordml" xmlns:w="http://schemas.openxmlformats.org/wordprocessingml/2006/main" xmlns:w10="urn:schemas-microsoft-com:office:word" xmlns:wp14="http://schemas.microsoft.com/office/word/2010/wordprocessingDrawing" xmlns:v="urn:schemas-microsoft-com:vml" xmlns:o="urn:schemas-microsoft-com:office:office" xmlns:am3d="http://schemas.microsoft.com/office/drawing/2017/model3d" xmlns:aink="http://schemas.microsoft.com/office/drawing/2016/ink" xmlns:mc="http://schemas.openxmlformats.org/markup-compatibility/2006" xmlns:cx8="http://schemas.microsoft.com/office/drawing/2016/5/14/chartex" xmlns:cx7="http://schemas.microsoft.com/office/drawing/2016/5/13/chartex" xmlns:cx6="http://schemas.microsoft.com/office/drawing/2016/5/12/chartex" xmlns:cx5="http://schemas.microsoft.com/office/drawing/2016/5/11/chartex" xmlns:cx4="http://schemas.microsoft.com/office/drawing/2016/5/10/chartex" xmlns:cx3="http://schemas.microsoft.com/office/drawing/2016/5/9/chartex" xmlns:cx2="http://schemas.microsoft.com/office/drawing/2015/10/21/chartex" xmlns:cx1="http://schemas.microsoft.com/office/drawing/2015/9/8/chartex" xmlns:cx="http://schemas.microsoft.com/office/drawing/2014/chartex" xmlns:wpc="http://schemas.microsoft.com/office/word/2010/wordprocessingCanvas" xmlns="" val="0"/>
+                          <a14:useLocalDpi xmlns="" xmlns:wpc="http://schemas.microsoft.com/office/word/2010/wordprocessingCanvas" xmlns:cx="http://schemas.microsoft.com/office/drawing/2014/chartex" xmlns:cx1="http://schemas.microsoft.com/office/drawing/2015/9/8/chartex" xmlns:cx2="http://schemas.microsoft.com/office/drawing/2015/10/21/chartex" xmlns:cx3="http://schemas.microsoft.com/office/drawing/2016/5/9/chartex" xmlns:cx4="http://schemas.microsoft.com/office/drawing/2016/5/10/chartex" xmlns:cx5="http://schemas.microsoft.com/office/drawing/2016/5/11/chartex" xmlns:cx6="http://schemas.microsoft.com/office/drawing/2016/5/12/chartex" xmlns:cx7="http://schemas.microsoft.com/office/drawing/2016/5/13/chartex" xmlns:cx8="http://schemas.microsoft.com/office/drawing/2016/5/14/chartex" xmlns:mc="http://schemas.openxmlformats.org/markup-compatibility/2006" xmlns:aink="http://schemas.microsoft.com/office/drawing/2016/ink" xmlns:am3d="http://schemas.microsoft.com/office/drawing/2017/model3d" xmlns:o="urn:schemas-microsoft-com:office:office" xmlns:v="urn:schemas-microsoft-com:vml" xmlns:wp14="http://schemas.microsoft.com/office/word/2010/wordprocessingDrawing" xmlns:w10="urn:schemas-microsoft-com:office:word" xmlns:w="http://schemas.openxmlformats.org/wordprocessingml/2006/main" xmlns:w14="http://schemas.microsoft.com/office/word/2010/wordml" xmlns:w15="http://schemas.microsoft.com/office/word/2012/wordml" xmlns:w16cid="http://schemas.microsoft.com/office/word/2016/wordml/cid" xmlns:w16se="http://schemas.microsoft.com/office/word/2015/wordml/symex" xmlns:wpg="http://schemas.microsoft.com/office/word/2010/wordprocessingGroup" xmlns:wpi="http://schemas.microsoft.com/office/word/2010/wordprocessingInk" xmlns:wps="http://schemas.microsoft.com/office/word/2010/wordprocessingShape" xmlns:a14="http://schemas.microsoft.com/office/drawing/2010/main" val="0"/>
                         </a:ext>
                       </a:extLst>
                     </a:blip>
@@ -6204,24 +6188,14 @@
                   <w:r>
                     <w:t xml:space="preserve">Figure </w:t>
                   </w:r>
-                  <w:r>
-                    <w:fldChar w:fldCharType="begin"/>
-                  </w:r>
-                  <w:r>
-                    <w:instrText xml:space="preserve"> SEQ Figure \* ARABIC </w:instrText>
-                  </w:r>
-                  <w:r>
-                    <w:fldChar w:fldCharType="separate"/>
-                  </w:r>
-                  <w:r>
-                    <w:rPr>
-                      <w:noProof/>
-                    </w:rPr>
-                    <w:t>2</w:t>
-                  </w:r>
-                  <w:r>
-                    <w:fldChar w:fldCharType="end"/>
-                  </w:r>
+                  <w:fldSimple w:instr=" SEQ Figure \* ARABIC ">
+                    <w:r>
+                      <w:rPr>
+                        <w:noProof/>
+                      </w:rPr>
+                      <w:t>2</w:t>
+                    </w:r>
+                  </w:fldSimple>
                   <w:r>
                     <w:t>: Boom and director lights, KC-10</w:t>
                   </w:r>
@@ -6264,7 +6238,7 @@
                     <a:blip r:embed="rId15">
                       <a:extLst>
                         <a:ext uri="{28A0092B-C50C-407E-A947-70E740481C1C}">
-                          <a14:useLocalDpi xmlns:a14="http://schemas.microsoft.com/office/drawing/2010/main" xmlns:wps="http://schemas.microsoft.com/office/word/2010/wordprocessingShape" xmlns:wpi="http://schemas.microsoft.com/office/word/2010/wordprocessingInk" xmlns:wpg="http://schemas.microsoft.com/office/word/2010/wordprocessingGroup" xmlns:w16se="http://schemas.microsoft.com/office/word/2015/wordml/symex" xmlns:w16cid="http://schemas.microsoft.com/office/word/2016/wordml/cid" xmlns:w15="http://schemas.microsoft.com/office/word/2012/wordml" xmlns:w14="http://schemas.microsoft.com/office/word/2010/wordml" xmlns:w="http://schemas.openxmlformats.org/wordprocessingml/2006/main" xmlns:w10="urn:schemas-microsoft-com:office:word" xmlns:wp14="http://schemas.microsoft.com/office/word/2010/wordprocessingDrawing" xmlns:v="urn:schemas-microsoft-com:vml" xmlns:o="urn:schemas-microsoft-com:office:office" xmlns:am3d="http://schemas.microsoft.com/office/drawing/2017/model3d" xmlns:aink="http://schemas.microsoft.com/office/drawing/2016/ink" xmlns:mc="http://schemas.openxmlformats.org/markup-compatibility/2006" xmlns:cx8="http://schemas.microsoft.com/office/drawing/2016/5/14/chartex" xmlns:cx7="http://schemas.microsoft.com/office/drawing/2016/5/13/chartex" xmlns:cx6="http://schemas.microsoft.com/office/drawing/2016/5/12/chartex" xmlns:cx5="http://schemas.microsoft.com/office/drawing/2016/5/11/chartex" xmlns:cx4="http://schemas.microsoft.com/office/drawing/2016/5/10/chartex" xmlns:cx3="http://schemas.microsoft.com/office/drawing/2016/5/9/chartex" xmlns:cx2="http://schemas.microsoft.com/office/drawing/2015/10/21/chartex" xmlns:cx1="http://schemas.microsoft.com/office/drawing/2015/9/8/chartex" xmlns:cx="http://schemas.microsoft.com/office/drawing/2014/chartex" xmlns:wpc="http://schemas.microsoft.com/office/word/2010/wordprocessingCanvas" xmlns="" val="0"/>
+                          <a14:useLocalDpi xmlns="" xmlns:wpc="http://schemas.microsoft.com/office/word/2010/wordprocessingCanvas" xmlns:cx="http://schemas.microsoft.com/office/drawing/2014/chartex" xmlns:cx1="http://schemas.microsoft.com/office/drawing/2015/9/8/chartex" xmlns:cx2="http://schemas.microsoft.com/office/drawing/2015/10/21/chartex" xmlns:cx3="http://schemas.microsoft.com/office/drawing/2016/5/9/chartex" xmlns:cx4="http://schemas.microsoft.com/office/drawing/2016/5/10/chartex" xmlns:cx5="http://schemas.microsoft.com/office/drawing/2016/5/11/chartex" xmlns:cx6="http://schemas.microsoft.com/office/drawing/2016/5/12/chartex" xmlns:cx7="http://schemas.microsoft.com/office/drawing/2016/5/13/chartex" xmlns:cx8="http://schemas.microsoft.com/office/drawing/2016/5/14/chartex" xmlns:mc="http://schemas.openxmlformats.org/markup-compatibility/2006" xmlns:aink="http://schemas.microsoft.com/office/drawing/2016/ink" xmlns:am3d="http://schemas.microsoft.com/office/drawing/2017/model3d" xmlns:o="urn:schemas-microsoft-com:office:office" xmlns:v="urn:schemas-microsoft-com:vml" xmlns:wp14="http://schemas.microsoft.com/office/word/2010/wordprocessingDrawing" xmlns:w10="urn:schemas-microsoft-com:office:word" xmlns:w="http://schemas.openxmlformats.org/wordprocessingml/2006/main" xmlns:w14="http://schemas.microsoft.com/office/word/2010/wordml" xmlns:w15="http://schemas.microsoft.com/office/word/2012/wordml" xmlns:w16cid="http://schemas.microsoft.com/office/word/2016/wordml/cid" xmlns:w16se="http://schemas.microsoft.com/office/word/2015/wordml/symex" xmlns:wpg="http://schemas.microsoft.com/office/word/2010/wordprocessingGroup" xmlns:wpi="http://schemas.microsoft.com/office/word/2010/wordprocessingInk" xmlns:wps="http://schemas.microsoft.com/office/word/2010/wordprocessingShape" xmlns:a14="http://schemas.microsoft.com/office/drawing/2010/main" val="0"/>
                         </a:ext>
                       </a:extLst>
                     </a:blip>
@@ -6666,7 +6640,6 @@
       <w:pPr>
         <w:pStyle w:val="Overskrift2"/>
       </w:pPr>
-      <w:bookmarkStart w:id="3" w:name="_Toc26908987"/>
       <w:r>
         <w:br w:type="page"/>
       </w:r>
@@ -6675,9 +6648,13 @@
       <w:pPr>
         <w:pStyle w:val="Overskrift2"/>
       </w:pPr>
+      <w:bookmarkStart w:id="3" w:name="_Toc27149016"/>
       <w:r>
         <w:lastRenderedPageBreak/>
-        <w:t xml:space="preserve">IQT-6: 388-BAS-04: </w:t>
+        <w:t>BAS-05</w:t>
+      </w:r>
+      <w:r>
+        <w:t xml:space="preserve">: </w:t>
       </w:r>
       <w:r>
         <w:rPr>
@@ -6836,7 +6813,6 @@
       <w:pPr>
         <w:pStyle w:val="Overskrift2"/>
       </w:pPr>
-      <w:bookmarkStart w:id="5" w:name="_Toc26908988"/>
       <w:r>
         <w:br w:type="page"/>
       </w:r>
@@ -6845,9 +6821,13 @@
       <w:pPr>
         <w:pStyle w:val="Overskrift2"/>
       </w:pPr>
+      <w:bookmarkStart w:id="5" w:name="_Toc27149017"/>
       <w:r>
         <w:lastRenderedPageBreak/>
-        <w:t xml:space="preserve">IQT-7: 388-BAS-04: </w:t>
+        <w:t>COM-01</w:t>
+      </w:r>
+      <w:r>
+        <w:t xml:space="preserve">: </w:t>
       </w:r>
       <w:r>
         <w:rPr>
@@ -6876,8 +6856,37 @@
       </w:r>
       <w:bookmarkEnd w:id="5"/>
     </w:p>
-    <w:p/>
-    <w:p>
+    <w:p>
+      <w:r>
+        <w:t>The objective of COM</w:t>
+      </w:r>
+      <w:r>
+        <w:rPr>
+          <w:lang w:val="en-US"/>
+        </w:rPr>
+        <w:t>-01 is to familiarize the pilot with the procedures of flying multiplayer within the 132</w:t>
+      </w:r>
+      <w:r>
+        <w:rPr>
+          <w:vertAlign w:val="superscript"/>
+          <w:lang w:val="en-US"/>
+        </w:rPr>
+        <w:t>nd</w:t>
+      </w:r>
+      <w:r>
+        <w:rPr>
+          <w:lang w:val="en-US"/>
+        </w:rPr>
+        <w:t xml:space="preserve"> such as communication with ATC and AWACS, and procedures around the airfield and controlled airspace.</w:t>
+      </w:r>
+    </w:p>
+    <w:p>
+      <w:pPr>
+        <w:pStyle w:val="Overskrift5"/>
+      </w:pPr>
+      <w:r>
+        <w:br/>
+      </w:r>
       <w:r>
         <w:t>Explain the difference between FL, WM, supporting and engaged.</w:t>
       </w:r>
@@ -6886,11 +6895,955 @@
     <w:p/>
     <w:p>
       <w:pPr>
-        <w:pStyle w:val="Overskrift1"/>
+        <w:pStyle w:val="Overskrift5"/>
+      </w:pPr>
+      <w:r>
+        <w:t>Sign-up</w:t>
+      </w:r>
+    </w:p>
+    <w:p>
+      <w:r>
+        <w:t>In order to sign-up for an event, find the event on the 132</w:t>
+      </w:r>
+      <w:r>
+        <w:rPr>
+          <w:vertAlign w:val="superscript"/>
+        </w:rPr>
+        <w:t>nd</w:t>
+      </w:r>
+      <w:r>
+        <w:t xml:space="preserve"> event page, once on the page for a specific event, manuever at the bottom of the page, and click on sign up, as shown below in yellow.</w:t>
+      </w:r>
+    </w:p>
+    <w:p>
+      <w:r>
+        <w:t>You will then be listed in the pilot roster, and the event host can assign you to a flight.</w:t>
+      </w:r>
+    </w:p>
+    <w:p>
+      <w:r>
+        <w:t>If you have any restrictions or request (for example regarding timings, specific aircraft, booking of a range or airspace etc), you write that in the commschatter for the event.</w:t>
+      </w:r>
+    </w:p>
+    <w:p>
+      <w:r>
+        <w:rPr>
+          <w:noProof/>
+          <w:lang w:val="nb-NO" w:eastAsia="nb-NO"/>
+        </w:rPr>
+        <w:pict>
+          <v:shapetype id="_x0000_t32" coordsize="21600,21600" o:spt="32" o:oned="t" path="m,l21600,21600e" filled="f">
+            <v:path arrowok="t" fillok="f" o:connecttype="none"/>
+            <o:lock v:ext="edit" shapetype="t"/>
+          </v:shapetype>
+          <v:shape id="_x0000_s1036" type="#_x0000_t32" style="position:absolute;left:0;text-align:left;margin-left:219.7pt;margin-top:15.6pt;width:56.15pt;height:64pt;flip:x;z-index:251670528" o:connectortype="straight" strokecolor="#ffc000" strokeweight="2pt">
+            <v:stroke endarrow="block"/>
+          </v:shape>
+        </w:pict>
+      </w:r>
+      <w:r>
+        <w:rPr>
+          <w:noProof/>
+          <w:lang w:val="nb-NO" w:eastAsia="nb-NO"/>
+        </w:rPr>
+        <w:pict>
+          <v:oval id="_x0000_s1035" style="position:absolute;left:0;text-align:left;margin-left:181.2pt;margin-top:79.6pt;width:49.1pt;height:24pt;z-index:251669504" fillcolor="black [3213]" strokecolor="#ffc000" strokeweight="2pt">
+            <v:fill opacity="0"/>
+          </v:oval>
+        </w:pict>
+      </w:r>
+      <w:r>
+        <w:rPr>
+          <w:noProof/>
+          <w:lang w:val="nb-NO" w:eastAsia="nb-NO"/>
+        </w:rPr>
+        <w:drawing>
+          <wp:inline distT="0" distB="0" distL="0" distR="0">
+            <wp:extent cx="3086102" cy="3198882"/>
+            <wp:effectExtent l="57150" t="19050" r="114298" b="77718"/>
+            <wp:docPr id="10" name="Bilde 4"/>
+            <wp:cNvGraphicFramePr>
+              <a:graphicFrameLocks xmlns:a="http://schemas.openxmlformats.org/drawingml/2006/main" noChangeAspect="1"/>
+            </wp:cNvGraphicFramePr>
+            <a:graphic xmlns:a="http://schemas.openxmlformats.org/drawingml/2006/main">
+              <a:graphicData uri="http://schemas.openxmlformats.org/drawingml/2006/picture">
+                <pic:pic xmlns:pic="http://schemas.openxmlformats.org/drawingml/2006/picture">
+                  <pic:nvPicPr>
+                    <pic:cNvPr id="0" name="Picture 4"/>
+                    <pic:cNvPicPr>
+                      <a:picLocks noChangeAspect="1" noChangeArrowheads="1"/>
+                    </pic:cNvPicPr>
+                  </pic:nvPicPr>
+                  <pic:blipFill>
+                    <a:blip r:embed="rId16"/>
+                    <a:srcRect/>
+                    <a:stretch>
+                      <a:fillRect/>
+                    </a:stretch>
+                  </pic:blipFill>
+                  <pic:spPr bwMode="auto">
+                    <a:xfrm>
+                      <a:off x="0" y="0"/>
+                      <a:ext cx="3084734" cy="3197464"/>
+                    </a:xfrm>
+                    <a:prstGeom prst="rect">
+                      <a:avLst/>
+                    </a:prstGeom>
+                    <a:noFill/>
+                    <a:ln w="12700">
+                      <a:solidFill>
+                        <a:schemeClr val="tx1"/>
+                      </a:solidFill>
+                      <a:miter lim="800000"/>
+                      <a:headEnd/>
+                      <a:tailEnd/>
+                    </a:ln>
+                    <a:effectLst>
+                      <a:outerShdw blurRad="50800" dist="38100" dir="2700000" algn="tl" rotWithShape="0">
+                        <a:prstClr val="black">
+                          <a:alpha val="40000"/>
+                        </a:prstClr>
+                      </a:outerShdw>
+                    </a:effectLst>
+                  </pic:spPr>
+                </pic:pic>
+              </a:graphicData>
+            </a:graphic>
+          </wp:inline>
+        </w:drawing>
+      </w:r>
+    </w:p>
+    <w:p>
+      <w:pPr>
+        <w:pStyle w:val="Overskrift5"/>
+      </w:pPr>
+    </w:p>
+    <w:p/>
+    <w:p/>
+    <w:p/>
+    <w:p/>
+    <w:p>
+      <w:r>
+        <w:br/>
+      </w:r>
+    </w:p>
+    <w:p/>
+    <w:p/>
+    <w:p/>
+    <w:p/>
+    <w:p>
+      <w:pPr>
+        <w:pStyle w:val="Overskrift5"/>
+      </w:pPr>
+    </w:p>
+    <w:p>
+      <w:pPr>
+        <w:pStyle w:val="Ingenmellomrom"/>
+        <w:rPr>
+          <w:rFonts w:cs="Arial"/>
+          <w:szCs w:val="22"/>
+          <w:lang w:val="en-GB"/>
+        </w:rPr>
+      </w:pPr>
+    </w:p>
+    <w:p>
+      <w:pPr>
+        <w:pStyle w:val="Ingenmellomrom"/>
+        <w:rPr>
+          <w:rFonts w:cs="Arial"/>
+          <w:szCs w:val="22"/>
+          <w:lang w:val="en-GB"/>
+        </w:rPr>
+      </w:pPr>
+    </w:p>
+    <w:p>
+      <w:pPr>
+        <w:pStyle w:val="Ingenmellomrom"/>
+      </w:pPr>
+    </w:p>
+    <w:p>
+      <w:pPr>
+        <w:pStyle w:val="Overskrift5"/>
+      </w:pPr>
+      <w:r>
+        <w:lastRenderedPageBreak/>
+        <w:t>Event c</w:t>
+      </w:r>
+      <w:r>
+        <w:t>ommschatter</w:t>
+      </w:r>
+    </w:p>
+    <w:p>
+      <w:r>
+        <w:t>The events commschatter is located at the bottom of the event page, as seen in the yellow circle below. Here information regarding the event in general is posted.</w:t>
+      </w:r>
+    </w:p>
+    <w:p>
+      <w:r>
+        <w:rPr>
+          <w:noProof/>
+          <w:lang w:val="nb-NO" w:eastAsia="nb-NO"/>
+        </w:rPr>
+        <w:pict>
+          <v:shape id="_x0000_s1034" type="#_x0000_t32" style="position:absolute;left:0;text-align:left;margin-left:178.35pt;margin-top:5.5pt;width:110.75pt;height:101.45pt;flip:x;z-index:251668480" o:connectortype="straight" strokecolor="#ffc000" strokeweight="2pt">
+            <v:stroke endarrow="block"/>
+          </v:shape>
+        </w:pict>
+      </w:r>
+      <w:r>
+        <w:rPr>
+          <w:noProof/>
+          <w:lang w:val="nb-NO" w:eastAsia="nb-NO"/>
+        </w:rPr>
+        <w:pict>
+          <v:oval id="_x0000_s1033" style="position:absolute;left:0;text-align:left;margin-left:-23.45pt;margin-top:99.35pt;width:267.8pt;height:117.25pt;z-index:251667456" fillcolor="black [3213]" strokecolor="#ffc000" strokeweight="2pt">
+            <v:fill opacity="0"/>
+          </v:oval>
+        </w:pict>
+      </w:r>
+      <w:r>
+        <w:drawing>
+          <wp:inline distT="0" distB="0" distL="0" distR="0">
+            <wp:extent cx="2802717" cy="2905141"/>
+            <wp:effectExtent l="57150" t="19050" r="111933" b="85709"/>
+            <wp:docPr id="11" name="Bilde 4"/>
+            <wp:cNvGraphicFramePr>
+              <a:graphicFrameLocks xmlns:a="http://schemas.openxmlformats.org/drawingml/2006/main" noChangeAspect="1"/>
+            </wp:cNvGraphicFramePr>
+            <a:graphic xmlns:a="http://schemas.openxmlformats.org/drawingml/2006/main">
+              <a:graphicData uri="http://schemas.openxmlformats.org/drawingml/2006/picture">
+                <pic:pic xmlns:pic="http://schemas.openxmlformats.org/drawingml/2006/picture">
+                  <pic:nvPicPr>
+                    <pic:cNvPr id="0" name="Picture 4"/>
+                    <pic:cNvPicPr>
+                      <a:picLocks noChangeAspect="1" noChangeArrowheads="1"/>
+                    </pic:cNvPicPr>
+                  </pic:nvPicPr>
+                  <pic:blipFill>
+                    <a:blip r:embed="rId16"/>
+                    <a:srcRect/>
+                    <a:stretch>
+                      <a:fillRect/>
+                    </a:stretch>
+                  </pic:blipFill>
+                  <pic:spPr bwMode="auto">
+                    <a:xfrm>
+                      <a:off x="0" y="0"/>
+                      <a:ext cx="2802473" cy="2904888"/>
+                    </a:xfrm>
+                    <a:prstGeom prst="rect">
+                      <a:avLst/>
+                    </a:prstGeom>
+                    <a:noFill/>
+                    <a:ln w="12700">
+                      <a:solidFill>
+                        <a:schemeClr val="tx1"/>
+                      </a:solidFill>
+                      <a:miter lim="800000"/>
+                      <a:headEnd/>
+                      <a:tailEnd/>
+                    </a:ln>
+                    <a:effectLst>
+                      <a:outerShdw blurRad="50800" dist="38100" dir="2700000" algn="tl" rotWithShape="0">
+                        <a:prstClr val="black">
+                          <a:alpha val="40000"/>
+                        </a:prstClr>
+                      </a:outerShdw>
+                    </a:effectLst>
+                  </pic:spPr>
+                </pic:pic>
+              </a:graphicData>
+            </a:graphic>
+          </wp:inline>
+        </w:drawing>
+      </w:r>
+    </w:p>
+    <w:p/>
+    <w:p>
+      <w:pPr>
+        <w:pStyle w:val="Overskrift5"/>
+      </w:pPr>
+    </w:p>
+    <w:p>
+      <w:pPr>
+        <w:pStyle w:val="Overskrift5"/>
+      </w:pPr>
+      <w:r>
+        <w:t>Flight Commschatter</w:t>
+      </w:r>
+      <w:r>
+        <w:t xml:space="preserve"> / Info</w:t>
+      </w:r>
+    </w:p>
+    <w:p>
+      <w:r>
+        <w:t>Once you are assigned to a flight, and know your tasking, you can go into the flight page, where you find information about frequencies assigned to the flight, the flights own commschatter and where to fill the flightplan for the flight. First you need to find your flight, and click on the flights mission number, as shown in yellow below.</w:t>
+      </w:r>
+    </w:p>
+    <w:p>
+      <w:r>
+        <w:rPr>
+          <w:noProof/>
+          <w:lang w:val="nb-NO" w:eastAsia="nb-NO"/>
+        </w:rPr>
+        <w:pict>
+          <v:shape id="_x0000_s1032" type="#_x0000_t32" style="position:absolute;left:0;text-align:left;margin-left:49.65pt;margin-top:1.45pt;width:93.8pt;height:104.55pt;flip:x;z-index:251666432" o:connectortype="straight" strokecolor="#ffc000" strokeweight="2pt">
+            <v:stroke endarrow="block"/>
+          </v:shape>
+        </w:pict>
+      </w:r>
+    </w:p>
+    <w:p>
+      <w:r>
+        <w:rPr>
+          <w:noProof/>
+          <w:lang w:val="nb-NO" w:eastAsia="nb-NO"/>
+        </w:rPr>
+        <w:pict>
+          <v:oval id="_x0000_s1031" style="position:absolute;left:0;text-align:left;margin-left:9.8pt;margin-top:95.7pt;width:49.1pt;height:24pt;z-index:251665408" fillcolor="black [3213]" strokecolor="#ffc000" strokeweight="2pt">
+            <v:fill opacity="0"/>
+          </v:oval>
+        </w:pict>
+      </w:r>
+      <w:r>
+        <w:rPr>
+          <w:noProof/>
+          <w:lang w:val="nb-NO" w:eastAsia="nb-NO"/>
+        </w:rPr>
+        <w:drawing>
+          <wp:inline distT="0" distB="0" distL="0" distR="0">
+            <wp:extent cx="3454169" cy="2440397"/>
+            <wp:effectExtent l="57150" t="19050" r="108181" b="74203"/>
+            <wp:docPr id="12" name="Bilde 7"/>
+            <wp:cNvGraphicFramePr>
+              <a:graphicFrameLocks xmlns:a="http://schemas.openxmlformats.org/drawingml/2006/main" noChangeAspect="1"/>
+            </wp:cNvGraphicFramePr>
+            <a:graphic xmlns:a="http://schemas.openxmlformats.org/drawingml/2006/main">
+              <a:graphicData uri="http://schemas.openxmlformats.org/drawingml/2006/picture">
+                <pic:pic xmlns:pic="http://schemas.openxmlformats.org/drawingml/2006/picture">
+                  <pic:nvPicPr>
+                    <pic:cNvPr id="0" name="Picture 7"/>
+                    <pic:cNvPicPr>
+                      <a:picLocks noChangeAspect="1" noChangeArrowheads="1"/>
+                    </pic:cNvPicPr>
+                  </pic:nvPicPr>
+                  <pic:blipFill>
+                    <a:blip r:embed="rId17"/>
+                    <a:srcRect/>
+                    <a:stretch>
+                      <a:fillRect/>
+                    </a:stretch>
+                  </pic:blipFill>
+                  <pic:spPr bwMode="auto">
+                    <a:xfrm>
+                      <a:off x="0" y="0"/>
+                      <a:ext cx="3452083" cy="2438923"/>
+                    </a:xfrm>
+                    <a:prstGeom prst="rect">
+                      <a:avLst/>
+                    </a:prstGeom>
+                    <a:noFill/>
+                    <a:ln w="12700">
+                      <a:solidFill>
+                        <a:schemeClr val="tx1"/>
+                      </a:solidFill>
+                      <a:miter lim="800000"/>
+                      <a:headEnd/>
+                      <a:tailEnd/>
+                    </a:ln>
+                    <a:effectLst>
+                      <a:outerShdw blurRad="50800" dist="38100" dir="2700000" algn="tl" rotWithShape="0">
+                        <a:prstClr val="black">
+                          <a:alpha val="40000"/>
+                        </a:prstClr>
+                      </a:outerShdw>
+                    </a:effectLst>
+                  </pic:spPr>
+                </pic:pic>
+              </a:graphicData>
+            </a:graphic>
+          </wp:inline>
+        </w:drawing>
+      </w:r>
+    </w:p>
+    <w:p/>
+    <w:p/>
+    <w:p/>
+    <w:p/>
+    <w:p/>
+    <w:p/>
+    <w:p/>
+    <w:p/>
+    <w:p>
+      <w:r>
+        <w:lastRenderedPageBreak/>
+        <w:t>Inside the flights page, you can share information with your other flight members. The Flight Lead should and normally will publish the Mission Data Card as a link in the commschatter (Tasking chatter) in yellow below.</w:t>
+      </w:r>
+    </w:p>
+    <w:p>
+      <w:r>
+        <w:rPr>
+          <w:noProof/>
+          <w:lang w:val="nb-NO" w:eastAsia="nb-NO"/>
+        </w:rPr>
+        <w:pict>
+          <v:shape id="_x0000_s1038" type="#_x0000_t32" style="position:absolute;left:0;text-align:left;margin-left:108.55pt;margin-top:.05pt;width:9.85pt;height:172pt;flip:x;z-index:251672576" o:connectortype="straight" strokecolor="#ffc000" strokeweight="2pt">
+            <v:stroke endarrow="block"/>
+          </v:shape>
+        </w:pict>
+      </w:r>
+      <w:r>
+        <w:rPr>
+          <w:noProof/>
+          <w:lang w:val="nb-NO" w:eastAsia="nb-NO"/>
+        </w:rPr>
+        <w:pict>
+          <v:oval id="_x0000_s1037" style="position:absolute;left:0;text-align:left;margin-left:-.55pt;margin-top:172.05pt;width:210pt;height:81.1pt;z-index:251671552" fillcolor="black [3213]" strokecolor="#ffc000" strokeweight="2pt">
+            <v:fill opacity="0"/>
+          </v:oval>
+        </w:pict>
+      </w:r>
+      <w:r>
+        <w:drawing>
+          <wp:inline distT="0" distB="0" distL="0" distR="0">
+            <wp:extent cx="3320861" cy="2957945"/>
+            <wp:effectExtent l="57150" t="19050" r="108139" b="71005"/>
+            <wp:docPr id="14" name="Bilde 10"/>
+            <wp:cNvGraphicFramePr>
+              <a:graphicFrameLocks xmlns:a="http://schemas.openxmlformats.org/drawingml/2006/main" noChangeAspect="1"/>
+            </wp:cNvGraphicFramePr>
+            <a:graphic xmlns:a="http://schemas.openxmlformats.org/drawingml/2006/main">
+              <a:graphicData uri="http://schemas.openxmlformats.org/drawingml/2006/picture">
+                <pic:pic xmlns:pic="http://schemas.openxmlformats.org/drawingml/2006/picture">
+                  <pic:nvPicPr>
+                    <pic:cNvPr id="0" name="Picture 10"/>
+                    <pic:cNvPicPr>
+                      <a:picLocks noChangeAspect="1" noChangeArrowheads="1"/>
+                    </pic:cNvPicPr>
+                  </pic:nvPicPr>
+                  <pic:blipFill>
+                    <a:blip r:embed="rId18"/>
+                    <a:srcRect/>
+                    <a:stretch>
+                      <a:fillRect/>
+                    </a:stretch>
+                  </pic:blipFill>
+                  <pic:spPr bwMode="auto">
+                    <a:xfrm>
+                      <a:off x="0" y="0"/>
+                      <a:ext cx="3320697" cy="2957799"/>
+                    </a:xfrm>
+                    <a:prstGeom prst="rect">
+                      <a:avLst/>
+                    </a:prstGeom>
+                    <a:noFill/>
+                    <a:ln w="12700">
+                      <a:solidFill>
+                        <a:schemeClr val="tx1"/>
+                      </a:solidFill>
+                      <a:miter lim="800000"/>
+                      <a:headEnd/>
+                      <a:tailEnd/>
+                    </a:ln>
+                    <a:effectLst>
+                      <a:outerShdw blurRad="50800" dist="38100" dir="2700000" algn="tl" rotWithShape="0">
+                        <a:prstClr val="black">
+                          <a:alpha val="40000"/>
+                        </a:prstClr>
+                      </a:outerShdw>
+                    </a:effectLst>
+                  </pic:spPr>
+                </pic:pic>
+              </a:graphicData>
+            </a:graphic>
+          </wp:inline>
+        </w:drawing>
+      </w:r>
+    </w:p>
+    <w:p/>
+    <w:p>
+      <w:pPr>
+        <w:pStyle w:val="Overskrift5"/>
+      </w:pPr>
+    </w:p>
+    <w:p>
+      <w:pPr>
+        <w:pStyle w:val="Overskrift5"/>
+      </w:pPr>
+      <w:r>
+        <w:t>Flightplan</w:t>
+      </w:r>
+    </w:p>
+    <w:p>
+      <w:r>
+        <w:t>In the flight page, there is also where the Flight Lead must fill in the flightplan for the flight. This information is used by controlling agencies and for situational awareness for other flights. Fill out departure and recovery airfield</w:t>
+      </w:r>
+      <w:r>
+        <w:t>. Fill out the planned departure time (ETD=Estimated Time of Departure) and the planned recovery time (ETA=Estimated Time of Arrival). Also fill in the intentions for the flight. For example, what type of departure, what is the route and taskings, and the planned recovery. In addition you can also add relevant information for controllers, such as loadouts, timings, frequencies you will be monitoring, who you will be working together with etc.</w:t>
+      </w:r>
+      <w:r>
+        <w:t xml:space="preserve"> </w:t>
+      </w:r>
+    </w:p>
+    <w:p>
+      <w:r>
+        <w:rPr>
+          <w:noProof/>
+          <w:lang w:val="nb-NO" w:eastAsia="nb-NO"/>
+        </w:rPr>
+        <w:pict>
+          <v:shape id="_x0000_s1040" type="#_x0000_t32" style="position:absolute;left:0;text-align:left;margin-left:136.35pt;margin-top:23.1pt;width:0;height:82.5pt;z-index:251674624" o:connectortype="straight" strokecolor="#ffc000" strokeweight="2pt">
+            <v:stroke endarrow="block"/>
+          </v:shape>
+        </w:pict>
+      </w:r>
+      <w:r>
+        <w:t xml:space="preserve">All information in the flightplan is what is a planned, and deviations might occur in flight, and that is normal and not a problem. </w:t>
+      </w:r>
+    </w:p>
+    <w:p>
+      <w:r>
+        <w:rPr>
+          <w:noProof/>
+          <w:lang w:val="nb-NO" w:eastAsia="nb-NO"/>
+        </w:rPr>
+        <w:pict>
+          <v:oval id="_x0000_s1039" style="position:absolute;left:0;text-align:left;margin-left:3.25pt;margin-top:78.75pt;width:276pt;height:97.5pt;z-index:251673600" fillcolor="black [3213]" strokecolor="#ffc000" strokeweight="2pt">
+            <v:fill opacity="0"/>
+          </v:oval>
+        </w:pict>
+      </w:r>
+      <w:r>
+        <w:rPr>
+          <w:noProof/>
+          <w:lang w:val="nb-NO" w:eastAsia="nb-NO"/>
+        </w:rPr>
+        <w:drawing>
+          <wp:inline distT="0" distB="0" distL="0" distR="0">
+            <wp:extent cx="3320861" cy="2957945"/>
+            <wp:effectExtent l="57150" t="19050" r="108139" b="71005"/>
+            <wp:docPr id="13" name="Bilde 10"/>
+            <wp:cNvGraphicFramePr>
+              <a:graphicFrameLocks xmlns:a="http://schemas.openxmlformats.org/drawingml/2006/main" noChangeAspect="1"/>
+            </wp:cNvGraphicFramePr>
+            <a:graphic xmlns:a="http://schemas.openxmlformats.org/drawingml/2006/main">
+              <a:graphicData uri="http://schemas.openxmlformats.org/drawingml/2006/picture">
+                <pic:pic xmlns:pic="http://schemas.openxmlformats.org/drawingml/2006/picture">
+                  <pic:nvPicPr>
+                    <pic:cNvPr id="0" name="Picture 10"/>
+                    <pic:cNvPicPr>
+                      <a:picLocks noChangeAspect="1" noChangeArrowheads="1"/>
+                    </pic:cNvPicPr>
+                  </pic:nvPicPr>
+                  <pic:blipFill>
+                    <a:blip r:embed="rId18"/>
+                    <a:srcRect/>
+                    <a:stretch>
+                      <a:fillRect/>
+                    </a:stretch>
+                  </pic:blipFill>
+                  <pic:spPr bwMode="auto">
+                    <a:xfrm>
+                      <a:off x="0" y="0"/>
+                      <a:ext cx="3320697" cy="2957799"/>
+                    </a:xfrm>
+                    <a:prstGeom prst="rect">
+                      <a:avLst/>
+                    </a:prstGeom>
+                    <a:noFill/>
+                    <a:ln w="12700">
+                      <a:solidFill>
+                        <a:schemeClr val="tx1"/>
+                      </a:solidFill>
+                      <a:miter lim="800000"/>
+                      <a:headEnd/>
+                      <a:tailEnd/>
+                    </a:ln>
+                    <a:effectLst>
+                      <a:outerShdw blurRad="50800" dist="38100" dir="2700000" algn="tl" rotWithShape="0">
+                        <a:prstClr val="black">
+                          <a:alpha val="40000"/>
+                        </a:prstClr>
+                      </a:outerShdw>
+                    </a:effectLst>
+                  </pic:spPr>
+                </pic:pic>
+              </a:graphicData>
+            </a:graphic>
+          </wp:inline>
+        </w:drawing>
+      </w:r>
+    </w:p>
+    <w:p/>
+    <w:p/>
+    <w:p>
+      <w:pPr>
+        <w:pStyle w:val="Overskrift5"/>
+      </w:pPr>
+      <w:r>
+        <w:t>Communication the 132</w:t>
+      </w:r>
+      <w:r>
+        <w:rPr>
+          <w:vertAlign w:val="superscript"/>
+        </w:rPr>
+        <w:t>nd</w:t>
+      </w:r>
+      <w:r>
+        <w:t xml:space="preserve"> Way</w:t>
+      </w:r>
+    </w:p>
+    <w:p>
+      <w:pPr>
+        <w:rPr>
+          <w:lang w:val="nb-NO"/>
+        </w:rPr>
+      </w:pPr>
+      <w:r>
+        <w:rPr>
+          <w:lang w:val="en-US"/>
+        </w:rPr>
+        <w:t>Radio communication is vital to ensure coordination and mission success</w:t>
+      </w:r>
+    </w:p>
+    <w:p>
+      <w:pPr>
+        <w:rPr>
+          <w:lang w:val="nb-NO"/>
+        </w:rPr>
+      </w:pPr>
+      <w:r>
         <w:rPr>
           <w:b/>
           <w:bCs/>
-        </w:rPr>
+          <w:lang w:val="en-US"/>
+        </w:rPr>
+        <w:t>Radio communication will have one of three purposes:</w:t>
+      </w:r>
+    </w:p>
+    <w:p>
+      <w:pPr>
+        <w:numPr>
+          <w:ilvl w:val="0"/>
+          <w:numId w:val="40"/>
+        </w:numPr>
+        <w:rPr>
+          <w:lang w:val="nb-NO"/>
+        </w:rPr>
+      </w:pPr>
+      <w:r>
+        <w:rPr>
+          <w:lang w:val="en-US"/>
+        </w:rPr>
+        <w:t>Ask for clearance(s)</w:t>
+      </w:r>
+    </w:p>
+    <w:p>
+      <w:pPr>
+        <w:numPr>
+          <w:ilvl w:val="0"/>
+          <w:numId w:val="40"/>
+        </w:numPr>
+        <w:rPr>
+          <w:lang w:val="nb-NO"/>
+        </w:rPr>
+      </w:pPr>
+      <w:r>
+        <w:rPr>
+          <w:lang w:val="en-US"/>
+        </w:rPr>
+        <w:t>Give instructions</w:t>
+      </w:r>
+    </w:p>
+    <w:p>
+      <w:pPr>
+        <w:numPr>
+          <w:ilvl w:val="0"/>
+          <w:numId w:val="40"/>
+        </w:numPr>
+        <w:rPr>
+          <w:lang w:val="nb-NO"/>
+        </w:rPr>
+      </w:pPr>
+      <w:r>
+        <w:rPr>
+          <w:lang w:val="en-US"/>
+        </w:rPr>
+        <w:t>Receive Instructions</w:t>
+      </w:r>
+    </w:p>
+    <w:p>
+      <w:pPr>
+        <w:rPr>
+          <w:lang w:val="nb-NO"/>
+        </w:rPr>
+      </w:pPr>
+      <w:r>
+        <w:rPr>
+          <w:b/>
+          <w:bCs/>
+          <w:lang w:val="en-US"/>
+        </w:rPr>
+        <w:t xml:space="preserve">Note: </w:t>
+      </w:r>
+    </w:p>
+    <w:p>
+      <w:pPr>
+        <w:rPr>
+          <w:lang w:val="nb-NO"/>
+        </w:rPr>
+      </w:pPr>
+      <w:r>
+        <w:rPr>
+          <w:lang w:val="en-US"/>
+        </w:rPr>
+        <w:t xml:space="preserve">VHF/UHF Radios are one-way communications only. We want efficient delivery of information by using as few words, in the shortest time possible in order to get our message across while freeing up the radios as much as possible. </w:t>
+      </w:r>
+    </w:p>
+    <w:p/>
+    <w:p/>
+    <w:p>
+      <w:pPr>
+        <w:numPr>
+          <w:ilvl w:val="0"/>
+          <w:numId w:val="41"/>
+        </w:numPr>
+        <w:rPr>
+          <w:lang w:val="nb-NO"/>
+        </w:rPr>
+      </w:pPr>
+      <w:r>
+        <w:rPr>
+          <w:b/>
+          <w:bCs/>
+          <w:lang w:val="en-US"/>
+        </w:rPr>
+        <w:t xml:space="preserve">During a flight, you (or FL) will talk to </w:t>
+      </w:r>
+      <w:r>
+        <w:rPr>
+          <w:b/>
+          <w:bCs/>
+          <w:lang w:val="en-US"/>
+        </w:rPr>
+        <w:t xml:space="preserve">THREE or </w:t>
+      </w:r>
+      <w:r>
+        <w:rPr>
+          <w:b/>
+          <w:bCs/>
+          <w:lang w:val="en-US"/>
+        </w:rPr>
+        <w:t>FOUR agencies...</w:t>
+      </w:r>
+    </w:p>
+    <w:p>
+      <w:pPr>
+        <w:numPr>
+          <w:ilvl w:val="1"/>
+          <w:numId w:val="41"/>
+        </w:numPr>
+        <w:rPr>
+          <w:i/>
+          <w:lang w:val="nb-NO"/>
+        </w:rPr>
+      </w:pPr>
+      <w:r>
+        <w:rPr>
+          <w:i/>
+          <w:lang w:val="en-US"/>
+        </w:rPr>
+        <w:t>GROUND (GND)</w:t>
+      </w:r>
+      <w:r>
+        <w:rPr>
+          <w:i/>
+          <w:lang w:val="en-US"/>
+        </w:rPr>
+        <w:t xml:space="preserve"> (Not always used)</w:t>
+      </w:r>
+    </w:p>
+    <w:p>
+      <w:pPr>
+        <w:numPr>
+          <w:ilvl w:val="1"/>
+          <w:numId w:val="41"/>
+        </w:numPr>
+        <w:rPr>
+          <w:lang w:val="nb-NO"/>
+        </w:rPr>
+      </w:pPr>
+      <w:r>
+        <w:rPr>
+          <w:lang w:val="en-US"/>
+        </w:rPr>
+        <w:t>TOWER (TWR)</w:t>
+      </w:r>
+    </w:p>
+    <w:p>
+      <w:pPr>
+        <w:numPr>
+          <w:ilvl w:val="1"/>
+          <w:numId w:val="41"/>
+        </w:numPr>
+        <w:rPr>
+          <w:lang w:val="nb-NO"/>
+        </w:rPr>
+      </w:pPr>
+      <w:r>
+        <w:rPr>
+          <w:lang w:val="en-US"/>
+        </w:rPr>
+        <w:t>CONTROL (CTRL</w:t>
+      </w:r>
+      <w:r>
+        <w:rPr>
+          <w:lang w:val="en-US"/>
+        </w:rPr>
+        <w:t>)</w:t>
+      </w:r>
+    </w:p>
+    <w:p>
+      <w:pPr>
+        <w:numPr>
+          <w:ilvl w:val="1"/>
+          <w:numId w:val="41"/>
+        </w:numPr>
+        <w:rPr>
+          <w:lang w:val="nb-NO"/>
+        </w:rPr>
+      </w:pPr>
+      <w:r>
+        <w:rPr>
+          <w:lang w:val="en-US"/>
+        </w:rPr>
+        <w:t>AWACS (DARKSTAR/MAGIC/CRYSTAL/OVERLORD)</w:t>
+      </w:r>
+    </w:p>
+    <w:p>
+      <w:pPr>
+        <w:numPr>
+          <w:ilvl w:val="0"/>
+          <w:numId w:val="41"/>
+        </w:numPr>
+        <w:rPr>
+          <w:lang w:val="nb-NO"/>
+        </w:rPr>
+      </w:pPr>
+      <w:r>
+        <w:rPr>
+          <w:b/>
+          <w:bCs/>
+          <w:lang w:val="en-US"/>
+        </w:rPr>
+        <w:t xml:space="preserve">…and request </w:t>
+      </w:r>
+      <w:r>
+        <w:rPr>
+          <w:b/>
+          <w:bCs/>
+          <w:lang w:val="en-US"/>
+        </w:rPr>
+        <w:t>THREE</w:t>
+      </w:r>
+      <w:r>
+        <w:rPr>
+          <w:b/>
+          <w:bCs/>
+          <w:lang w:val="en-US"/>
+        </w:rPr>
+        <w:t xml:space="preserve"> clearances</w:t>
+      </w:r>
+    </w:p>
+    <w:p>
+      <w:pPr>
+        <w:numPr>
+          <w:ilvl w:val="1"/>
+          <w:numId w:val="41"/>
+        </w:numPr>
+        <w:rPr>
+          <w:lang w:val="nb-NO"/>
+        </w:rPr>
+      </w:pPr>
+      <w:r>
+        <w:rPr>
+          <w:lang w:val="en-US"/>
+        </w:rPr>
+        <w:t>GND: Taxi Clearance</w:t>
+      </w:r>
+    </w:p>
+    <w:p>
+      <w:pPr>
+        <w:numPr>
+          <w:ilvl w:val="1"/>
+          <w:numId w:val="41"/>
+        </w:numPr>
+        <w:rPr>
+          <w:lang w:val="nb-NO"/>
+        </w:rPr>
+      </w:pPr>
+      <w:r>
+        <w:rPr>
+          <w:lang w:val="en-US"/>
+        </w:rPr>
+        <w:t>TWR: Departure Clearance</w:t>
+      </w:r>
+    </w:p>
+    <w:p>
+      <w:pPr>
+        <w:numPr>
+          <w:ilvl w:val="1"/>
+          <w:numId w:val="41"/>
+        </w:numPr>
+        <w:rPr>
+          <w:lang w:val="nb-NO"/>
+        </w:rPr>
+      </w:pPr>
+      <w:r>
+        <w:rPr>
+          <w:lang w:val="en-US"/>
+        </w:rPr>
+        <w:t>TWR: Landing Clearance</w:t>
+      </w:r>
+    </w:p>
+    <w:p/>
+    <w:p/>
+    <w:p/>
+    <w:p>
+      <w:pPr>
+        <w:pStyle w:val="Overskrift5"/>
+      </w:pPr>
+      <w:r>
+        <w:t>Altitude and flight levels</w:t>
+      </w:r>
+    </w:p>
+    <w:p/>
+    <w:p>
+      <w:pPr>
+        <w:pStyle w:val="Overskrift5"/>
+      </w:pPr>
+      <w:r>
+        <w:t>Authentication</w:t>
+      </w:r>
+    </w:p>
+    <w:p>
+      <w:r>
+        <w:t>AET-100</w:t>
+      </w:r>
+    </w:p>
+    <w:p>
+      <w:r>
+        <w:t>TAT-100</w:t>
+      </w:r>
+    </w:p>
+    <w:p>
+      <w:r>
+        <w:t>RAMROD</w:t>
+      </w:r>
+    </w:p>
+    <w:p/>
+    <w:p>
+      <w:pPr>
         <w:sectPr>
           <w:pgSz w:w="11906" w:h="16838"/>
           <w:pgMar w:top="1440" w:right="1440" w:bottom="1440" w:left="1440" w:header="720" w:footer="720" w:gutter="0"/>
@@ -6903,7 +7856,7 @@
       <w:pPr>
         <w:pStyle w:val="Overskrift1"/>
       </w:pPr>
-      <w:bookmarkStart w:id="6" w:name="_Toc26908989"/>
+      <w:bookmarkStart w:id="6" w:name="_Toc27149018"/>
       <w:r>
         <w:lastRenderedPageBreak/>
         <w:t>MISSION QUALIFICATION TRAINING</w:t>
@@ -6918,13 +7871,7 @@
       <w:pPr>
         <w:pStyle w:val="Overskrift2"/>
       </w:pPr>
-      <w:bookmarkStart w:id="7" w:name="_Toc26908990"/>
-      <w:r>
-        <w:t xml:space="preserve">MQT-1: </w:t>
-      </w:r>
-      <w:r>
-        <w:t>388-</w:t>
-      </w:r>
+      <w:bookmarkStart w:id="7" w:name="_Toc27149019"/>
       <w:r>
         <w:t xml:space="preserve">TAC-01: </w:t>
       </w:r>
@@ -7088,11 +8035,6 @@
     <w:p>
       <w:pPr>
         <w:pStyle w:val="Overskrift3"/>
-        <w:numPr>
-          <w:ilvl w:val="0"/>
-          <w:numId w:val="0"/>
-        </w:numPr>
-        <w:ind w:left="680" w:hanging="680"/>
       </w:pPr>
       <w:r>
         <w:t xml:space="preserve">SOME </w:t>
@@ -7592,14 +8534,8 @@
     <w:p>
       <w:pPr>
         <w:pStyle w:val="Overskrift3"/>
-        <w:numPr>
-          <w:ilvl w:val="0"/>
-          <w:numId w:val="0"/>
-        </w:numPr>
-        <w:ind w:left="680" w:hanging="680"/>
-      </w:pPr>
-      <w:r>
-        <w:lastRenderedPageBreak/>
+      </w:pPr>
+      <w:r>
         <w:t>COCKPIT REFERENCES</w:t>
       </w:r>
     </w:p>
@@ -7637,10 +8573,10 @@
                     <pic:cNvPicPr/>
                   </pic:nvPicPr>
                   <pic:blipFill>
-                    <a:blip r:embed="rId16">
+                    <a:blip r:embed="rId19">
                       <a:extLst>
                         <a:ext uri="{28A0092B-C50C-407E-A947-70E740481C1C}">
-                          <a14:useLocalDpi xmlns:a14="http://schemas.microsoft.com/office/drawing/2010/main" xmlns:wps="http://schemas.microsoft.com/office/word/2010/wordprocessingShape" xmlns:wpi="http://schemas.microsoft.com/office/word/2010/wordprocessingInk" xmlns:wpg="http://schemas.microsoft.com/office/word/2010/wordprocessingGroup" xmlns:w16se="http://schemas.microsoft.com/office/word/2015/wordml/symex" xmlns:w16cid="http://schemas.microsoft.com/office/word/2016/wordml/cid" xmlns:w15="http://schemas.microsoft.com/office/word/2012/wordml" xmlns:w14="http://schemas.microsoft.com/office/word/2010/wordml" xmlns:w="http://schemas.openxmlformats.org/wordprocessingml/2006/main" xmlns:w10="urn:schemas-microsoft-com:office:word" xmlns:wp14="http://schemas.microsoft.com/office/word/2010/wordprocessingDrawing" xmlns:v="urn:schemas-microsoft-com:vml" xmlns:o="urn:schemas-microsoft-com:office:office" xmlns:am3d="http://schemas.microsoft.com/office/drawing/2017/model3d" xmlns:aink="http://schemas.microsoft.com/office/drawing/2016/ink" xmlns:mc="http://schemas.openxmlformats.org/markup-compatibility/2006" xmlns:cx8="http://schemas.microsoft.com/office/drawing/2016/5/14/chartex" xmlns:cx7="http://schemas.microsoft.com/office/drawing/2016/5/13/chartex" xmlns:cx6="http://schemas.microsoft.com/office/drawing/2016/5/12/chartex" xmlns:cx5="http://schemas.microsoft.com/office/drawing/2016/5/11/chartex" xmlns:cx4="http://schemas.microsoft.com/office/drawing/2016/5/10/chartex" xmlns:cx3="http://schemas.microsoft.com/office/drawing/2016/5/9/chartex" xmlns:cx2="http://schemas.microsoft.com/office/drawing/2015/10/21/chartex" xmlns:cx1="http://schemas.microsoft.com/office/drawing/2015/9/8/chartex" xmlns:cx="http://schemas.microsoft.com/office/drawing/2014/chartex" xmlns:wpc="http://schemas.microsoft.com/office/word/2010/wordprocessingCanvas" xmlns="" val="0"/>
+                          <a14:useLocalDpi xmlns="" xmlns:wpc="http://schemas.microsoft.com/office/word/2010/wordprocessingCanvas" xmlns:cx="http://schemas.microsoft.com/office/drawing/2014/chartex" xmlns:cx1="http://schemas.microsoft.com/office/drawing/2015/9/8/chartex" xmlns:cx2="http://schemas.microsoft.com/office/drawing/2015/10/21/chartex" xmlns:cx3="http://schemas.microsoft.com/office/drawing/2016/5/9/chartex" xmlns:cx4="http://schemas.microsoft.com/office/drawing/2016/5/10/chartex" xmlns:cx5="http://schemas.microsoft.com/office/drawing/2016/5/11/chartex" xmlns:cx6="http://schemas.microsoft.com/office/drawing/2016/5/12/chartex" xmlns:cx7="http://schemas.microsoft.com/office/drawing/2016/5/13/chartex" xmlns:cx8="http://schemas.microsoft.com/office/drawing/2016/5/14/chartex" xmlns:mc="http://schemas.openxmlformats.org/markup-compatibility/2006" xmlns:aink="http://schemas.microsoft.com/office/drawing/2016/ink" xmlns:am3d="http://schemas.microsoft.com/office/drawing/2017/model3d" xmlns:o="urn:schemas-microsoft-com:office:office" xmlns:v="urn:schemas-microsoft-com:vml" xmlns:wp14="http://schemas.microsoft.com/office/word/2010/wordprocessingDrawing" xmlns:w10="urn:schemas-microsoft-com:office:word" xmlns:w="http://schemas.openxmlformats.org/wordprocessingml/2006/main" xmlns:w14="http://schemas.microsoft.com/office/word/2010/wordml" xmlns:w15="http://schemas.microsoft.com/office/word/2012/wordml" xmlns:w16cid="http://schemas.microsoft.com/office/word/2016/wordml/cid" xmlns:w16se="http://schemas.microsoft.com/office/word/2015/wordml/symex" xmlns:wpg="http://schemas.microsoft.com/office/word/2010/wordprocessingGroup" xmlns:wpi="http://schemas.microsoft.com/office/word/2010/wordprocessingInk" xmlns:wps="http://schemas.microsoft.com/office/word/2010/wordprocessingShape" xmlns:a14="http://schemas.microsoft.com/office/drawing/2010/main" val="0"/>
                         </a:ext>
                       </a:extLst>
                     </a:blip>
@@ -7704,10 +8640,10 @@
                     <pic:cNvPicPr/>
                   </pic:nvPicPr>
                   <pic:blipFill>
-                    <a:blip r:embed="rId17">
+                    <a:blip r:embed="rId20">
                       <a:extLst>
                         <a:ext uri="{28A0092B-C50C-407E-A947-70E740481C1C}">
-                          <a14:useLocalDpi xmlns:a14="http://schemas.microsoft.com/office/drawing/2010/main" xmlns:wps="http://schemas.microsoft.com/office/word/2010/wordprocessingShape" xmlns:wpi="http://schemas.microsoft.com/office/word/2010/wordprocessingInk" xmlns:wpg="http://schemas.microsoft.com/office/word/2010/wordprocessingGroup" xmlns:w16se="http://schemas.microsoft.com/office/word/2015/wordml/symex" xmlns:w16cid="http://schemas.microsoft.com/office/word/2016/wordml/cid" xmlns:w15="http://schemas.microsoft.com/office/word/2012/wordml" xmlns:w14="http://schemas.microsoft.com/office/word/2010/wordml" xmlns:w="http://schemas.openxmlformats.org/wordprocessingml/2006/main" xmlns:w10="urn:schemas-microsoft-com:office:word" xmlns:wp14="http://schemas.microsoft.com/office/word/2010/wordprocessingDrawing" xmlns:v="urn:schemas-microsoft-com:vml" xmlns:o="urn:schemas-microsoft-com:office:office" xmlns:am3d="http://schemas.microsoft.com/office/drawing/2017/model3d" xmlns:aink="http://schemas.microsoft.com/office/drawing/2016/ink" xmlns:mc="http://schemas.openxmlformats.org/markup-compatibility/2006" xmlns:cx8="http://schemas.microsoft.com/office/drawing/2016/5/14/chartex" xmlns:cx7="http://schemas.microsoft.com/office/drawing/2016/5/13/chartex" xmlns:cx6="http://schemas.microsoft.com/office/drawing/2016/5/12/chartex" xmlns:cx5="http://schemas.microsoft.com/office/drawing/2016/5/11/chartex" xmlns:cx4="http://schemas.microsoft.com/office/drawing/2016/5/10/chartex" xmlns:cx3="http://schemas.microsoft.com/office/drawing/2016/5/9/chartex" xmlns:cx2="http://schemas.microsoft.com/office/drawing/2015/10/21/chartex" xmlns:cx1="http://schemas.microsoft.com/office/drawing/2015/9/8/chartex" xmlns:cx="http://schemas.microsoft.com/office/drawing/2014/chartex" xmlns:wpc="http://schemas.microsoft.com/office/word/2010/wordprocessingCanvas" xmlns="" val="0"/>
+                          <a14:useLocalDpi xmlns="" xmlns:wpc="http://schemas.microsoft.com/office/word/2010/wordprocessingCanvas" xmlns:cx="http://schemas.microsoft.com/office/drawing/2014/chartex" xmlns:cx1="http://schemas.microsoft.com/office/drawing/2015/9/8/chartex" xmlns:cx2="http://schemas.microsoft.com/office/drawing/2015/10/21/chartex" xmlns:cx3="http://schemas.microsoft.com/office/drawing/2016/5/9/chartex" xmlns:cx4="http://schemas.microsoft.com/office/drawing/2016/5/10/chartex" xmlns:cx5="http://schemas.microsoft.com/office/drawing/2016/5/11/chartex" xmlns:cx6="http://schemas.microsoft.com/office/drawing/2016/5/12/chartex" xmlns:cx7="http://schemas.microsoft.com/office/drawing/2016/5/13/chartex" xmlns:cx8="http://schemas.microsoft.com/office/drawing/2016/5/14/chartex" xmlns:mc="http://schemas.openxmlformats.org/markup-compatibility/2006" xmlns:aink="http://schemas.microsoft.com/office/drawing/2016/ink" xmlns:am3d="http://schemas.microsoft.com/office/drawing/2017/model3d" xmlns:o="urn:schemas-microsoft-com:office:office" xmlns:v="urn:schemas-microsoft-com:vml" xmlns:wp14="http://schemas.microsoft.com/office/word/2010/wordprocessingDrawing" xmlns:w10="urn:schemas-microsoft-com:office:word" xmlns:w="http://schemas.openxmlformats.org/wordprocessingml/2006/main" xmlns:w14="http://schemas.microsoft.com/office/word/2010/wordml" xmlns:w15="http://schemas.microsoft.com/office/word/2012/wordml" xmlns:w16cid="http://schemas.microsoft.com/office/word/2016/wordml/cid" xmlns:w16se="http://schemas.microsoft.com/office/word/2015/wordml/symex" xmlns:wpg="http://schemas.microsoft.com/office/word/2010/wordprocessingGroup" xmlns:wpi="http://schemas.microsoft.com/office/word/2010/wordprocessingInk" xmlns:wps="http://schemas.microsoft.com/office/word/2010/wordprocessingShape" xmlns:a14="http://schemas.microsoft.com/office/drawing/2010/main" val="0"/>
                         </a:ext>
                       </a:extLst>
                     </a:blip>
@@ -7778,10 +8714,10 @@
                     <pic:cNvPicPr/>
                   </pic:nvPicPr>
                   <pic:blipFill>
-                    <a:blip r:embed="rId18">
+                    <a:blip r:embed="rId21">
                       <a:extLst>
                         <a:ext uri="{28A0092B-C50C-407E-A947-70E740481C1C}">
-                          <a14:useLocalDpi xmlns:a14="http://schemas.microsoft.com/office/drawing/2010/main" xmlns:wps="http://schemas.microsoft.com/office/word/2010/wordprocessingShape" xmlns:wpi="http://schemas.microsoft.com/office/word/2010/wordprocessingInk" xmlns:wpg="http://schemas.microsoft.com/office/word/2010/wordprocessingGroup" xmlns:w16se="http://schemas.microsoft.com/office/word/2015/wordml/symex" xmlns:w16cid="http://schemas.microsoft.com/office/word/2016/wordml/cid" xmlns:w15="http://schemas.microsoft.com/office/word/2012/wordml" xmlns:w14="http://schemas.microsoft.com/office/word/2010/wordml" xmlns:w="http://schemas.openxmlformats.org/wordprocessingml/2006/main" xmlns:w10="urn:schemas-microsoft-com:office:word" xmlns:wp14="http://schemas.microsoft.com/office/word/2010/wordprocessingDrawing" xmlns:v="urn:schemas-microsoft-com:vml" xmlns:o="urn:schemas-microsoft-com:office:office" xmlns:am3d="http://schemas.microsoft.com/office/drawing/2017/model3d" xmlns:aink="http://schemas.microsoft.com/office/drawing/2016/ink" xmlns:mc="http://schemas.openxmlformats.org/markup-compatibility/2006" xmlns:cx8="http://schemas.microsoft.com/office/drawing/2016/5/14/chartex" xmlns:cx7="http://schemas.microsoft.com/office/drawing/2016/5/13/chartex" xmlns:cx6="http://schemas.microsoft.com/office/drawing/2016/5/12/chartex" xmlns:cx5="http://schemas.microsoft.com/office/drawing/2016/5/11/chartex" xmlns:cx4="http://schemas.microsoft.com/office/drawing/2016/5/10/chartex" xmlns:cx3="http://schemas.microsoft.com/office/drawing/2016/5/9/chartex" xmlns:cx2="http://schemas.microsoft.com/office/drawing/2015/10/21/chartex" xmlns:cx1="http://schemas.microsoft.com/office/drawing/2015/9/8/chartex" xmlns:cx="http://schemas.microsoft.com/office/drawing/2014/chartex" xmlns:wpc="http://schemas.microsoft.com/office/word/2010/wordprocessingCanvas" xmlns="" val="0"/>
+                          <a14:useLocalDpi xmlns="" xmlns:wpc="http://schemas.microsoft.com/office/word/2010/wordprocessingCanvas" xmlns:cx="http://schemas.microsoft.com/office/drawing/2014/chartex" xmlns:cx1="http://schemas.microsoft.com/office/drawing/2015/9/8/chartex" xmlns:cx2="http://schemas.microsoft.com/office/drawing/2015/10/21/chartex" xmlns:cx3="http://schemas.microsoft.com/office/drawing/2016/5/9/chartex" xmlns:cx4="http://schemas.microsoft.com/office/drawing/2016/5/10/chartex" xmlns:cx5="http://schemas.microsoft.com/office/drawing/2016/5/11/chartex" xmlns:cx6="http://schemas.microsoft.com/office/drawing/2016/5/12/chartex" xmlns:cx7="http://schemas.microsoft.com/office/drawing/2016/5/13/chartex" xmlns:cx8="http://schemas.microsoft.com/office/drawing/2016/5/14/chartex" xmlns:mc="http://schemas.openxmlformats.org/markup-compatibility/2006" xmlns:aink="http://schemas.microsoft.com/office/drawing/2016/ink" xmlns:am3d="http://schemas.microsoft.com/office/drawing/2017/model3d" xmlns:o="urn:schemas-microsoft-com:office:office" xmlns:v="urn:schemas-microsoft-com:vml" xmlns:wp14="http://schemas.microsoft.com/office/word/2010/wordprocessingDrawing" xmlns:w10="urn:schemas-microsoft-com:office:word" xmlns:w="http://schemas.openxmlformats.org/wordprocessingml/2006/main" xmlns:w14="http://schemas.microsoft.com/office/word/2010/wordml" xmlns:w15="http://schemas.microsoft.com/office/word/2012/wordml" xmlns:w16cid="http://schemas.microsoft.com/office/word/2016/wordml/cid" xmlns:w16se="http://schemas.microsoft.com/office/word/2015/wordml/symex" xmlns:wpg="http://schemas.microsoft.com/office/word/2010/wordprocessingGroup" xmlns:wpi="http://schemas.microsoft.com/office/word/2010/wordprocessingInk" xmlns:wps="http://schemas.microsoft.com/office/word/2010/wordprocessingShape" xmlns:a14="http://schemas.microsoft.com/office/drawing/2010/main" val="0"/>
                         </a:ext>
                       </a:extLst>
                     </a:blip>
@@ -7816,11 +8752,6 @@
     <w:p>
       <w:pPr>
         <w:pStyle w:val="Overskrift3"/>
-        <w:numPr>
-          <w:ilvl w:val="0"/>
-          <w:numId w:val="0"/>
-        </w:numPr>
-        <w:ind w:left="680" w:hanging="680"/>
       </w:pPr>
       <w:r>
         <w:t>FORMATION RESPONSIBILITIES</w:t>
@@ -7929,11 +8860,6 @@
     <w:p>
       <w:pPr>
         <w:pStyle w:val="Overskrift3"/>
-        <w:numPr>
-          <w:ilvl w:val="0"/>
-          <w:numId w:val="0"/>
-        </w:numPr>
-        <w:ind w:left="680" w:hanging="680"/>
       </w:pPr>
       <w:r>
         <w:t>VISUAL LOOKOUT</w:t>
@@ -7986,7 +8912,7 @@
                     <pic:cNvPicPr/>
                   </pic:nvPicPr>
                   <pic:blipFill>
-                    <a:blip r:embed="rId19"/>
+                    <a:blip r:embed="rId22"/>
                     <a:stretch>
                       <a:fillRect/>
                     </a:stretch>
@@ -8241,11 +9167,6 @@
     <w:p>
       <w:pPr>
         <w:pStyle w:val="Overskrift3"/>
-        <w:numPr>
-          <w:ilvl w:val="0"/>
-          <w:numId w:val="0"/>
-        </w:numPr>
-        <w:ind w:left="680" w:hanging="680"/>
       </w:pPr>
       <w:r>
         <w:t>THE CONTRACT</w:t>
@@ -8450,11 +9371,6 @@
     <w:p>
       <w:pPr>
         <w:pStyle w:val="Overskrift3"/>
-        <w:numPr>
-          <w:ilvl w:val="0"/>
-          <w:numId w:val="0"/>
-        </w:numPr>
-        <w:ind w:left="680" w:hanging="680"/>
       </w:pPr>
       <w:r>
         <w:t>FORMATIONS</w:t>
@@ -8469,6 +9385,34 @@
       </w:r>
     </w:p>
     <w:p>
+      <w:pPr>
+        <w:pStyle w:val="Overskrift4"/>
+      </w:pPr>
+    </w:p>
+    <w:p>
+      <w:pPr>
+        <w:pStyle w:val="Overskrift4"/>
+      </w:pPr>
+      <w:r>
+        <w:t>Rolling departure</w:t>
+      </w:r>
+    </w:p>
+    <w:p>
+      <w:pPr>
+        <w:pStyle w:val="Overskrift4"/>
+      </w:pPr>
+    </w:p>
+    <w:p>
+      <w:pPr>
+        <w:pStyle w:val="Overskrift4"/>
+      </w:pPr>
+      <w:r>
+        <w:t>Trail departure</w:t>
+      </w:r>
+    </w:p>
+    <w:p/>
+    <w:p/>
+    <w:p>
       <w:r>
         <w:t>Conditions</w:t>
       </w:r>
@@ -8483,7 +9427,6 @@
       </w:r>
     </w:p>
     <w:p/>
-    <w:p/>
     <w:p>
       <w:pPr>
         <w:pStyle w:val="Overskrift4"/>
@@ -8508,7 +9451,6 @@
       </w:r>
     </w:p>
     <w:p/>
-    <w:p/>
     <w:p>
       <w:pPr>
         <w:pStyle w:val="Overskrift4"/>
@@ -8518,7 +9460,6 @@
       </w:r>
     </w:p>
     <w:p/>
-    <w:p/>
     <w:p>
       <w:pPr>
         <w:pStyle w:val="Overskrift4"/>
@@ -8531,13 +9472,9 @@
     <w:p>
       <w:pPr>
         <w:pStyle w:val="Overskrift3"/>
-        <w:numPr>
-          <w:ilvl w:val="0"/>
-          <w:numId w:val="0"/>
-        </w:numPr>
-        <w:ind w:left="680" w:hanging="680"/>
-      </w:pPr>
-      <w:r>
+      </w:pPr>
+      <w:r>
+        <w:lastRenderedPageBreak/>
         <w:t>TURNS</w:t>
       </w:r>
     </w:p>
@@ -8556,12 +9493,10 @@
         <w:pStyle w:val="Overskrift4"/>
       </w:pPr>
       <w:r>
-        <w:lastRenderedPageBreak/>
         <w:t>HOOK TURN</w:t>
       </w:r>
     </w:p>
     <w:p/>
-    <w:p/>
     <w:p>
       <w:pPr>
         <w:pStyle w:val="Overskrift4"/>
@@ -8571,7 +9506,6 @@
       </w:r>
     </w:p>
     <w:p/>
-    <w:p/>
     <w:p>
       <w:pPr>
         <w:pStyle w:val="Overskrift4"/>
@@ -8581,7 +9515,6 @@
       </w:r>
     </w:p>
     <w:p/>
-    <w:p/>
     <w:p>
       <w:pPr>
         <w:pStyle w:val="Overskrift4"/>
@@ -8591,7 +9524,6 @@
       </w:r>
     </w:p>
     <w:p/>
-    <w:p/>
     <w:p>
       <w:pPr>
         <w:pStyle w:val="Overskrift4"/>
@@ -8648,9 +9580,9 @@
       <w:pPr>
         <w:pStyle w:val="Overskrift2"/>
       </w:pPr>
-      <w:bookmarkStart w:id="8" w:name="_Toc26908991"/>
-      <w:r>
-        <w:t xml:space="preserve">MQT-6: 388-TAC-02: </w:t>
+      <w:bookmarkStart w:id="8" w:name="_Toc27149020"/>
+      <w:r>
+        <w:t xml:space="preserve">TAC-02: </w:t>
       </w:r>
       <w:r>
         <w:rPr>
@@ -8675,9 +9607,9 @@
       <w:pPr>
         <w:pStyle w:val="Overskrift2"/>
       </w:pPr>
-      <w:bookmarkStart w:id="9" w:name="_Toc26908992"/>
-      <w:r>
-        <w:t>MQT-7: 388-TAC-</w:t>
+      <w:bookmarkStart w:id="9" w:name="_Toc27149021"/>
+      <w:r>
+        <w:t>TAC-</w:t>
       </w:r>
       <w:r>
         <w:t>03</w:t>
@@ -8701,9 +9633,9 @@
       <w:pPr>
         <w:pStyle w:val="Overskrift2"/>
       </w:pPr>
-      <w:bookmarkStart w:id="10" w:name="_Toc26908993"/>
-      <w:r>
-        <w:t xml:space="preserve">MQT-8: 388-TAC-04: </w:t>
+      <w:bookmarkStart w:id="10" w:name="_Toc27149022"/>
+      <w:r>
+        <w:t xml:space="preserve">TAC-04: </w:t>
       </w:r>
       <w:r>
         <w:rPr>
@@ -8721,10 +9653,7 @@
       <w:pPr>
         <w:pStyle w:val="Overskrift2"/>
       </w:pPr>
-      <w:bookmarkStart w:id="11" w:name="_Toc26908994"/>
-      <w:r>
-        <w:t>MQT-9: 388-</w:t>
-      </w:r>
+      <w:bookmarkStart w:id="11" w:name="_Toc27149023"/>
       <w:r>
         <w:t>SAT-01</w:t>
       </w:r>
@@ -8747,10 +9676,7 @@
       <w:pPr>
         <w:pStyle w:val="Overskrift2"/>
       </w:pPr>
-      <w:bookmarkStart w:id="12" w:name="_Toc26908995"/>
-      <w:r>
-        <w:t>MQT-10: 388-</w:t>
-      </w:r>
+      <w:bookmarkStart w:id="12" w:name="_Toc27149024"/>
       <w:r>
         <w:t>SAT</w:t>
       </w:r>
@@ -8779,9 +9705,9 @@
       <w:pPr>
         <w:pStyle w:val="Overskrift2"/>
       </w:pPr>
-      <w:bookmarkStart w:id="13" w:name="_Toc26908996"/>
-      <w:r>
-        <w:t xml:space="preserve">MQT-11: 388-ACT-01: </w:t>
+      <w:bookmarkStart w:id="13" w:name="_Toc27149025"/>
+      <w:r>
+        <w:t xml:space="preserve">ACT-01: </w:t>
       </w:r>
       <w:r>
         <w:rPr>
@@ -8799,9 +9725,9 @@
       <w:pPr>
         <w:pStyle w:val="Overskrift2"/>
       </w:pPr>
-      <w:bookmarkStart w:id="14" w:name="_Toc26908997"/>
-      <w:r>
-        <w:t xml:space="preserve">MQT-12: 388-ACT-02: </w:t>
+      <w:bookmarkStart w:id="14" w:name="_Toc27149026"/>
+      <w:r>
+        <w:t xml:space="preserve">ACT-02: </w:t>
       </w:r>
       <w:r>
         <w:rPr>
@@ -8819,9 +9745,9 @@
       <w:pPr>
         <w:pStyle w:val="Overskrift2"/>
       </w:pPr>
-      <w:bookmarkStart w:id="15" w:name="_Toc26908998"/>
-      <w:r>
-        <w:t xml:space="preserve">MQT-13: 388-TAC-05: </w:t>
+      <w:bookmarkStart w:id="15" w:name="_Toc27149027"/>
+      <w:r>
+        <w:t xml:space="preserve">TAC-05: </w:t>
       </w:r>
       <w:r>
         <w:rPr>
@@ -8857,7 +9783,7 @@
       <w:pPr>
         <w:pStyle w:val="Overskrift1"/>
       </w:pPr>
-      <w:bookmarkStart w:id="16" w:name="_Toc26908999"/>
+      <w:bookmarkStart w:id="16" w:name="_Toc27149028"/>
       <w:r>
         <w:rPr>
           <w:b/>
@@ -8876,9 +9802,9 @@
       <w:pPr>
         <w:pStyle w:val="Overskrift2"/>
       </w:pPr>
-      <w:bookmarkStart w:id="17" w:name="_Toc26909000"/>
-      <w:r>
-        <w:t xml:space="preserve">CT-2: 388-ACT-03: </w:t>
+      <w:bookmarkStart w:id="17" w:name="_Toc27149029"/>
+      <w:r>
+        <w:t xml:space="preserve">ACT-03: </w:t>
       </w:r>
       <w:r>
         <w:rPr>
@@ -8896,9 +9822,9 @@
       <w:pPr>
         <w:pStyle w:val="Overskrift2"/>
       </w:pPr>
-      <w:bookmarkStart w:id="18" w:name="_Toc26909001"/>
-      <w:r>
-        <w:t>CT-3: 388-ACT-0</w:t>
+      <w:bookmarkStart w:id="18" w:name="_Toc27149030"/>
+      <w:r>
+        <w:t>ACT-0</w:t>
       </w:r>
       <w:r>
         <w:t>4</w:t>
@@ -8922,9 +9848,9 @@
       <w:pPr>
         <w:pStyle w:val="Overskrift2"/>
       </w:pPr>
-      <w:bookmarkStart w:id="19" w:name="_Toc26909002"/>
-      <w:r>
-        <w:t>CT-4: 388-ACT-0</w:t>
+      <w:bookmarkStart w:id="19" w:name="_Toc27149031"/>
+      <w:r>
+        <w:t>ACT-0</w:t>
       </w:r>
       <w:r>
         <w:t>5</w:t>
@@ -8948,10 +9874,7 @@
       <w:pPr>
         <w:pStyle w:val="Overskrift2"/>
       </w:pPr>
-      <w:bookmarkStart w:id="20" w:name="_Toc26909003"/>
-      <w:r>
-        <w:t>CT-5: 388-</w:t>
-      </w:r>
+      <w:bookmarkStart w:id="20" w:name="_Toc27149032"/>
       <w:r>
         <w:t>SAT</w:t>
       </w:r>
@@ -8974,10 +9897,7 @@
       <w:pPr>
         <w:pStyle w:val="Overskrift2"/>
       </w:pPr>
-      <w:bookmarkStart w:id="21" w:name="_Toc26909004"/>
-      <w:r>
-        <w:t>CT-6: 388-</w:t>
-      </w:r>
+      <w:bookmarkStart w:id="21" w:name="_Toc27149033"/>
       <w:r>
         <w:t>SAT</w:t>
       </w:r>
@@ -9006,9 +9926,9 @@
       <w:pPr>
         <w:pStyle w:val="Overskrift2"/>
       </w:pPr>
-      <w:bookmarkStart w:id="22" w:name="_Toc26909005"/>
-      <w:r>
-        <w:t>CT-7: 388-ACT-0</w:t>
+      <w:bookmarkStart w:id="22" w:name="_Toc27149034"/>
+      <w:r>
+        <w:t>ACT-0</w:t>
       </w:r>
       <w:r>
         <w:t>6</w:t>
@@ -9032,10 +9952,7 @@
       <w:pPr>
         <w:pStyle w:val="Overskrift2"/>
       </w:pPr>
-      <w:bookmarkStart w:id="23" w:name="_Toc26909006"/>
-      <w:r>
-        <w:t>CT-8: 388-</w:t>
-      </w:r>
+      <w:bookmarkStart w:id="23" w:name="_Toc27149035"/>
       <w:r>
         <w:t>SAT</w:t>
       </w:r>
@@ -9070,10 +9987,7 @@
       <w:pPr>
         <w:pStyle w:val="Overskrift2"/>
       </w:pPr>
-      <w:bookmarkStart w:id="24" w:name="_Toc26909007"/>
-      <w:r>
-        <w:t>CT-9: 388-</w:t>
-      </w:r>
+      <w:bookmarkStart w:id="24" w:name="_Toc27149036"/>
       <w:r>
         <w:t>SAT</w:t>
       </w:r>
@@ -9120,7 +10034,7 @@
       <w:pPr>
         <w:pStyle w:val="Overskrift1"/>
       </w:pPr>
-      <w:bookmarkStart w:id="25" w:name="_Toc26909008"/>
+      <w:bookmarkStart w:id="25" w:name="_Toc27149037"/>
       <w:r>
         <w:rPr>
           <w:b/>
@@ -9139,9 +10053,9 @@
       <w:pPr>
         <w:pStyle w:val="Overskrift2"/>
       </w:pPr>
-      <w:bookmarkStart w:id="26" w:name="_Toc26909009"/>
-      <w:r>
-        <w:t xml:space="preserve">UGT-1: 388-SAT-07: </w:t>
+      <w:bookmarkStart w:id="26" w:name="_Toc27149038"/>
+      <w:r>
+        <w:t xml:space="preserve">SAT-07: </w:t>
       </w:r>
       <w:r>
         <w:rPr>
@@ -9159,9 +10073,9 @@
       <w:pPr>
         <w:pStyle w:val="Overskrift2"/>
       </w:pPr>
-      <w:bookmarkStart w:id="27" w:name="_Toc26909010"/>
-      <w:r>
-        <w:t xml:space="preserve">UGT-2: 388-ACT-07: </w:t>
+      <w:bookmarkStart w:id="27" w:name="_Toc27149039"/>
+      <w:r>
+        <w:t xml:space="preserve">ACT-07: </w:t>
       </w:r>
       <w:r>
         <w:rPr>
@@ -9179,9 +10093,9 @@
       <w:pPr>
         <w:pStyle w:val="Overskrift2"/>
       </w:pPr>
-      <w:bookmarkStart w:id="28" w:name="_Toc26909011"/>
-      <w:r>
-        <w:t xml:space="preserve">UGT-3: 388-SAT-08: </w:t>
+      <w:bookmarkStart w:id="28" w:name="_Toc27149040"/>
+      <w:r>
+        <w:t xml:space="preserve">SAT-08: </w:t>
       </w:r>
       <w:r>
         <w:rPr>
@@ -9199,9 +10113,9 @@
       <w:pPr>
         <w:pStyle w:val="Overskrift2"/>
       </w:pPr>
-      <w:bookmarkStart w:id="29" w:name="_Toc26909012"/>
-      <w:r>
-        <w:t xml:space="preserve">UGT-4: 388-ACT-08: </w:t>
+      <w:bookmarkStart w:id="29" w:name="_Toc27149041"/>
+      <w:r>
+        <w:t xml:space="preserve">ACT-08: </w:t>
       </w:r>
       <w:r>
         <w:rPr>
@@ -9219,9 +10133,9 @@
       <w:pPr>
         <w:pStyle w:val="Overskrift2"/>
       </w:pPr>
-      <w:bookmarkStart w:id="30" w:name="_Toc26909013"/>
-      <w:r>
-        <w:t xml:space="preserve">UGT-5: 388-SAT-09: </w:t>
+      <w:bookmarkStart w:id="30" w:name="_Toc27149042"/>
+      <w:r>
+        <w:t xml:space="preserve">SAT-09: </w:t>
       </w:r>
       <w:r>
         <w:rPr>
@@ -9239,9 +10153,9 @@
       <w:pPr>
         <w:pStyle w:val="Overskrift2"/>
       </w:pPr>
-      <w:bookmarkStart w:id="31" w:name="_Toc26909014"/>
-      <w:r>
-        <w:t xml:space="preserve">UGT-6: 388-SAT-10: </w:t>
+      <w:bookmarkStart w:id="31" w:name="_Toc27149043"/>
+      <w:r>
+        <w:t xml:space="preserve">SAT-10: </w:t>
       </w:r>
       <w:r>
         <w:rPr>
@@ -9279,7 +10193,7 @@
       <w:pPr>
         <w:pStyle w:val="Overskrift1"/>
       </w:pPr>
-      <w:bookmarkStart w:id="32" w:name="_Toc26909015"/>
+      <w:bookmarkStart w:id="32" w:name="_Toc27149044"/>
       <w:commentRangeStart w:id="33"/>
       <w:r>
         <w:rPr>
@@ -9442,7 +10356,7 @@
       <w:pPr>
         <w:pStyle w:val="Overskrift1"/>
       </w:pPr>
-      <w:bookmarkStart w:id="34" w:name="_Toc26909016"/>
+      <w:bookmarkStart w:id="34" w:name="_Toc27149045"/>
       <w:r>
         <w:t>TO BE ADDED LATER</w:t>
       </w:r>
@@ -9492,7 +10406,7 @@
           <w:bCs/>
         </w:rPr>
       </w:pPr>
-      <w:bookmarkStart w:id="35" w:name="_Toc26909017"/>
+      <w:bookmarkStart w:id="35" w:name="_Toc27149046"/>
       <w:r>
         <w:rPr>
           <w:b/>
@@ -10286,63 +11200,25 @@
             </w:docPartObj>
           </w:sdtPr>
           <w:sdtContent>
-            <w:r>
-              <w:rPr>
-                <w:szCs w:val="24"/>
-              </w:rPr>
-              <w:fldChar w:fldCharType="begin"/>
-            </w:r>
-            <w:r>
-              <w:instrText xml:space="preserve"> PAGE </w:instrText>
-            </w:r>
-            <w:r>
-              <w:rPr>
-                <w:szCs w:val="24"/>
-              </w:rPr>
-              <w:fldChar w:fldCharType="separate"/>
-            </w:r>
-            <w:r>
-              <w:rPr>
-                <w:noProof/>
-              </w:rPr>
-              <w:t>21</w:t>
-            </w:r>
-            <w:r>
-              <w:rPr>
-                <w:szCs w:val="24"/>
-              </w:rPr>
-              <w:fldChar w:fldCharType="end"/>
-            </w:r>
+            <w:fldSimple w:instr=" PAGE ">
+              <w:r>
+                <w:rPr>
+                  <w:noProof/>
+                </w:rPr>
+                <w:t>14</w:t>
+              </w:r>
+            </w:fldSimple>
             <w:r>
               <w:t xml:space="preserve"> of </w:t>
             </w:r>
-            <w:r>
-              <w:rPr>
-                <w:szCs w:val="24"/>
-              </w:rPr>
-              <w:fldChar w:fldCharType="begin"/>
-            </w:r>
-            <w:r>
-              <w:instrText xml:space="preserve"> NUMPAGES  </w:instrText>
-            </w:r>
-            <w:r>
-              <w:rPr>
-                <w:szCs w:val="24"/>
-              </w:rPr>
-              <w:fldChar w:fldCharType="separate"/>
-            </w:r>
-            <w:r>
-              <w:rPr>
-                <w:noProof/>
-              </w:rPr>
-              <w:t>22</w:t>
-            </w:r>
-            <w:r>
-              <w:rPr>
-                <w:szCs w:val="24"/>
-              </w:rPr>
-              <w:fldChar w:fldCharType="end"/>
-            </w:r>
+            <w:fldSimple w:instr=" NUMPAGES  ">
+              <w:r>
+                <w:rPr>
+                  <w:noProof/>
+                </w:rPr>
+                <w:t>25</w:t>
+              </w:r>
+            </w:fldSimple>
           </w:sdtContent>
         </w:sdt>
       </w:sdtContent>
@@ -10602,6 +11478,146 @@
     </w:lvl>
   </w:abstractNum>
   <w:abstractNum w:abstractNumId="2">
+    <w:nsid w:val="08D04C71"/>
+    <w:multiLevelType w:val="hybridMultilevel"/>
+    <w:tmpl w:val="C316DE70"/>
+    <w:lvl w:ilvl="0" w:tplc="06066800">
+      <w:start w:val="1"/>
+      <w:numFmt w:val="bullet"/>
+      <w:lvlText w:val="•"/>
+      <w:lvlJc w:val="left"/>
+      <w:pPr>
+        <w:tabs>
+          <w:tab w:val="num" w:pos="720"/>
+        </w:tabs>
+        <w:ind w:left="720" w:hanging="360"/>
+      </w:pPr>
+      <w:rPr>
+        <w:rFonts w:ascii="Arial" w:hAnsi="Arial" w:hint="default"/>
+      </w:rPr>
+    </w:lvl>
+    <w:lvl w:ilvl="1" w:tplc="5112A6F8">
+      <w:start w:val="971"/>
+      <w:numFmt w:val="bullet"/>
+      <w:lvlText w:val="–"/>
+      <w:lvlJc w:val="left"/>
+      <w:pPr>
+        <w:tabs>
+          <w:tab w:val="num" w:pos="1440"/>
+        </w:tabs>
+        <w:ind w:left="1440" w:hanging="360"/>
+      </w:pPr>
+      <w:rPr>
+        <w:rFonts w:ascii="Arial" w:hAnsi="Arial" w:hint="default"/>
+      </w:rPr>
+    </w:lvl>
+    <w:lvl w:ilvl="2" w:tplc="1BBC7764" w:tentative="1">
+      <w:start w:val="1"/>
+      <w:numFmt w:val="bullet"/>
+      <w:lvlText w:val="•"/>
+      <w:lvlJc w:val="left"/>
+      <w:pPr>
+        <w:tabs>
+          <w:tab w:val="num" w:pos="2160"/>
+        </w:tabs>
+        <w:ind w:left="2160" w:hanging="360"/>
+      </w:pPr>
+      <w:rPr>
+        <w:rFonts w:ascii="Arial" w:hAnsi="Arial" w:hint="default"/>
+      </w:rPr>
+    </w:lvl>
+    <w:lvl w:ilvl="3" w:tplc="D59A074A" w:tentative="1">
+      <w:start w:val="1"/>
+      <w:numFmt w:val="bullet"/>
+      <w:lvlText w:val="•"/>
+      <w:lvlJc w:val="left"/>
+      <w:pPr>
+        <w:tabs>
+          <w:tab w:val="num" w:pos="2880"/>
+        </w:tabs>
+        <w:ind w:left="2880" w:hanging="360"/>
+      </w:pPr>
+      <w:rPr>
+        <w:rFonts w:ascii="Arial" w:hAnsi="Arial" w:hint="default"/>
+      </w:rPr>
+    </w:lvl>
+    <w:lvl w:ilvl="4" w:tplc="F4142852" w:tentative="1">
+      <w:start w:val="1"/>
+      <w:numFmt w:val="bullet"/>
+      <w:lvlText w:val="•"/>
+      <w:lvlJc w:val="left"/>
+      <w:pPr>
+        <w:tabs>
+          <w:tab w:val="num" w:pos="3600"/>
+        </w:tabs>
+        <w:ind w:left="3600" w:hanging="360"/>
+      </w:pPr>
+      <w:rPr>
+        <w:rFonts w:ascii="Arial" w:hAnsi="Arial" w:hint="default"/>
+      </w:rPr>
+    </w:lvl>
+    <w:lvl w:ilvl="5" w:tplc="13FAE512" w:tentative="1">
+      <w:start w:val="1"/>
+      <w:numFmt w:val="bullet"/>
+      <w:lvlText w:val="•"/>
+      <w:lvlJc w:val="left"/>
+      <w:pPr>
+        <w:tabs>
+          <w:tab w:val="num" w:pos="4320"/>
+        </w:tabs>
+        <w:ind w:left="4320" w:hanging="360"/>
+      </w:pPr>
+      <w:rPr>
+        <w:rFonts w:ascii="Arial" w:hAnsi="Arial" w:hint="default"/>
+      </w:rPr>
+    </w:lvl>
+    <w:lvl w:ilvl="6" w:tplc="739801C4" w:tentative="1">
+      <w:start w:val="1"/>
+      <w:numFmt w:val="bullet"/>
+      <w:lvlText w:val="•"/>
+      <w:lvlJc w:val="left"/>
+      <w:pPr>
+        <w:tabs>
+          <w:tab w:val="num" w:pos="5040"/>
+        </w:tabs>
+        <w:ind w:left="5040" w:hanging="360"/>
+      </w:pPr>
+      <w:rPr>
+        <w:rFonts w:ascii="Arial" w:hAnsi="Arial" w:hint="default"/>
+      </w:rPr>
+    </w:lvl>
+    <w:lvl w:ilvl="7" w:tplc="0EC04CE8" w:tentative="1">
+      <w:start w:val="1"/>
+      <w:numFmt w:val="bullet"/>
+      <w:lvlText w:val="•"/>
+      <w:lvlJc w:val="left"/>
+      <w:pPr>
+        <w:tabs>
+          <w:tab w:val="num" w:pos="5760"/>
+        </w:tabs>
+        <w:ind w:left="5760" w:hanging="360"/>
+      </w:pPr>
+      <w:rPr>
+        <w:rFonts w:ascii="Arial" w:hAnsi="Arial" w:hint="default"/>
+      </w:rPr>
+    </w:lvl>
+    <w:lvl w:ilvl="8" w:tplc="AE322970" w:tentative="1">
+      <w:start w:val="1"/>
+      <w:numFmt w:val="bullet"/>
+      <w:lvlText w:val="•"/>
+      <w:lvlJc w:val="left"/>
+      <w:pPr>
+        <w:tabs>
+          <w:tab w:val="num" w:pos="6480"/>
+        </w:tabs>
+        <w:ind w:left="6480" w:hanging="360"/>
+      </w:pPr>
+      <w:rPr>
+        <w:rFonts w:ascii="Arial" w:hAnsi="Arial" w:hint="default"/>
+      </w:rPr>
+    </w:lvl>
+  </w:abstractNum>
+  <w:abstractNum w:abstractNumId="3">
     <w:nsid w:val="0965285B"/>
     <w:multiLevelType w:val="hybridMultilevel"/>
     <w:tmpl w:val="CAE8C376"/>
@@ -10714,7 +11730,7 @@
       </w:rPr>
     </w:lvl>
   </w:abstractNum>
-  <w:abstractNum w:abstractNumId="3">
+  <w:abstractNum w:abstractNumId="4">
     <w:nsid w:val="0C572A73"/>
     <w:multiLevelType w:val="hybridMultilevel"/>
     <w:tmpl w:val="AD56299A"/>
@@ -10803,7 +11819,7 @@
       </w:pPr>
     </w:lvl>
   </w:abstractNum>
-  <w:abstractNum w:abstractNumId="4">
+  <w:abstractNum w:abstractNumId="5">
     <w:nsid w:val="0DE07032"/>
     <w:multiLevelType w:val="multilevel"/>
     <w:tmpl w:val="67C42156"/>
@@ -10924,7 +11940,7 @@
       </w:rPr>
     </w:lvl>
   </w:abstractNum>
-  <w:abstractNum w:abstractNumId="5">
+  <w:abstractNum w:abstractNumId="6">
     <w:nsid w:val="18E957A6"/>
     <w:multiLevelType w:val="hybridMultilevel"/>
     <w:tmpl w:val="24FC3898"/>
@@ -11037,7 +12053,7 @@
       </w:rPr>
     </w:lvl>
   </w:abstractNum>
-  <w:abstractNum w:abstractNumId="6">
+  <w:abstractNum w:abstractNumId="7">
     <w:nsid w:val="1D1279B4"/>
     <w:multiLevelType w:val="multilevel"/>
     <w:tmpl w:val="9856C578"/>
@@ -11150,7 +12166,7 @@
       </w:rPr>
     </w:lvl>
   </w:abstractNum>
-  <w:abstractNum w:abstractNumId="7">
+  <w:abstractNum w:abstractNumId="8">
     <w:nsid w:val="22432EA0"/>
     <w:multiLevelType w:val="multilevel"/>
     <w:tmpl w:val="AE1E5254"/>
@@ -11273,7 +12289,7 @@
       </w:rPr>
     </w:lvl>
   </w:abstractNum>
-  <w:abstractNum w:abstractNumId="8">
+  <w:abstractNum w:abstractNumId="9">
     <w:nsid w:val="26AE2BE6"/>
     <w:multiLevelType w:val="hybridMultilevel"/>
     <w:tmpl w:val="884A02EA"/>
@@ -11386,7 +12402,7 @@
       </w:rPr>
     </w:lvl>
   </w:abstractNum>
-  <w:abstractNum w:abstractNumId="9">
+  <w:abstractNum w:abstractNumId="10">
     <w:nsid w:val="2AA94C40"/>
     <w:multiLevelType w:val="hybridMultilevel"/>
     <w:tmpl w:val="0308B3B4"/>
@@ -11499,7 +12515,7 @@
       </w:rPr>
     </w:lvl>
   </w:abstractNum>
-  <w:abstractNum w:abstractNumId="10">
+  <w:abstractNum w:abstractNumId="11">
     <w:nsid w:val="2AE6038F"/>
     <w:multiLevelType w:val="multilevel"/>
     <w:tmpl w:val="67C42156"/>
@@ -11612,7 +12628,7 @@
       </w:rPr>
     </w:lvl>
   </w:abstractNum>
-  <w:abstractNum w:abstractNumId="11">
+  <w:abstractNum w:abstractNumId="12">
     <w:nsid w:val="2E5240FB"/>
     <w:multiLevelType w:val="hybridMultilevel"/>
     <w:tmpl w:val="5CEE6D86"/>
@@ -11725,7 +12741,7 @@
       </w:rPr>
     </w:lvl>
   </w:abstractNum>
-  <w:abstractNum w:abstractNumId="12">
+  <w:abstractNum w:abstractNumId="13">
     <w:nsid w:val="2FDD6C6E"/>
     <w:multiLevelType w:val="hybridMultilevel"/>
     <w:tmpl w:val="11EE3672"/>
@@ -11838,7 +12854,7 @@
       </w:rPr>
     </w:lvl>
   </w:abstractNum>
-  <w:abstractNum w:abstractNumId="13">
+  <w:abstractNum w:abstractNumId="14">
     <w:nsid w:val="30CD6CB5"/>
     <w:multiLevelType w:val="hybridMultilevel"/>
     <w:tmpl w:val="79285DCC"/>
@@ -11924,7 +12940,7 @@
       </w:pPr>
     </w:lvl>
   </w:abstractNum>
-  <w:abstractNum w:abstractNumId="14">
+  <w:abstractNum w:abstractNumId="15">
     <w:nsid w:val="311B0445"/>
     <w:multiLevelType w:val="hybridMultilevel"/>
     <w:tmpl w:val="F4C00334"/>
@@ -12037,7 +13053,7 @@
       </w:rPr>
     </w:lvl>
   </w:abstractNum>
-  <w:abstractNum w:abstractNumId="15">
+  <w:abstractNum w:abstractNumId="16">
     <w:nsid w:val="335F7447"/>
     <w:multiLevelType w:val="hybridMultilevel"/>
     <w:tmpl w:val="1AFC7FAC"/>
@@ -12150,7 +13166,7 @@
       </w:rPr>
     </w:lvl>
   </w:abstractNum>
-  <w:abstractNum w:abstractNumId="16">
+  <w:abstractNum w:abstractNumId="17">
     <w:nsid w:val="37207EC9"/>
     <w:multiLevelType w:val="hybridMultilevel"/>
     <w:tmpl w:val="5314B646"/>
@@ -12263,7 +13279,7 @@
       </w:rPr>
     </w:lvl>
   </w:abstractNum>
-  <w:abstractNum w:abstractNumId="17">
+  <w:abstractNum w:abstractNumId="18">
     <w:nsid w:val="37C96247"/>
     <w:multiLevelType w:val="hybridMultilevel"/>
     <w:tmpl w:val="2F147FDA"/>
@@ -12376,7 +13392,7 @@
       </w:rPr>
     </w:lvl>
   </w:abstractNum>
-  <w:abstractNum w:abstractNumId="18">
+  <w:abstractNum w:abstractNumId="19">
     <w:nsid w:val="3D594E07"/>
     <w:multiLevelType w:val="hybridMultilevel"/>
     <w:tmpl w:val="6F4C1270"/>
@@ -12489,7 +13505,7 @@
       </w:rPr>
     </w:lvl>
   </w:abstractNum>
-  <w:abstractNum w:abstractNumId="19">
+  <w:abstractNum w:abstractNumId="20">
     <w:nsid w:val="41B21181"/>
     <w:multiLevelType w:val="hybridMultilevel"/>
     <w:tmpl w:val="59B62576"/>
@@ -12602,7 +13618,7 @@
       </w:rPr>
     </w:lvl>
   </w:abstractNum>
-  <w:abstractNum w:abstractNumId="20">
+  <w:abstractNum w:abstractNumId="21">
     <w:nsid w:val="46486FE4"/>
     <w:multiLevelType w:val="hybridMultilevel"/>
     <w:tmpl w:val="AF1C5FB8"/>
@@ -12715,7 +13731,7 @@
       </w:rPr>
     </w:lvl>
   </w:abstractNum>
-  <w:abstractNum w:abstractNumId="21">
+  <w:abstractNum w:abstractNumId="22">
     <w:nsid w:val="4BC757E3"/>
     <w:multiLevelType w:val="hybridMultilevel"/>
     <w:tmpl w:val="ABA6A5BE"/>
@@ -12801,7 +13817,7 @@
       </w:pPr>
     </w:lvl>
   </w:abstractNum>
-  <w:abstractNum w:abstractNumId="22">
+  <w:abstractNum w:abstractNumId="23">
     <w:nsid w:val="51ED4905"/>
     <w:multiLevelType w:val="hybridMultilevel"/>
     <w:tmpl w:val="F814B98E"/>
@@ -12914,7 +13930,7 @@
       </w:rPr>
     </w:lvl>
   </w:abstractNum>
-  <w:abstractNum w:abstractNumId="23">
+  <w:abstractNum w:abstractNumId="24">
     <w:nsid w:val="59BD7785"/>
     <w:multiLevelType w:val="hybridMultilevel"/>
     <w:tmpl w:val="DBA02A0C"/>
@@ -13000,7 +14016,7 @@
       </w:pPr>
     </w:lvl>
   </w:abstractNum>
-  <w:abstractNum w:abstractNumId="24">
+  <w:abstractNum w:abstractNumId="25">
     <w:nsid w:val="5BB631A5"/>
     <w:multiLevelType w:val="hybridMultilevel"/>
     <w:tmpl w:val="34E21F7C"/>
@@ -13112,7 +14128,7 @@
       </w:rPr>
     </w:lvl>
   </w:abstractNum>
-  <w:abstractNum w:abstractNumId="25">
+  <w:abstractNum w:abstractNumId="26">
     <w:nsid w:val="5D2051F1"/>
     <w:multiLevelType w:val="hybridMultilevel"/>
     <w:tmpl w:val="B1DAA132"/>
@@ -13198,7 +14214,7 @@
       </w:pPr>
     </w:lvl>
   </w:abstractNum>
-  <w:abstractNum w:abstractNumId="26">
+  <w:abstractNum w:abstractNumId="27">
     <w:nsid w:val="602A0556"/>
     <w:multiLevelType w:val="hybridMultilevel"/>
     <w:tmpl w:val="CC427B32"/>
@@ -13311,7 +14327,147 @@
       </w:rPr>
     </w:lvl>
   </w:abstractNum>
-  <w:abstractNum w:abstractNumId="27">
+  <w:abstractNum w:abstractNumId="28">
+    <w:nsid w:val="635A2E7E"/>
+    <w:multiLevelType w:val="hybridMultilevel"/>
+    <w:tmpl w:val="9D30DFBC"/>
+    <w:lvl w:ilvl="0" w:tplc="A9581740">
+      <w:start w:val="1"/>
+      <w:numFmt w:val="bullet"/>
+      <w:lvlText w:val="-"/>
+      <w:lvlJc w:val="left"/>
+      <w:pPr>
+        <w:tabs>
+          <w:tab w:val="num" w:pos="720"/>
+        </w:tabs>
+        <w:ind w:left="720" w:hanging="360"/>
+      </w:pPr>
+      <w:rPr>
+        <w:rFonts w:ascii="Times New Roman" w:hAnsi="Times New Roman" w:hint="default"/>
+      </w:rPr>
+    </w:lvl>
+    <w:lvl w:ilvl="1" w:tplc="520ACC0A" w:tentative="1">
+      <w:start w:val="1"/>
+      <w:numFmt w:val="bullet"/>
+      <w:lvlText w:val="-"/>
+      <w:lvlJc w:val="left"/>
+      <w:pPr>
+        <w:tabs>
+          <w:tab w:val="num" w:pos="1440"/>
+        </w:tabs>
+        <w:ind w:left="1440" w:hanging="360"/>
+      </w:pPr>
+      <w:rPr>
+        <w:rFonts w:ascii="Times New Roman" w:hAnsi="Times New Roman" w:hint="default"/>
+      </w:rPr>
+    </w:lvl>
+    <w:lvl w:ilvl="2" w:tplc="26E820A6" w:tentative="1">
+      <w:start w:val="1"/>
+      <w:numFmt w:val="bullet"/>
+      <w:lvlText w:val="-"/>
+      <w:lvlJc w:val="left"/>
+      <w:pPr>
+        <w:tabs>
+          <w:tab w:val="num" w:pos="2160"/>
+        </w:tabs>
+        <w:ind w:left="2160" w:hanging="360"/>
+      </w:pPr>
+      <w:rPr>
+        <w:rFonts w:ascii="Times New Roman" w:hAnsi="Times New Roman" w:hint="default"/>
+      </w:rPr>
+    </w:lvl>
+    <w:lvl w:ilvl="3" w:tplc="EC3411F6" w:tentative="1">
+      <w:start w:val="1"/>
+      <w:numFmt w:val="bullet"/>
+      <w:lvlText w:val="-"/>
+      <w:lvlJc w:val="left"/>
+      <w:pPr>
+        <w:tabs>
+          <w:tab w:val="num" w:pos="2880"/>
+        </w:tabs>
+        <w:ind w:left="2880" w:hanging="360"/>
+      </w:pPr>
+      <w:rPr>
+        <w:rFonts w:ascii="Times New Roman" w:hAnsi="Times New Roman" w:hint="default"/>
+      </w:rPr>
+    </w:lvl>
+    <w:lvl w:ilvl="4" w:tplc="49E0AA8E" w:tentative="1">
+      <w:start w:val="1"/>
+      <w:numFmt w:val="bullet"/>
+      <w:lvlText w:val="-"/>
+      <w:lvlJc w:val="left"/>
+      <w:pPr>
+        <w:tabs>
+          <w:tab w:val="num" w:pos="3600"/>
+        </w:tabs>
+        <w:ind w:left="3600" w:hanging="360"/>
+      </w:pPr>
+      <w:rPr>
+        <w:rFonts w:ascii="Times New Roman" w:hAnsi="Times New Roman" w:hint="default"/>
+      </w:rPr>
+    </w:lvl>
+    <w:lvl w:ilvl="5" w:tplc="BE1E17AE" w:tentative="1">
+      <w:start w:val="1"/>
+      <w:numFmt w:val="bullet"/>
+      <w:lvlText w:val="-"/>
+      <w:lvlJc w:val="left"/>
+      <w:pPr>
+        <w:tabs>
+          <w:tab w:val="num" w:pos="4320"/>
+        </w:tabs>
+        <w:ind w:left="4320" w:hanging="360"/>
+      </w:pPr>
+      <w:rPr>
+        <w:rFonts w:ascii="Times New Roman" w:hAnsi="Times New Roman" w:hint="default"/>
+      </w:rPr>
+    </w:lvl>
+    <w:lvl w:ilvl="6" w:tplc="DD84B7B6" w:tentative="1">
+      <w:start w:val="1"/>
+      <w:numFmt w:val="bullet"/>
+      <w:lvlText w:val="-"/>
+      <w:lvlJc w:val="left"/>
+      <w:pPr>
+        <w:tabs>
+          <w:tab w:val="num" w:pos="5040"/>
+        </w:tabs>
+        <w:ind w:left="5040" w:hanging="360"/>
+      </w:pPr>
+      <w:rPr>
+        <w:rFonts w:ascii="Times New Roman" w:hAnsi="Times New Roman" w:hint="default"/>
+      </w:rPr>
+    </w:lvl>
+    <w:lvl w:ilvl="7" w:tplc="4AE6EFC4" w:tentative="1">
+      <w:start w:val="1"/>
+      <w:numFmt w:val="bullet"/>
+      <w:lvlText w:val="-"/>
+      <w:lvlJc w:val="left"/>
+      <w:pPr>
+        <w:tabs>
+          <w:tab w:val="num" w:pos="5760"/>
+        </w:tabs>
+        <w:ind w:left="5760" w:hanging="360"/>
+      </w:pPr>
+      <w:rPr>
+        <w:rFonts w:ascii="Times New Roman" w:hAnsi="Times New Roman" w:hint="default"/>
+      </w:rPr>
+    </w:lvl>
+    <w:lvl w:ilvl="8" w:tplc="F3884ACA" w:tentative="1">
+      <w:start w:val="1"/>
+      <w:numFmt w:val="bullet"/>
+      <w:lvlText w:val="-"/>
+      <w:lvlJc w:val="left"/>
+      <w:pPr>
+        <w:tabs>
+          <w:tab w:val="num" w:pos="6480"/>
+        </w:tabs>
+        <w:ind w:left="6480" w:hanging="360"/>
+      </w:pPr>
+      <w:rPr>
+        <w:rFonts w:ascii="Times New Roman" w:hAnsi="Times New Roman" w:hint="default"/>
+      </w:rPr>
+    </w:lvl>
+  </w:abstractNum>
+  <w:abstractNum w:abstractNumId="29">
     <w:nsid w:val="64C77F55"/>
     <w:multiLevelType w:val="hybridMultilevel"/>
     <w:tmpl w:val="8AF67D82"/>
@@ -13397,7 +14553,7 @@
       </w:pPr>
     </w:lvl>
   </w:abstractNum>
-  <w:abstractNum w:abstractNumId="28">
+  <w:abstractNum w:abstractNumId="30">
     <w:nsid w:val="65D31BB5"/>
     <w:multiLevelType w:val="hybridMultilevel"/>
     <w:tmpl w:val="4B348CA2"/>
@@ -13486,7 +14642,7 @@
       </w:pPr>
     </w:lvl>
   </w:abstractNum>
-  <w:abstractNum w:abstractNumId="29">
+  <w:abstractNum w:abstractNumId="31">
     <w:nsid w:val="66AF029C"/>
     <w:multiLevelType w:val="hybridMultilevel"/>
     <w:tmpl w:val="C428E4A2"/>
@@ -13598,7 +14754,7 @@
       </w:rPr>
     </w:lvl>
   </w:abstractNum>
-  <w:abstractNum w:abstractNumId="30">
+  <w:abstractNum w:abstractNumId="32">
     <w:nsid w:val="6C316763"/>
     <w:multiLevelType w:val="hybridMultilevel"/>
     <w:tmpl w:val="D76AA95E"/>
@@ -13710,7 +14866,7 @@
       </w:rPr>
     </w:lvl>
   </w:abstractNum>
-  <w:abstractNum w:abstractNumId="31">
+  <w:abstractNum w:abstractNumId="33">
     <w:nsid w:val="6E712C49"/>
     <w:multiLevelType w:val="hybridMultilevel"/>
     <w:tmpl w:val="AD56299A"/>
@@ -13799,7 +14955,7 @@
       </w:pPr>
     </w:lvl>
   </w:abstractNum>
-  <w:abstractNum w:abstractNumId="32">
+  <w:abstractNum w:abstractNumId="34">
     <w:nsid w:val="6E853E6E"/>
     <w:multiLevelType w:val="multilevel"/>
     <w:tmpl w:val="7CF416F4"/>
@@ -13912,7 +15068,7 @@
       </w:pPr>
     </w:lvl>
   </w:abstractNum>
-  <w:abstractNum w:abstractNumId="33">
+  <w:abstractNum w:abstractNumId="35">
     <w:nsid w:val="70623B47"/>
     <w:multiLevelType w:val="hybridMultilevel"/>
     <w:tmpl w:val="B540D9AC"/>
@@ -14025,10 +15181,10 @@
       </w:rPr>
     </w:lvl>
   </w:abstractNum>
-  <w:abstractNum w:abstractNumId="34">
+  <w:abstractNum w:abstractNumId="36">
     <w:nsid w:val="71523517"/>
     <w:multiLevelType w:val="multilevel"/>
-    <w:tmpl w:val="0DE43BD2"/>
+    <w:tmpl w:val="4C803B64"/>
     <w:lvl w:ilvl="0">
       <w:start w:val="1"/>
       <w:numFmt w:val="decimal"/>
@@ -14096,7 +15252,6 @@
         <w:shd w:val="clear" w:color="000000" w:fill="000000"/>
         <w:vertAlign w:val="baseline"/>
         <w:em w:val="none"/>
-        <w:lang/>
         <w:specVanish w:val="0"/>
       </w:rPr>
     </w:lvl>
@@ -14179,7 +15334,7 @@
       </w:rPr>
     </w:lvl>
   </w:abstractNum>
-  <w:abstractNum w:abstractNumId="35">
+  <w:abstractNum w:abstractNumId="37">
     <w:nsid w:val="77140A8D"/>
     <w:multiLevelType w:val="hybridMultilevel"/>
     <w:tmpl w:val="F92CB6F4"/>
@@ -14292,7 +15447,7 @@
       </w:rPr>
     </w:lvl>
   </w:abstractNum>
-  <w:abstractNum w:abstractNumId="36">
+  <w:abstractNum w:abstractNumId="38">
     <w:nsid w:val="7A6C5985"/>
     <w:multiLevelType w:val="hybridMultilevel"/>
     <w:tmpl w:val="2BBADE04"/>
@@ -14378,7 +15533,7 @@
       </w:pPr>
     </w:lvl>
   </w:abstractNum>
-  <w:abstractNum w:abstractNumId="37">
+  <w:abstractNum w:abstractNumId="39">
     <w:nsid w:val="7AF30287"/>
     <w:multiLevelType w:val="hybridMultilevel"/>
     <w:tmpl w:val="3B3A7924"/>
@@ -14492,91 +15647,91 @@
     </w:lvl>
   </w:abstractNum>
   <w:num w:numId="1">
-    <w:abstractNumId w:val="21"/>
+    <w:abstractNumId w:val="22"/>
   </w:num>
   <w:num w:numId="2">
-    <w:abstractNumId w:val="24"/>
+    <w:abstractNumId w:val="25"/>
   </w:num>
   <w:num w:numId="3">
-    <w:abstractNumId w:val="34"/>
+    <w:abstractNumId w:val="36"/>
   </w:num>
   <w:num w:numId="4">
-    <w:abstractNumId w:val="4"/>
+    <w:abstractNumId w:val="5"/>
   </w:num>
   <w:num w:numId="5">
-    <w:abstractNumId w:val="6"/>
+    <w:abstractNumId w:val="7"/>
   </w:num>
   <w:num w:numId="6">
-    <w:abstractNumId w:val="10"/>
+    <w:abstractNumId w:val="11"/>
   </w:num>
   <w:num w:numId="7">
-    <w:abstractNumId w:val="29"/>
+    <w:abstractNumId w:val="31"/>
   </w:num>
   <w:num w:numId="8">
-    <w:abstractNumId w:val="30"/>
+    <w:abstractNumId w:val="32"/>
   </w:num>
   <w:num w:numId="9">
-    <w:abstractNumId w:val="26"/>
+    <w:abstractNumId w:val="27"/>
   </w:num>
   <w:num w:numId="10">
     <w:abstractNumId w:val="0"/>
   </w:num>
   <w:num w:numId="11">
+    <w:abstractNumId w:val="13"/>
+  </w:num>
+  <w:num w:numId="12">
+    <w:abstractNumId w:val="10"/>
+  </w:num>
+  <w:num w:numId="13">
+    <w:abstractNumId w:val="14"/>
+  </w:num>
+  <w:num w:numId="14">
+    <w:abstractNumId w:val="16"/>
+  </w:num>
+  <w:num w:numId="15">
+    <w:abstractNumId w:val="23"/>
+  </w:num>
+  <w:num w:numId="16">
+    <w:abstractNumId w:val="29"/>
+  </w:num>
+  <w:num w:numId="17">
     <w:abstractNumId w:val="12"/>
   </w:num>
-  <w:num w:numId="12">
+  <w:num w:numId="18">
+    <w:abstractNumId w:val="15"/>
+  </w:num>
+  <w:num w:numId="19">
+    <w:abstractNumId w:val="37"/>
+  </w:num>
+  <w:num w:numId="20">
+    <w:abstractNumId w:val="3"/>
+  </w:num>
+  <w:num w:numId="21">
+    <w:abstractNumId w:val="35"/>
+  </w:num>
+  <w:num w:numId="22">
+    <w:abstractNumId w:val="21"/>
+  </w:num>
+  <w:num w:numId="23">
+    <w:abstractNumId w:val="19"/>
+  </w:num>
+  <w:num w:numId="24">
     <w:abstractNumId w:val="9"/>
   </w:num>
-  <w:num w:numId="13">
-    <w:abstractNumId w:val="13"/>
+  <w:num w:numId="25">
+    <w:abstractNumId w:val="30"/>
   </w:num>
-  <w:num w:numId="14">
-    <w:abstractNumId w:val="15"/>
+  <w:num w:numId="26">
+    <w:abstractNumId w:val="34"/>
   </w:num>
-  <w:num w:numId="15">
-    <w:abstractNumId w:val="22"/>
-  </w:num>
-  <w:num w:numId="16">
-    <w:abstractNumId w:val="27"/>
-  </w:num>
-  <w:num w:numId="17">
-    <w:abstractNumId w:val="11"/>
-  </w:num>
-  <w:num w:numId="18">
-    <w:abstractNumId w:val="14"/>
-  </w:num>
-  <w:num w:numId="19">
-    <w:abstractNumId w:val="35"/>
-  </w:num>
-  <w:num w:numId="20">
-    <w:abstractNumId w:val="2"/>
-  </w:num>
-  <w:num w:numId="21">
-    <w:abstractNumId w:val="33"/>
-  </w:num>
-  <w:num w:numId="22">
-    <w:abstractNumId w:val="20"/>
-  </w:num>
-  <w:num w:numId="23">
+  <w:num w:numId="27">
     <w:abstractNumId w:val="18"/>
   </w:num>
-  <w:num w:numId="24">
-    <w:abstractNumId w:val="8"/>
-  </w:num>
-  <w:num w:numId="25">
-    <w:abstractNumId w:val="28"/>
-  </w:num>
-  <w:num w:numId="26">
-    <w:abstractNumId w:val="32"/>
-  </w:num>
-  <w:num w:numId="27">
-    <w:abstractNumId w:val="17"/>
-  </w:num>
   <w:num w:numId="28">
-    <w:abstractNumId w:val="23"/>
+    <w:abstractNumId w:val="24"/>
   </w:num>
   <w:num w:numId="29">
-    <w:abstractNumId w:val="34"/>
+    <w:abstractNumId w:val="36"/>
     <w:lvlOverride w:ilvl="0">
       <w:startOverride w:val="1"/>
     </w:lvlOverride>
@@ -14606,34 +15761,40 @@
     </w:lvlOverride>
   </w:num>
   <w:num w:numId="30">
-    <w:abstractNumId w:val="37"/>
+    <w:abstractNumId w:val="39"/>
   </w:num>
   <w:num w:numId="31">
-    <w:abstractNumId w:val="36"/>
+    <w:abstractNumId w:val="38"/>
   </w:num>
   <w:num w:numId="32">
-    <w:abstractNumId w:val="16"/>
+    <w:abstractNumId w:val="17"/>
   </w:num>
   <w:num w:numId="33">
-    <w:abstractNumId w:val="7"/>
+    <w:abstractNumId w:val="8"/>
   </w:num>
   <w:num w:numId="34">
-    <w:abstractNumId w:val="3"/>
+    <w:abstractNumId w:val="4"/>
   </w:num>
   <w:num w:numId="35">
     <w:abstractNumId w:val="1"/>
   </w:num>
   <w:num w:numId="36">
-    <w:abstractNumId w:val="31"/>
+    <w:abstractNumId w:val="33"/>
   </w:num>
   <w:num w:numId="37">
-    <w:abstractNumId w:val="19"/>
+    <w:abstractNumId w:val="20"/>
   </w:num>
   <w:num w:numId="38">
-    <w:abstractNumId w:val="25"/>
+    <w:abstractNumId w:val="26"/>
   </w:num>
   <w:num w:numId="39">
-    <w:abstractNumId w:val="5"/>
+    <w:abstractNumId w:val="6"/>
+  </w:num>
+  <w:num w:numId="40">
+    <w:abstractNumId w:val="28"/>
+  </w:num>
+  <w:num w:numId="41">
+    <w:abstractNumId w:val="2"/>
   </w:num>
 </w:numbering>
 </file>
@@ -14861,7 +16022,7 @@
     <w:uiPriority w:val="9"/>
     <w:unhideWhenUsed/>
     <w:qFormat/>
-    <w:rsid w:val="000A7716"/>
+    <w:rsid w:val="00EB42C8"/>
     <w:pPr>
       <w:keepNext/>
       <w:keepLines/>
@@ -14942,7 +16103,6 @@
   <w:style w:type="character" w:default="1" w:styleId="Standardskriftforavsnitt">
     <w:name w:val="Default Paragraph Font"/>
     <w:uiPriority w:val="1"/>
-    <w:semiHidden/>
     <w:unhideWhenUsed/>
   </w:style>
   <w:style w:type="table" w:default="1" w:styleId="Vanligtabell">
@@ -15000,7 +16160,7 @@
     <w:basedOn w:val="Standardskriftforavsnitt"/>
     <w:link w:val="Overskrift3"/>
     <w:uiPriority w:val="9"/>
-    <w:rsid w:val="000A7716"/>
+    <w:rsid w:val="00EB42C8"/>
     <w:rPr>
       <w:rFonts w:ascii="Calibri Light" w:eastAsiaTheme="majorEastAsia" w:hAnsi="Calibri Light" w:cstheme="minorHAnsi"/>
       <w:sz w:val="28"/>
@@ -15938,7 +17098,7 @@
   <a:extraClrSchemeLst/>
   <a:extLst>
     <a:ext uri="{05A4C25C-085E-4340-85A3-A5531E510DB2}">
-      <thm15:themeFamily xmlns:thm15="http://schemas.microsoft.com/office/thememl/2012/main" xmlns="" name="Office Theme" id="{62F939B6-93AF-4DB8-9C6B-D6C7DFDC589F}" vid="{4A3C46E8-61CC-4603-A589-7422A47A8E4A}"/>
+      <thm15:themeFamily xmlns="" xmlns:thm15="http://schemas.microsoft.com/office/thememl/2012/main" name="Office Theme" id="{62F939B6-93AF-4DB8-9C6B-D6C7DFDC589F}" vid="{4A3C46E8-61CC-4603-A589-7422A47A8E4A}"/>
     </a:ext>
   </a:extLst>
 </a:theme>

</xml_diff>